<commit_message>
Move docs/assets to images
</commit_message>
<xml_diff>
--- a/ReportLayouts/wanaReminder.docx
+++ b/ReportLayouts/wanaReminder.docx
@@ -41,21 +41,20 @@
           </w:tcPr>
           <w:sdt>
             <w:sdtPr>
-              <w:alias w:val="#Nav: /Issued_Reminder_Header/Integer/PostingDateCaption"/>
+              <w:id w:val="1656037478"/>
+              <w:placeholder>
+                <w:docPart w:val="DefaultPlaceholder_-1854013440"/>
+              </w:placeholder>
+              <w:dataBinding w:prefixMappings="xmlns:ns0='urn:microsoft-dynamics-nav/reports/Reminder/117/' " w:xpath="/ns0:NavWordReportXmlPart[1]/ns0:Issued_Reminder_Header[1]/ns0:DocDateCaption[1]" w:storeItemID="{FE17076F-F7CB-4B69-BAF0-2C02B8D424A1}"/>
+              <w:text/>
+              <w:alias w:val="#Nav: /Issued_Reminder_Header/DocDateCaption"/>
               <w:tag w:val="#Nav: Reminder/117"/>
-              <w:id w:val="-1573879880"/>
-              <w:placeholder>
-                <w:docPart w:val="679956A238254033ABE0149EEC2AF2E9"/>
-              </w:placeholder>
-              <w:dataBinding w:prefixMappings="xmlns:ns0='urn:microsoft-dynamics-nav/reports/Reminder/117/' " w:xpath="/ns0:NavWordReportXmlPart[1]/ns0:Issued_Reminder_Header[1]/ns0:Integer[1]/ns0:PostingDateCaption[1]" w:storeItemID="{FE17076F-F7CB-4B69-BAF0-2C02B8D424A1}"/>
-              <w:text/>
             </w:sdtPr>
-            <w:sdtEndPr/>
             <w:sdtContent>
               <w:p>
                 <w:proofErr w:type="spellStart"/>
                 <w:r>
-                  <w:t>PostingDateCaption</w:t>
+                  <w:t>DocDateCaption</w:t>
                 </w:r>
                 <w:proofErr w:type="spellEnd"/>
               </w:p>
@@ -73,7 +72,6 @@
                 <w:dataBinding w:prefixMappings="xmlns:ns0='urn:microsoft-dynamics-nav/reports/Reminder/117/'" w:xpath="/ns0:NavWordReportXmlPart[1]/ns0:Issued_Reminder_Header[1]/ns0:Integer[1]/ns0:CustNo_IssueReminderHdrCaption[1]" w:storeItemID="{FE17076F-F7CB-4B69-BAF0-2C02B8D424A1}"/>
                 <w:text/>
               </w:sdtPr>
-              <w:sdtEndPr/>
               <w:sdtContent>
                 <w:proofErr w:type="spellStart"/>
                 <w:r>
@@ -99,21 +97,20 @@
           </w:tcPr>
           <w:sdt>
             <w:sdtPr>
-              <w:alias w:val="#Nav: /Issued_Reminder_Header/Integer/PostingDate_IssuedReminderHdr"/>
-              <w:tag w:val="#Nav: Reminder/117"/>
-              <w:id w:val="-727607692"/>
+              <w:id w:val="-354968119"/>
               <w:placeholder>
                 <w:docPart w:val="DefaultPlaceholder_-1854013440"/>
               </w:placeholder>
-              <w:dataBinding w:prefixMappings="xmlns:ns0='urn:microsoft-dynamics-nav/reports/Reminder/117/' " w:xpath="/ns0:NavWordReportXmlPart[1]/ns0:Issued_Reminder_Header[1]/ns0:Integer[1]/ns0:PostingDate_IssuedReminderHdr[1]" w:storeItemID="{FE17076F-F7CB-4B69-BAF0-2C02B8D424A1}"/>
+              <w:dataBinding w:prefixMappings="xmlns:ns0='urn:microsoft-dynamics-nav/reports/Reminder/117/' " w:xpath="/ns0:NavWordReportXmlPart[1]/ns0:Issued_Reminder_Header[1]/ns0:Integer[1]/ns0:DocDate_IssuedReminderHdr[1]" w:storeItemID="{FE17076F-F7CB-4B69-BAF0-2C02B8D424A1}"/>
               <w:text/>
+              <w:alias w:val="#Nav: /Issued_Reminder_Header/Integer/DocDate_IssuedReminderHdr"/>
+              <w:tag w:val="#Nav: Reminder/117"/>
             </w:sdtPr>
-            <w:sdtEndPr/>
             <w:sdtContent>
               <w:p>
                 <w:proofErr w:type="spellStart"/>
                 <w:r>
-                  <w:t>PostingDate_IssuedReminderHdr</w:t>
+                  <w:t>DocDate_IssuedReminderHdr</w:t>
                 </w:r>
                 <w:proofErr w:type="spellEnd"/>
               </w:p>
@@ -131,7 +128,6 @@
                 <w:dataBinding w:prefixMappings="xmlns:ns0='urn:microsoft-dynamics-nav/reports/Reminder/117/'" w:xpath="/ns0:NavWordReportXmlPart[1]/ns0:Issued_Reminder_Header[1]/ns0:Integer[1]/ns0:CustNo_IssueReminderHdr[1]" w:storeItemID="{FE17076F-F7CB-4B69-BAF0-2C02B8D424A1}"/>
                 <w:text/>
               </w:sdtPr>
-              <w:sdtEndPr/>
               <w:sdtContent>
                 <w:proofErr w:type="spellStart"/>
                 <w:r>
@@ -164,7 +160,6 @@
                 <w:dataBinding w:prefixMappings="xmlns:ns0='urn:microsoft-dynamics-nav/reports/Reminder/117/'" w:xpath="/ns0:NavWordReportXmlPart[1]/ns0:Issued_Reminder_Header[1]/ns0:wanToAddress[1]" w:storeItemID="{FE17076F-F7CB-4B69-BAF0-2C02B8D424A1}"/>
                 <w:text/>
               </w:sdtPr>
-              <w:sdtEndPr/>
               <w:sdtContent>
                 <w:proofErr w:type="spellStart"/>
                 <w:r>
@@ -198,7 +193,6 @@
           <w:dataBinding w:prefixMappings="xmlns:ns0='urn:microsoft-dynamics-nav/reports/Reminder/117/'" w:xpath="/ns0:NavWordReportXmlPart[1]/ns0:Issued_Reminder_Header[1]/ns0:Integer[1]/ns0:LetterText[1]/ns0:GreetingText[1]" w:storeItemID="{FE17076F-F7CB-4B69-BAF0-2C02B8D424A1}"/>
           <w:text/>
         </w:sdtPr>
-        <w:sdtEndPr/>
         <w:sdtContent>
           <w:proofErr w:type="spellStart"/>
           <w:r>
@@ -221,7 +215,6 @@
           <w:dataBinding w:prefixMappings="xmlns:ns0='urn:microsoft-dynamics-nav/reports/Reminder/117/'" w:xpath="/ns0:NavWordReportXmlPart[1]/ns0:Issued_Reminder_Header[1]/ns0:Integer[1]/ns0:Contact_IssuedReminderHdr[1]" w:storeItemID="{FE17076F-F7CB-4B69-BAF0-2C02B8D424A1}"/>
           <w:text/>
         </w:sdtPr>
-        <w:sdtEndPr/>
         <w:sdtContent>
           <w:proofErr w:type="spellStart"/>
           <w:r>
@@ -230,6 +223,9 @@
           <w:proofErr w:type="spellEnd"/>
         </w:sdtContent>
       </w:sdt>
+      <w:r>
+        <w:t>,</w:t>
+      </w:r>
     </w:p>
     <w:sdt>
       <w:sdtPr>
@@ -239,10 +235,9 @@
         <w:placeholder>
           <w:docPart w:val="DefaultPlaceholder_-1854013440"/>
         </w:placeholder>
-        <w:dataBinding w:prefixMappings="xmlns:ns0='urn:microsoft-dynamics-nav/reports/Reminder/117/' " w:xpath="/ns0:NavWordReportXmlPart[1]/ns0:Issued_Reminder_Header[1]/ns0:Integer[1]/ns0:LetterText[1]/ns0:AmtDueText[1]" w:storeItemID="{FE17076F-F7CB-4B69-BAF0-2C02B8D424A1}"/>
+        <w:dataBinding w:prefixMappings="xmlns:ns0='urn:microsoft-dynamics-nav/reports/Reminder/117/'" w:xpath="/ns0:NavWordReportXmlPart[1]/ns0:Issued_Reminder_Header[1]/ns0:Integer[1]/ns0:LetterText[1]/ns0:AmtDueText[1]" w:storeItemID="{FE17076F-F7CB-4B69-BAF0-2C02B8D424A1}"/>
         <w:text/>
       </w:sdtPr>
-      <w:sdtEndPr/>
       <w:sdtContent>
         <w:p>
           <w:pPr>
@@ -295,10 +290,9 @@
             <w:placeholder>
               <w:docPart w:val="DefaultPlaceholder_-1854013440"/>
             </w:placeholder>
-            <w:dataBinding w:prefixMappings="xmlns:ns0='urn:microsoft-dynamics-nav/reports/Reminder/117/' " w:xpath="/ns0:NavWordReportXmlPart[1]/ns0:Issued_Reminder_Header[1]/ns0:Integer[1]/ns0:PostingDateCaption[1]" w:storeItemID="{FE17076F-F7CB-4B69-BAF0-2C02B8D424A1}"/>
+            <w:dataBinding w:prefixMappings="xmlns:ns0='urn:microsoft-dynamics-nav/reports/Reminder/117/'" w:xpath="/ns0:NavWordReportXmlPart[1]/ns0:Issued_Reminder_Header[1]/ns0:Integer[1]/ns0:PostingDateCaption[1]" w:storeItemID="{FE17076F-F7CB-4B69-BAF0-2C02B8D424A1}"/>
             <w:text/>
           </w:sdtPr>
-          <w:sdtEndPr/>
           <w:sdtContent>
             <w:tc>
               <w:tcPr>
@@ -348,7 +342,6 @@
             <w:dataBinding w:prefixMappings="xmlns:ns0='urn:microsoft-dynamics-nav/reports/Reminder/117/'" w:xpath="/ns0:NavWordReportXmlPart[1]/ns0:Issued_Reminder_Header[1]/ns0:Integer[1]/ns0:Issued_Reminder_Line[1]/ns0:DocType_IssuedReminderLineCaption[1]" w:storeItemID="{FE17076F-F7CB-4B69-BAF0-2C02B8D424A1}"/>
             <w:text/>
           </w:sdtPr>
-          <w:sdtEndPr/>
           <w:sdtContent>
             <w:tc>
               <w:tcPr>
@@ -398,7 +391,6 @@
             <w:dataBinding w:prefixMappings="xmlns:ns0='urn:microsoft-dynamics-nav/reports/Reminder/117/'" w:xpath="/ns0:NavWordReportXmlPart[1]/ns0:Issued_Reminder_Header[1]/ns0:Integer[1]/ns0:Issued_Reminder_Line[1]/ns0:DocNo_IssuedReminderLineCaption[1]" w:storeItemID="{FE17076F-F7CB-4B69-BAF0-2C02B8D424A1}"/>
             <w:text/>
           </w:sdtPr>
-          <w:sdtEndPr/>
           <w:sdtContent>
             <w:tc>
               <w:tcPr>
@@ -448,7 +440,6 @@
             <w:dataBinding w:prefixMappings="xmlns:ns0='urn:microsoft-dynamics-nav/reports/Reminder/117/'" w:xpath="/ns0:NavWordReportXmlPart[1]/ns0:Issued_Reminder_Header[1]/ns0:DueDateCaption[1]" w:storeItemID="{FE17076F-F7CB-4B69-BAF0-2C02B8D424A1}"/>
             <w:text/>
           </w:sdtPr>
-          <w:sdtEndPr/>
           <w:sdtContent>
             <w:tc>
               <w:tcPr>
@@ -498,7 +489,6 @@
             <w:dataBinding w:prefixMappings="xmlns:ns0='urn:microsoft-dynamics-nav/reports/Reminder/117/'" w:xpath="/ns0:NavWordReportXmlPart[1]/ns0:Issued_Reminder_Header[1]/ns0:Integer[1]/ns0:Issued_Reminder_Line[1]/ns0:OriginalAmt_IssuedReminderLineCaption[1]" w:storeItemID="{FE17076F-F7CB-4B69-BAF0-2C02B8D424A1}"/>
             <w:text/>
           </w:sdtPr>
-          <w:sdtEndPr/>
           <w:sdtContent>
             <w:tc>
               <w:tcPr>
@@ -549,7 +539,6 @@
             <w:dataBinding w:prefixMappings="xmlns:ns0='urn:microsoft-dynamics-nav/reports/Reminder/117/'" w:xpath="/ns0:NavWordReportXmlPart[1]/ns0:Issued_Reminder_Header[1]/ns0:Integer[1]/ns0:Issued_Reminder_Line[1]/ns0:RemAmt_IssuedReminderLineCaption[1]" w:storeItemID="{FE17076F-F7CB-4B69-BAF0-2C02B8D424A1}"/>
             <w:text/>
           </w:sdtPr>
-          <w:sdtEndPr/>
           <w:sdtContent>
             <w:tc>
               <w:tcPr>
@@ -701,10 +690,9 @@
           <w:alias w:val="#Nav: /Issued_Reminder_Header/Integer/Issued_Reminder_Line"/>
           <w:tag w:val="#Nav: Reminder/117"/>
           <w:id w:val="576482999"/>
-          <w15:dataBinding w:prefixMappings="xmlns:ns0='urn:microsoft-dynamics-nav/reports/Reminder/117/' " w:xpath="/ns0:NavWordReportXmlPart[1]/ns0:Issued_Reminder_Header[1]/ns0:Integer[1]/ns0:Issued_Reminder_Line" w:storeItemID="{FE17076F-F7CB-4B69-BAF0-2C02B8D424A1}"/>
+          <w15:dataBinding w:prefixMappings="xmlns:ns0='urn:microsoft-dynamics-nav/reports/Reminder/117/'" w:xpath="/ns0:NavWordReportXmlPart[1]/ns0:Issued_Reminder_Header[1]/ns0:Integer[1]/ns0:Issued_Reminder_Line" w:storeItemID="{FE17076F-F7CB-4B69-BAF0-2C02B8D424A1}"/>
           <w15:repeatingSection/>
         </w:sdtPr>
-        <w:sdtEndPr/>
         <w:sdtContent>
           <w:sdt>
             <w:sdtPr>
@@ -714,7 +702,6 @@
               </w:placeholder>
               <w15:repeatingSectionItem/>
             </w:sdtPr>
-            <w:sdtEndPr/>
             <w:sdtContent>
               <w:tr>
                 <w:sdt>
@@ -728,7 +715,6 @@
                     <w:dataBinding w:prefixMappings="xmlns:ns0='urn:microsoft-dynamics-nav/reports/Reminder/117/'" w:xpath="/ns0:NavWordReportXmlPart[1]/ns0:Issued_Reminder_Header[1]/ns0:Integer[1]/ns0:Issued_Reminder_Line[1]/ns0:DocDate_IssuedReminderLine[1]" w:storeItemID="{FE17076F-F7CB-4B69-BAF0-2C02B8D424A1}"/>
                     <w:text/>
                   </w:sdtPr>
-                  <w:sdtEndPr/>
                   <w:sdtContent>
                     <w:tc>
                       <w:tcPr>
@@ -755,7 +741,6 @@
                     <w:dataBinding w:prefixMappings="xmlns:ns0='urn:microsoft-dynamics-nav/reports/Reminder/117/'" w:xpath="/ns0:NavWordReportXmlPart[1]/ns0:Issued_Reminder_Header[1]/ns0:Integer[1]/ns0:Issued_Reminder_Line[1]/ns0:DocType_IssuedReminderLine[1]" w:storeItemID="{FE17076F-F7CB-4B69-BAF0-2C02B8D424A1}"/>
                     <w:text/>
                   </w:sdtPr>
-                  <w:sdtEndPr/>
                   <w:sdtContent>
                     <w:tc>
                       <w:tcPr>
@@ -782,7 +767,6 @@
                     <w:dataBinding w:prefixMappings="xmlns:ns0='urn:microsoft-dynamics-nav/reports/Reminder/117/'" w:xpath="/ns0:NavWordReportXmlPart[1]/ns0:Issued_Reminder_Header[1]/ns0:Integer[1]/ns0:Issued_Reminder_Line[1]/ns0:DocNo_IssuedReminderLine[1]" w:storeItemID="{FE17076F-F7CB-4B69-BAF0-2C02B8D424A1}"/>
                     <w:text/>
                   </w:sdtPr>
-                  <w:sdtEndPr/>
                   <w:sdtContent>
                     <w:tc>
                       <w:tcPr>
@@ -809,7 +793,6 @@
                     <w:dataBinding w:prefixMappings="xmlns:ns0='urn:microsoft-dynamics-nav/reports/Reminder/117/'" w:xpath="/ns0:NavWordReportXmlPart[1]/ns0:Issued_Reminder_Header[1]/ns0:Integer[1]/ns0:Issued_Reminder_Line[1]/ns0:DueDate_IssuedReminderLine[1]" w:storeItemID="{FE17076F-F7CB-4B69-BAF0-2C02B8D424A1}"/>
                     <w:text/>
                   </w:sdtPr>
-                  <w:sdtEndPr/>
                   <w:sdtContent>
                     <w:tc>
                       <w:tcPr>
@@ -836,7 +819,6 @@
                     <w:dataBinding w:prefixMappings="xmlns:ns0='urn:microsoft-dynamics-nav/reports/Reminder/117/'" w:xpath="/ns0:NavWordReportXmlPart[1]/ns0:Issued_Reminder_Header[1]/ns0:Integer[1]/ns0:Issued_Reminder_Line[1]/ns0:wanOriginalAmtBWZ[1]" w:storeItemID="{FE17076F-F7CB-4B69-BAF0-2C02B8D424A1}"/>
                     <w:text/>
                   </w:sdtPr>
-                  <w:sdtEndPr/>
                   <w:sdtContent>
                     <w:tc>
                       <w:tcPr>
@@ -866,7 +848,6 @@
                     <w:dataBinding w:prefixMappings="xmlns:ns0='urn:microsoft-dynamics-nav/reports/Reminder/117/'" w:xpath="/ns0:NavWordReportXmlPart[1]/ns0:Issued_Reminder_Header[1]/ns0:Integer[1]/ns0:Issued_Reminder_Line[1]/ns0:wanRemainingAmtBWZ[1]" w:storeItemID="{FE17076F-F7CB-4B69-BAF0-2C02B8D424A1}"/>
                     <w:text/>
                   </w:sdtPr>
-                  <w:sdtEndPr/>
                   <w:sdtContent>
                     <w:tc>
                       <w:tcPr>
@@ -1025,7 +1006,6 @@
             <w:dataBinding w:prefixMappings="xmlns:ns0='urn:microsoft-dynamics-nav/reports/Reminder/117/'" w:xpath="/ns0:NavWordReportXmlPart[1]/ns0:Issued_Reminder_Header[1]/ns0:Integer[1]/ns0:Issued_Reminder_Line[1]/ns0:TotalInclVATText[1]" w:storeItemID="{FE17076F-F7CB-4B69-BAF0-2C02B8D424A1}"/>
             <w:text/>
           </w:sdtPr>
-          <w:sdtEndPr/>
           <w:sdtContent>
             <w:tc>
               <w:tcPr>
@@ -1060,7 +1040,6 @@
             <w:dataBinding w:prefixMappings="xmlns:ns0='urn:microsoft-dynamics-nav/reports/Reminder/117/'" w:xpath="/ns0:NavWordReportXmlPart[1]/ns0:Issued_Reminder_Header[1]/ns0:Integer[1]/ns0:LetterText[1]/ns0:FinalTotalInclVAT[1]" w:storeItemID="{FE17076F-F7CB-4B69-BAF0-2C02B8D424A1}"/>
             <w:text/>
           </w:sdtPr>
-          <w:sdtEndPr/>
           <w:sdtContent>
             <w:tc>
               <w:tcPr>
@@ -1106,10 +1085,9 @@
         <w:placeholder>
           <w:docPart w:val="DefaultPlaceholder_-1854013440"/>
         </w:placeholder>
-        <w:dataBinding w:prefixMappings="xmlns:ns0='urn:microsoft-dynamics-nav/reports/Reminder/117/' " w:xpath="/ns0:NavWordReportXmlPart[1]/ns0:Issued_Reminder_Header[1]/ns0:Integer[1]/ns0:LetterText[1]/ns0:BodyText[1]" w:storeItemID="{FE17076F-F7CB-4B69-BAF0-2C02B8D424A1}"/>
+        <w:dataBinding w:prefixMappings="xmlns:ns0='urn:microsoft-dynamics-nav/reports/Reminder/117/'" w:xpath="/ns0:NavWordReportXmlPart[1]/ns0:Issued_Reminder_Header[1]/ns0:Integer[1]/ns0:LetterText[1]/ns0:BodyText[1]" w:storeItemID="{FE17076F-F7CB-4B69-BAF0-2C02B8D424A1}"/>
         <w:text/>
       </w:sdtPr>
-      <w:sdtEndPr/>
       <w:sdtContent>
         <w:p>
           <w:pPr>
@@ -1148,7 +1126,6 @@
           <w:dataBinding w:prefixMappings="xmlns:ns0='urn:microsoft-dynamics-nav/reports/Reminder/117/'" w:xpath="/ns0:NavWordReportXmlPart[1]/ns0:Issued_Reminder_Header[1]/ns0:Integer[1]/ns0:LetterText[1]/ns0:ClosingText[1]" w:storeItemID="{FE17076F-F7CB-4B69-BAF0-2C02B8D424A1}"/>
           <w:text/>
         </w:sdtPr>
-        <w:sdtEndPr/>
         <w:sdtContent>
           <w:proofErr w:type="spellStart"/>
           <w:r>
@@ -1175,7 +1152,6 @@
         <w:dataBinding w:prefixMappings="xmlns:ns0='urn:microsoft-dynamics-nav/reports/Reminder/117/'" w:xpath="/ns0:NavWordReportXmlPart[1]/ns0:Issued_Reminder_Header[1]/ns0:Integer[1]/ns0:LetterText[1]/ns0:wanUserName[1]" w:storeItemID="{FE17076F-F7CB-4B69-BAF0-2C02B8D424A1}"/>
         <w:text/>
       </w:sdtPr>
-      <w:sdtEndPr/>
       <w:sdtContent>
         <w:p>
           <w:pPr>
@@ -1195,8 +1171,8 @@
       </w:sdtContent>
     </w:sdt>
     <w:sectPr>
-      <w:headerReference w:type="default" r:id="rId7"/>
-      <w:footerReference w:type="default" r:id="rId8"/>
+      <w:headerReference w:type="default" r:id="rId8"/>
+      <w:footerReference w:type="default" r:id="rId9"/>
       <w:pgSz w:w="11906" w:h="16838" w:code="9"/>
       <w:pgMar w:top="567" w:right="567" w:bottom="567" w:left="567" w:header="709" w:footer="284" w:gutter="0"/>
       <w:cols w:space="708"/>
@@ -1268,7 +1244,6 @@
           <w:dataBinding w:prefixMappings="xmlns:ns0='urn:microsoft-dynamics-nav/reports/Reminder/117/'" w:xpath="/ns0:NavWordReportXmlPart[1]/ns0:Issued_Reminder_Header[1]/ns0:wanCompanyAddress[1]" w:storeItemID="{FE17076F-F7CB-4B69-BAF0-2C02B8D424A1}"/>
           <w:text/>
         </w:sdtPr>
-        <w:sdtEndPr/>
         <w:sdtContent>
           <w:tc>
             <w:tcPr>
@@ -1313,7 +1288,6 @@
           <w:dataBinding w:prefixMappings="xmlns:ns0='urn:microsoft-dynamics-nav/reports/Reminder/117/'" w:xpath="/ns0:NavWordReportXmlPart[1]/ns0:Issued_Reminder_Header[1]/ns0:wanCompanyContactInfo[1]" w:storeItemID="{FE17076F-F7CB-4B69-BAF0-2C02B8D424A1}"/>
           <w:text/>
         </w:sdtPr>
-        <w:sdtEndPr/>
         <w:sdtContent>
           <w:tc>
             <w:tcPr>
@@ -1357,7 +1331,6 @@
           <w:dataBinding w:prefixMappings="xmlns:ns0='urn:microsoft-dynamics-nav/reports/Reminder/117/'" w:xpath="/ns0:NavWordReportXmlPart[1]/ns0:Issued_Reminder_Header[1]/ns0:wanCompanyLegalInfo[1]" w:storeItemID="{FE17076F-F7CB-4B69-BAF0-2C02B8D424A1}"/>
           <w:text/>
         </w:sdtPr>
-        <w:sdtEndPr/>
         <w:sdtContent>
           <w:tc>
             <w:tcPr>
@@ -1457,10 +1430,9 @@
           <w:tag w:val="#Nav: Reminder/117"/>
           <w:id w:val="-2044814260"/>
           <w:showingPlcHdr/>
-          <w:dataBinding w:prefixMappings="xmlns:ns0='urn:microsoft-dynamics-nav/reports/Reminder/117/' " w:xpath="/ns0:NavWordReportXmlPart[1]/ns0:Issued_Reminder_Header[1]/ns0:Integer[1]/ns0:wanCompanyInfoPicture[1]" w:storeItemID="{FE17076F-F7CB-4B69-BAF0-2C02B8D424A1}"/>
+          <w:dataBinding w:prefixMappings="xmlns:ns0='urn:microsoft-dynamics-nav/reports/Reminder/117/'" w:xpath="/ns0:NavWordReportXmlPart[1]/ns0:Issued_Reminder_Header[1]/ns0:Integer[1]/ns0:wanCompanyInfoPicture[1]" w:storeItemID="{FE17076F-F7CB-4B69-BAF0-2C02B8D424A1}"/>
           <w:picture/>
         </w:sdtPr>
-        <w:sdtEndPr/>
         <w:sdtContent>
           <w:tc>
             <w:tcPr>
@@ -1599,7 +1571,6 @@
               <w:dataBinding w:prefixMappings="xmlns:ns0='urn:microsoft-dynamics-nav/reports/Reminder/117/'" w:xpath="/ns0:NavWordReportXmlPart[1]/ns0:Issued_Reminder_Header[1]/ns0:Integer[1]/ns0:ReminderCaption[1]" w:storeItemID="{FE17076F-F7CB-4B69-BAF0-2C02B8D424A1}"/>
               <w:text/>
             </w:sdtPr>
-            <w:sdtEndPr/>
             <w:sdtContent>
               <w:proofErr w:type="spellStart"/>
               <w:r>
@@ -1647,7 +1618,6 @@
               <w:dataBinding w:prefixMappings="xmlns:ns0='urn:microsoft-dynamics-nav/reports/Reminder/117/'" w:xpath="/ns0:NavWordReportXmlPart[1]/ns0:Issued_Reminder_Header[1]/ns0:No_IssuedReminderHeader[1]" w:storeItemID="{FE17076F-F7CB-4B69-BAF0-2C02B8D424A1}"/>
               <w:text/>
             </w:sdtPr>
-            <w:sdtEndPr/>
             <w:sdtContent>
               <w:proofErr w:type="spellStart"/>
               <w:r>
@@ -1696,7 +1666,6 @@
               <w:dataBinding w:prefixMappings="xmlns:ns0='urn:microsoft-dynamics-nav/reports/Reminder/117/'" w:xpath="/ns0:NavWordReportXmlPart[1]/ns0:Issued_Reminder_Header[1]/ns0:Integer[1]/ns0:DocDate_IssueReminderHdr[1]" w:storeItemID="{FE17076F-F7CB-4B69-BAF0-2C02B8D424A1}"/>
               <w:text/>
             </w:sdtPr>
-            <w:sdtEndPr/>
             <w:sdtContent>
               <w:proofErr w:type="spellStart"/>
               <w:r>
@@ -1747,7 +1716,6 @@
               <w:dataBinding w:prefixMappings="xmlns:ns0='urn:microsoft-dynamics-nav/reports/Reminder/117/'" w:xpath="/ns0:NavWordReportXmlPart[1]/ns0:Issued_Reminder_Header[1]/ns0:Integer[1]/ns0:TextPage[1]" w:storeItemID="{FE17076F-F7CB-4B69-BAF0-2C02B8D424A1}"/>
               <w:text/>
             </w:sdtPr>
-            <w:sdtEndPr/>
             <w:sdtContent>
               <w:proofErr w:type="spellStart"/>
               <w:r>
@@ -2805,7 +2773,9 @@
     <w:rsid w:val="00865B5E"/>
     <w:rsid w:val="0086746E"/>
     <w:rsid w:val="008C0265"/>
+    <w:rsid w:val="008D61DA"/>
     <w:rsid w:val="00926758"/>
+    <w:rsid w:val="00936ACF"/>
     <w:rsid w:val="00942748"/>
     <w:rsid w:val="00970AA4"/>
     <w:rsid w:val="00A86210"/>
@@ -3370,62 +3340,6 @@
       <w14:ligatures w14:val="standardContextual"/>
     </w:rPr>
   </w:style>
-  <w:style w:type="paragraph" w:customStyle="1" w:styleId="8BCAAAE3011D44DEBE60A88B1C037843">
-    <w:name w:val="8BCAAAE3011D44DEBE60A88B1C037843"/>
-    <w:rsid w:val="00105607"/>
-    <w:pPr>
-      <w:spacing w:line="278" w:lineRule="auto"/>
-    </w:pPr>
-    <w:rPr>
-      <w:kern w:val="2"/>
-      <w:sz w:val="24"/>
-      <w:szCs w:val="24"/>
-      <w:lang w:val="fr-FR" w:eastAsia="fr-FR"/>
-      <w14:ligatures w14:val="standardContextual"/>
-    </w:rPr>
-  </w:style>
-  <w:style w:type="paragraph" w:customStyle="1" w:styleId="F7D52F56C02D4A06BDC936C8FECBB37E">
-    <w:name w:val="F7D52F56C02D4A06BDC936C8FECBB37E"/>
-    <w:rsid w:val="00105607"/>
-    <w:pPr>
-      <w:spacing w:line="278" w:lineRule="auto"/>
-    </w:pPr>
-    <w:rPr>
-      <w:kern w:val="2"/>
-      <w:sz w:val="24"/>
-      <w:szCs w:val="24"/>
-      <w:lang w:val="fr-FR" w:eastAsia="fr-FR"/>
-      <w14:ligatures w14:val="standardContextual"/>
-    </w:rPr>
-  </w:style>
-  <w:style w:type="paragraph" w:customStyle="1" w:styleId="1BDA7CB56F3F41DF8DE9A340D5BB8E5C">
-    <w:name w:val="1BDA7CB56F3F41DF8DE9A340D5BB8E5C"/>
-    <w:rsid w:val="00105607"/>
-    <w:pPr>
-      <w:spacing w:line="278" w:lineRule="auto"/>
-    </w:pPr>
-    <w:rPr>
-      <w:kern w:val="2"/>
-      <w:sz w:val="24"/>
-      <w:szCs w:val="24"/>
-      <w:lang w:val="fr-FR" w:eastAsia="fr-FR"/>
-      <w14:ligatures w14:val="standardContextual"/>
-    </w:rPr>
-  </w:style>
-  <w:style w:type="paragraph" w:customStyle="1" w:styleId="41E4DB61368A45EEB5EAD0A309245385">
-    <w:name w:val="41E4DB61368A45EEB5EAD0A309245385"/>
-    <w:rsid w:val="00105607"/>
-    <w:pPr>
-      <w:spacing w:line="278" w:lineRule="auto"/>
-    </w:pPr>
-    <w:rPr>
-      <w:kern w:val="2"/>
-      <w:sz w:val="24"/>
-      <w:szCs w:val="24"/>
-      <w:lang w:val="fr-FR" w:eastAsia="fr-FR"/>
-      <w14:ligatures w14:val="standardContextual"/>
-    </w:rPr>
-  </w:style>
 </w:styles>
 </file>
 
@@ -4112,10 +4026,401 @@
  < / N a v W o r d R e p o r t X m l P a r t > 
 </file>
 
+<file path=customXml/item2.xml>��< ? x m l   v e r s i o n = " 1 . 0 "   e n c o d i n g = " u t f - 1 6 " ? > + 
+ < N a v W o r d R e p o r t X m l P a r t   x m l n s = " u r n : m i c r o s o f t - d y n a m i c s - b u s i n e s s c e n t r a l / i n t e r n a l / e x t e n d e d / r e p o r t s / R e m i n d e r / 1 1 7 / " > + 
+     < B C R e p o r t I n f o r m a t i o n > + 
+         < R e p o r t M e t a d a t a > + 
+             < E x t e n s i o n I d > E x t e n s i o n   I D < / E x t e n s i o n I d > + 
+             < E x t e n s i o n N a m e > E x t e n s i o n   N a m e < / E x t e n s i o n N a m e > + 
+             < E x t e n s i o n P u b l i s h e r > E x t e n s i o n   P u b l i s h e r < / E x t e n s i o n P u b l i s h e r > + 
+             < E x t e n s i o n V e r s i o n > E x t e n s i o n   V e r s i o n < / E x t e n s i o n V e r s i o n > + 
+             < R e p o r t I d > R e p o r t   I D < / R e p o r t I d > + 
+             < R e p o r t N a m e > R e p o r t   N a m e < / R e p o r t N a m e > + 
+             < A b o u t T h i s R e p o r t T i t l e > A b o u t   T h i s   R e p o r t   T i t l e < / A b o u t T h i s R e p o r t T i t l e > + 
+             < A b o u t T h i s R e p o r t T e x t > A b o u t   T h i s   R e p o r t   T e x t < / A b o u t T h i s R e p o r t T e x t > + 
+             < R e p o r t H e l p L i n k > R e p o r t   H e l p   L i n k < / R e p o r t H e l p L i n k > + 
+         < / R e p o r t M e t a d a t a > + 
+         < R e p o r t R e q u e s t > + 
+             < T e n a n t E n t r a I d > T e n a n t   E n t r a   I d < / T e n a n t E n t r a I d > + 
+             < E n v i r o n m e n t N a m e > E n v i r o n m e n t   N a m e < / E n v i r o n m e n t N a m e > + 
+             < E n v i r o n m e n t T y p e > E n v i r o n m e n t   T y p e < / E n v i r o n m e n t T y p e > + 
+             < C o m p a n y N a m e > C o m p a n y   N a m e < / C o m p a n y N a m e > + 
+             < C o m p a n y D i s p l a y N a m e > C o m p a n y   D i s p l a y   N a m e < / C o m p a n y D i s p l a y N a m e > + 
+             < C o m p a n y I d > C o m p a n y   I D < / C o m p a n y I d > + 
+             < U s e r N a m e > U s e r   N a m e < / U s e r N a m e > + 
+             < D a t e A n d T i m e > D a t e   a n d   T i m e < / D a t e A n d T i m e > + 
+             < L a n g u a g e > L a n g u a g e < / L a n g u a g e > + 
+             < F o r m a t R e g i o n > F o r m a t   R e g i o n < / F o r m a t R e g i o n > + 
+             < D a t e T i m e V a l u e s > + 
+                 < Y e a r > Y e a r < / Y e a r > + 
+                 < M o n t h N u m b e r > M o n t h   N u m b e r < / M o n t h N u m b e r > + 
+                 < D a y N u m b e r > D a y   N u m b e r < / D a y N u m b e r > + 
+                 < H o u r > H o u r < / H o u r > + 
+                 < M i n u t e > M i n u t e < / M i n u t e > + 
+             < / D a t e T i m e V a l u e s > + 
+         < / R e p o r t R e q u e s t > + 
+     < / B C R e p o r t I n f o r m a t i o n > + 
+     < T o o l t i p s   / > + 
+     < I s s u e d _ R e m i n d e r _ H e a d e r   E l e m e n t T y p e = " D a t a I t e m "   E l e m e n t I d = " 1 9 8 7 0 4 1 2 5 7 " > + 
+         < C o n t a c t E m a i l   E l e m e n t T y p e = " C o l u m n "   E l e m e n t I d = " 1 5 8 3 9 8 6 6 6 3 "   D a t a T y p e = " T e x t " > C o n t a c t E m a i l < / C o n t a c t E m a i l > + 
+         < C o n t a c t E m a i l L b l   E l e m e n t T y p e = " C o l u m n "   E l e m e n t I d = " 1 3 0 4 0 7 3 7 7 9 "   D a t a T y p e = " L a b e l " > C o n t a c t E m a i l L b l < / C o n t a c t E m a i l L b l > + 
+         < C o n t a c t M o b i l e P h o n e N o   E l e m e n t T y p e = " C o l u m n "   E l e m e n t I d = " 1 5 1 4 3 8 7 0 0 0 "   D a t a T y p e = " T e x t " > C o n t a c t M o b i l e P h o n e N o < / C o n t a c t M o b i l e P h o n e N o > + 
+         < C o n t a c t M o b i l e P h o n e N o L b l   E l e m e n t T y p e = " C o l u m n "   E l e m e n t I d = " 3 1 0 9 9 8 6 3 0 "   D a t a T y p e = " L a b e l " > C o n t a c t M o b i l e P h o n e N o L b l < / C o n t a c t M o b i l e P h o n e N o L b l > + 
+         < C o n t a c t P h o n e N o   E l e m e n t T y p e = " C o l u m n "   E l e m e n t I d = " 7 2 4 0 8 4 1 6 "   D a t a T y p e = " T e x t " > C o n t a c t P h o n e N o < / C o n t a c t P h o n e N o > + 
+         < C o n t a c t P h o n e N o L b l   E l e m e n t T y p e = " C o l u m n "   E l e m e n t I d = " 1 0 2 6 9 3 3 3 7 4 "   D a t a T y p e = " L a b e l " > C o n t a c t P h o n e N o L b l < / C o n t a c t P h o n e N o L b l > + 
+         < D o c D a t e C a p t i o n   E l e m e n t T y p e = " C o l u m n "   E l e m e n t I d = " 1 1 5 7 6 2 1 5 3 7 "   D a t a T y p e = " L a b e l " > D o c D a t e C a p t i o n < / D o c D a t e C a p t i o n > + 
+         < D u e D a t e C a p t i o n   E l e m e n t T y p e = " C o l u m n "   E l e m e n t I d = " 2 0 4 6 6 7 9 4 6 9 "   D a t a T y p e = " L a b e l " > D u e D a t e C a p t i o n < / D u e D a t e C a p t i o n > + 
+         < E M a i l C a p t i o n   E l e m e n t T y p e = " C o l u m n "   E l e m e n t I d = " 4 7 2 3 3 8 3 4 3 "   D a t a T y p e = " L a b e l " > E M a i l C a p t i o n < / E M a i l C a p t i o n > + 
+         < H o m e P a g e C a p t i o n   E l e m e n t T y p e = " C o l u m n "   E l e m e n t I d = " 2 1 2 0 4 1 7 5 5 1 "   D a t a T y p e = " L a b e l " > H o m e P a g e C a p t i o n < / H o m e P a g e C a p t i o n > + 
+         < N o _ I s s u e d R e m i n d e r H e a d e r   E l e m e n t T y p e = " C o l u m n "   E l e m e n t I d = " 4 4 6 3 2 8 1 9 1 "   D a t a T y p e = " C o d e " > N o _ I s s u e d R e m i n d e r H e a d e r < / N o _ I s s u e d R e m i n d e r H e a d e r > + 
+         < P a g e C a p t i o n   E l e m e n t T y p e = " C o l u m n "   E l e m e n t I d = " 1 6 4 5 7 9 0 3 1 2 "   D a t a T y p e = " L a b e l " > P a g e C a p t i o n < / P a g e C a p t i o n > + 
+         < S h o w M I R L i n e s   E l e m e n t T y p e = " C o l u m n "   E l e m e n t I d = " 1 6 9 8 2 1 4 9 3 9 "   D a t a T y p e = " B o o l e a n " > S h o w M I R L i n e s < / S h o w M I R L i n e s > + 
+         < T o t a l C a p t i o n   E l e m e n t T y p e = " C o l u m n "   E l e m e n t I d = " 7 0 7 1 0 2 6 9 5 "   D a t a T y p e = " L a b e l " > T o t a l C a p t i o n < / T o t a l C a p t i o n > + 
+         < V A T A m o u n t C a p t i o n   E l e m e n t T y p e = " C o l u m n "   E l e m e n t I d = " 1 1 3 1 7 3 2 3 8 8 "   D a t a T y p e = " L a b e l " > V A T A m o u n t C a p t i o n < / V A T A m o u n t C a p t i o n > + 
+         < V A T B a s e C a p t i o n   E l e m e n t T y p e = " C o l u m n "   E l e m e n t I d = " 1 7 5 9 0 7 3 0 0 5 "   D a t a T y p e = " L a b e l " > V A T B a s e C a p t i o n < / V A T B a s e C a p t i o n > + 
+         < V A T C a p t i o n   E l e m e n t T y p e = " C o l u m n "   E l e m e n t I d = " 1 1 6 4 7 9 4 9 7 6 "   D a t a T y p e = " L a b e l " > V A T C a p t i o n < / V A T C a p t i o n > + 
+         < w a n C o m p a n y A d d r e s s   E l e m e n t T y p e = " C o l u m n "   E l e m e n t I d = " 2 0 9 2 2 7 1 6 4 "   D a t a T y p e = " T e x t " > w a n C o m p a n y A d d r e s s < / w a n C o m p a n y A d d r e s s > + 
+         < w a n C o m p a n y C o n t a c t I n f o   E l e m e n t T y p e = " C o l u m n "   E l e m e n t I d = " 1 1 1 9 2 3 4 2 7 6 "   D a t a T y p e = " T e x t " > w a n C o m p a n y C o n t a c t I n f o < / w a n C o m p a n y C o n t a c t I n f o > + 
+         < w a n C o m p a n y L e g a l I n f o   E l e m e n t T y p e = " C o l u m n "   E l e m e n t I d = " 1 5 3 9 5 4 1 8 8 7 "   D a t a T y p e = " T e x t " > w a n C o m p a n y L e g a l I n f o < / w a n C o m p a n y L e g a l I n f o > + 
+         < w a n T o A d d r e s s   E l e m e n t T y p e = " C o l u m n "   E l e m e n t I d = " 4 9 4 6 7 6 0 9 6 "   D a t a T y p e = " T e x t " > w a n T o A d d r e s s < / w a n T o A d d r e s s > + 
+         < I n t e g e r   E l e m e n t T y p e = " D a t a I t e m "   E l e m e n t I d = " 1 7 3 5 6 9 8 6 1 9 " > + 
+             < B a n k A c c o u n t N o C a p t i o n   E l e m e n t T y p e = " C o l u m n "   E l e m e n t I d = " 7 7 9 1 7 9 4 3 7 "   D a t a T y p e = " L a b e l " > B a n k A c c o u n t N o C a p t i o n < / B a n k A c c o u n t N o C a p t i o n > + 
+             < B a n k N a m e C a p t i o n   E l e m e n t T y p e = " C o l u m n "   E l e m e n t I d = " 8 9 8 5 9 8 6 6 6 "   D a t a T y p e = " L a b e l " > B a n k N a m e C a p t i o n < / B a n k N a m e C a p t i o n > + 
+             < C o m p a n y A d d r 1   E l e m e n t T y p e = " C o l u m n "   E l e m e n t I d = " 8 8 5 0 9 6 1 0 4 "   D a t a T y p e = " T e x t " > C o m p a n y A d d r 1 < / C o m p a n y A d d r 1 > + 
+             < C o m p a n y A d d r 2   E l e m e n t T y p e = " C o l u m n "   E l e m e n t I d = " 1 0 2 7 9 9 3 7 4 7 "   D a t a T y p e = " T e x t " > C o m p a n y A d d r 2 < / C o m p a n y A d d r 2 > + 
+             < C o m p a n y A d d r 3   E l e m e n t T y p e = " C o l u m n "   E l e m e n t I d = " 3 9 0 2 9 7 1 3 0 "   D a t a T y p e = " T e x t " > C o m p a n y A d d r 3 < / C o m p a n y A d d r 3 > + 
+             < C o m p a n y A d d r 4   E l e m e n t T y p e = " C o l u m n "   E l e m e n t I d = " 1 9 9 1 5 8 0 3 1 5 "   D a t a T y p e = " T e x t " > C o m p a n y A d d r 4 < / C o m p a n y A d d r 4 > + 
+             < C o m p a n y A d d r 5   E l e m e n t T y p e = " C o l u m n "   E l e m e n t I d = " 1 6 6 5 6 9 0 3 6 4 "   D a t a T y p e = " T e x t " > C o m p a n y A d d r 5 < / C o m p a n y A d d r 5 > + 
+             < C o m p a n y A d d r 6   E l e m e n t T y p e = " C o l u m n "   E l e m e n t I d = " 7 1 6 1 8 7 0 8 1 "   D a t a T y p e = " T e x t " > C o m p a n y A d d r 6 < / C o m p a n y A d d r 6 > + 
+             < C o m p a n y A d d r 7   E l e m e n t T y p e = " C o l u m n "   E l e m e n t I d = " 1 3 5 3 8 8 3 6 9 8 "   D a t a T y p e = " T e x t " > C o m p a n y A d d r 7 < / C o m p a n y A d d r 7 > + 
+             < C o m p a n y A d d r 8   E l e m e n t T y p e = " C o l u m n "   E l e m e n t I d = " 1 0 5 4 0 0 5 1 2 7 "   D a t a T y p e = " T e x t " > C o m p a n y A d d r 8 < / C o m p a n y A d d r 8 > + 
+             < C o m p a n y I n f o 1 P i c t u r e   E l e m e n t T y p e = " C o l u m n "   E l e m e n t I d = " 1 0 1 8 2 0 6 5 0 3 "   D a t a T y p e = " B l o b "   / > + 
+             < C o m p a n y I n f o 2 P i c t u r e   E l e m e n t T y p e = " C o l u m n "   E l e m e n t I d = " 9 8 9 6 7 0 4 7 4 "   D a t a T y p e = " B l o b "   / > + 
+             < C o m p a n y I n f o 3 P i c t u r e   E l e m e n t T y p e = " C o l u m n "   E l e m e n t I d = " 5 7 9 7 0 4 0 5 9 "   D a t a T y p e = " B l o b "   / > + 
+             < C o m p a n y I n f o B a n k A c c o u n t N o   E l e m e n t T y p e = " C o l u m n "   E l e m e n t I d = " 1 5 2 5 0 9 5 7 8 6 "   D a t a T y p e = " T e x t " > C o m p a n y I n f o B a n k A c c o u n t N o < / C o m p a n y I n f o B a n k A c c o u n t N o > + 
+             < C o m p a n y I n f o B a n k N a m e   E l e m e n t T y p e = " C o l u m n "   E l e m e n t I d = " 1 8 3 4 4 8 6 5 3 "   D a t a T y p e = " T e x t " > C o m p a n y I n f o B a n k N a m e < / C o m p a n y I n f o B a n k N a m e > + 
+             < C o m p a n y I n f o E M a i l   E l e m e n t T y p e = " C o l u m n "   E l e m e n t I d = " 1 0 8 3 1 8 6 0 6 4 "   D a t a T y p e = " T e x t " > C o m p a n y I n f o E M a i l < / C o m p a n y I n f o E M a i l > + 
+             < C o m p a n y I n f o G i r o N o   E l e m e n t T y p e = " C o l u m n "   E l e m e n t I d = " 6 6 8 8 8 4 2 6 "   D a t a T y p e = " T e x t " > C o m p a n y I n f o G i r o N o < / C o m p a n y I n f o G i r o N o > + 
+             < C o m p a n y I n f o H o m e P a g e   E l e m e n t T y p e = " C o l u m n "   E l e m e n t I d = " 1 5 3 0 3 1 7 4 4 0 "   D a t a T y p e = " T e x t " > C o m p a n y I n f o H o m e P a g e < / C o m p a n y I n f o H o m e P a g e > + 
+             < C o m p a n y I n f o I B A N   E l e m e n t T y p e = " C o l u m n "   E l e m e n t I d = " 6 5 0 2 8 0 4 0 8 "   D a t a T y p e = " C o d e " > C o m p a n y I n f o I B A N < / C o m p a n y I n f o I B A N > + 
+             < C o m p a n y I n f o P h o n e N o   E l e m e n t T y p e = " C o l u m n "   E l e m e n t I d = " 8 9 6 1 4 9 4 4 9 "   D a t a T y p e = " T e x t " > C o m p a n y I n f o P h o n e N o < / C o m p a n y I n f o P h o n e N o > + 
+             < C o m p a n y I n f o V A T R e g N o   E l e m e n t T y p e = " C o l u m n "   E l e m e n t I d = " 1 2 1 1 0 2 0 5 2 2 "   D a t a T y p e = " T e x t " > C o m p a n y I n f o V A T R e g N o < / C o m p a n y I n f o V A T R e g N o > + 
+             < C o m p a n y V A T R e g i s t r a t i o n N o C a p t i o n   E l e m e n t T y p e = " C o l u m n "   E l e m e n t I d = " 1 2 1 9 4 0 0 9 9 9 "   D a t a T y p e = " T e x t " > C o m p a n y V A T R e g i s t r a t i o n N o C a p t i o n < / C o m p a n y V A T R e g i s t r a t i o n N o C a p t i o n > + 
+             < C o n t a c t _ I s s u e d R e m i n d e r H d r   E l e m e n t T y p e = " C o l u m n "   E l e m e n t I d = " 1 5 5 5 2 4 2 7 9 "   D a t a T y p e = " T e x t " > C o n t a c t _ I s s u e d R e m i n d e r H d r < / C o n t a c t _ I s s u e d R e m i n d e r H d r > + 
+             < C u s t A d d r 1   E l e m e n t T y p e = " C o l u m n "   E l e m e n t I d = " 1 3 6 8 0 2 7 5 2 2 "   D a t a T y p e = " T e x t " > C u s t A d d r 1 < / C u s t A d d r 1 > + 
+             < C u s t A d d r 2   E l e m e n t T y p e = " C o l u m n "   E l e m e n t I d = " 2 0 0 5 7 2 4 1 3 9 "   D a t a T y p e = " T e x t " > C u s t A d d r 2 < / C u s t A d d r 2 > + 
+             < C u s t A d d r 3   E l e m e n t T y p e = " C o l u m n "   E l e m e n t I d = " 1 6 5 1 5 4 6 5 4 0 "   D a t a T y p e = " T e x t " > C u s t A d d r 3 < / C u s t A d d r 3 > + 
+             < C u s t A d d r 4   E l e m e n t T y p e = " C o l u m n "   E l e m e n t I d = " 1 0 1 3 8 4 9 9 2 3 "   D a t a T y p e = " T e x t " > C u s t A d d r 4 < / C u s t A d d r 4 > + 
+             < C u s t A d d r 5   E l e m e n t T y p e = " C o l u m n "   E l e m e n t I d = " 3 7 6 1 5 3 3 0 6 "   D a t a T y p e = " T e x t " > C u s t A d d r 5 < / C u s t A d d r 5 > + 
+             < C u s t A d d r 6   E l e m e n t T y p e = " C o l u m n "   E l e m e n t I d = " 2 6 1 5 4 3 3 1 1 "   D a t a T y p e = " T e x t " > C u s t A d d r 6 < / C u s t A d d r 6 > + 
+             < C u s t A d d r 7   E l e m e n t T y p e = " C o l u m n "   E l e m e n t I d = " 8 9 9 2 3 9 9 2 8 "   D a t a T y p e = " T e x t " > C u s t A d d r 7 < / C u s t A d d r 7 > + 
+             < C u s t A d d r 8   E l e m e n t T y p e = " C o l u m n "   E l e m e n t I d = " 1 5 3 6 9 3 6 5 4 5 "   D a t a T y p e = " T e x t " > C u s t A d d r 8 < / C u s t A d d r 8 > + 
+             < C u s t N o _ I s s u e d R e m i n d e r H d r   E l e m e n t T y p e = " C o l u m n "   E l e m e n t I d = " 1 7 0 3 8 9 9 3 1 1 "   D a t a T y p e = " C o d e " > C u s t N o _ I s s u e d R e m i n d e r H d r < / C u s t N o _ I s s u e d R e m i n d e r H d r > + 
+             < C u s t N o _ I s s u e d R e m i n d e r H d r C a p t i o n   E l e m e n t T y p e = " C o l u m n "   E l e m e n t I d = " 1 5 0 7 6 3 3 3 3 7 "   D a t a T y p e = " S t r i n g " > C u s t N o _ I s s u e d R e m i n d e r H d r C a p t i o n < / C u s t N o _ I s s u e d R e m i n d e r H d r C a p t i o n > + 
+             < D o c D a t e _ I s s u e d R e m i n d e r H d r   E l e m e n t T y p e = " C o l u m n "   E l e m e n t I d = " 1 4 0 1 9 9 4 0 6 7 "   D a t a T y p e = " S t r i n g " > D o c D a t e _ I s s u e d R e m i n d e r H d r < / D o c D a t e _ I s s u e d R e m i n d e r H d r > + 
+             < D u e D a t e _ I s s u e d R e m i n d e r H d r   E l e m e n t T y p e = " C o l u m n "   E l e m e n t I d = " 1 4 3 1 6 6 8 4 4 7 "   D a t a T y p e = " S t r i n g " > D u e D a t e _ I s s u e d R e m i n d e r H d r < / D u e D a t e _ I s s u e d R e m i n d e r H d r > + 
+             < G i r o N o C a p t i o n   E l e m e n t T y p e = " C o l u m n "   E l e m e n t I d = " 9 5 3 0 4 7 1 1 1 "   D a t a T y p e = " L a b e l " > G i r o N o C a p t i o n < / G i r o N o C a p t i o n > + 
+             < I B A N C a p t i o n   E l e m e n t T y p e = " C o l u m n "   E l e m e n t I d = " 2 0 2 6 0 1 3 4 9 5 "   D a t a T y p e = " L a b e l " > I B A N C a p t i o n < / I B A N C a p t i o n > + 
+             < P h o n e N o C a p t i o n   E l e m e n t T y p e = " C o l u m n "   E l e m e n t I d = " 1 4 5 8 8 2 1 3 2 2 "   D a t a T y p e = " L a b e l " > P h o n e N o C a p t i o n < / P h o n e N o C a p t i o n > + 
+             < P o s t i n g D a t e C a p t i o n   E l e m e n t T y p e = " C o l u m n "   E l e m e n t I d = " 1 2 7 3 0 5 6 1 7 "   D a t a T y p e = " L a b e l " > P o s t i n g D a t e C a p t i o n < / P o s t i n g D a t e C a p t i o n > + 
+             < P o s t i n g D a t e _ I s s u e d R e m i n d e r H d r   E l e m e n t T y p e = " C o l u m n "   E l e m e n t I d = " 9 2 5 1 0 0 2 2 7 "   D a t a T y p e = " S t r i n g " > P o s t i n g D a t e _ I s s u e d R e m i n d e r H d r < / P o s t i n g D a t e _ I s s u e d R e m i n d e r H d r > + 
+             < R e f e r e n c e T e x t   E l e m e n t T y p e = " C o l u m n "   E l e m e n t I d = " 4 4 5 3 5 3 4 5 1 "   D a t a T y p e = " T e x t " > R e f e r e n c e T e x t < / R e f e r e n c e T e x t > + 
+             < R e m i n d e r C a p t i o n   E l e m e n t T y p e = " C o l u m n "   E l e m e n t I d = " 9 4 4 9 7 9 5 4 9 "   D a t a T y p e = " L a b e l " > R e m i n d e r C a p t i o n < / R e m i n d e r C a p t i o n > + 
+             < R e m i n d e r H e a d e r N o C a p t i o n   E l e m e n t T y p e = " C o l u m n "   E l e m e n t I d = " 1 4 4 6 6 6 7 5 5 "   D a t a T y p e = " L a b e l " > R e m i n d e r H e a d e r N o C a p t i o n < / R e m i n d e r H e a d e r N o C a p t i o n > + 
+             < T e x t P a g e   E l e m e n t T y p e = " C o l u m n "   E l e m e n t I d = " 1 0 8 1 6 9 9 3 3 "   D a t a T y p e = " L a b e l " > T e x t P a g e < / T e x t P a g e > + 
+             < V A T N o T e x t   E l e m e n t T y p e = " C o l u m n "   E l e m e n t I d = " 1 9 5 9 6 6 3 4 2 6 "   D a t a T y p e = " T e x t " > V A T N o T e x t < / V A T N o T e x t > + 
+             < V A T R e g N o C a p t i o n   E l e m e n t T y p e = " C o l u m n "   E l e m e n t I d = " 1 6 8 6 3 6 0 3 6 1 "   D a t a T y p e = " T e x t " > V A T R e g N o C a p t i o n < / V A T R e g N o C a p t i o n > + 
+             < V A T R e g N o _ I s s u e d R e m i n d e r H d r   E l e m e n t T y p e = " C o l u m n "   E l e m e n t I d = " 2 0 3 2 1 2 8 0 1 1 "   D a t a T y p e = " T e x t " > V A T R e g N o _ I s s u e d R e m i n d e r H d r < / V A T R e g N o _ I s s u e d R e m i n d e r H d r > + 
+             < w a n C o m p a n y I n f o P i c t u r e   E l e m e n t T y p e = " C o l u m n "   E l e m e n t I d = " 3 2 6 3 2 7 3 7 6 "   D a t a T y p e = " B l o b "   / > + 
+             < Y o u r R e f e r e n c e _ I s s u e d R e m i n d e r H d r   E l e m e n t T y p e = " C o l u m n "   E l e m e n t I d = " 1 5 5 5 9 8 2 4 0 5 "   D a t a T y p e = " T e x t " > Y o u r R e f e r e n c e _ I s s u e d R e m i n d e r H d r < / Y o u r R e f e r e n c e _ I s s u e d R e m i n d e r H d r > + 
+             < D i m e n s i o n L o o p   E l e m e n t T y p e = " D a t a I t e m "   E l e m e n t I d = " 1 2 5 6 7 2 1 1 9 " > + 
+                 < D i m T e x t   E l e m e n t T y p e = " C o l u m n "   E l e m e n t I d = " 1 7 6 4 8 3 2 3 2 "   D a t a T y p e = " T e x t " > D i m T e x t < / D i m T e x t > + 
+                 < H e a d e r D i m e n s i o n s C a p t i o n   E l e m e n t T y p e = " C o l u m n "   E l e m e n t I d = " 7 7 5 1 7 1 5 5 3 "   D a t a T y p e = " L a b e l " > H e a d e r D i m e n s i o n s C a p t i o n < / H e a d e r D i m e n s i o n s C a p t i o n > + 
+                 < N u m b e r _ I n t e g e r   E l e m e n t T y p e = " C o l u m n "   E l e m e n t I d = " 1 1 8 7 3 8 9 3 5 "   D a t a T y p e = " I n t e g e r " > N u m b e r _ I n t e g e r < / N u m b e r _ I n t e g e r > + 
+             < / D i m e n s i o n L o o p > + 
+             < I s s u e d _ R e m i n d e r _ L i n e   E l e m e n t T y p e = " D a t a I t e m "   E l e m e n t I d = " 9 8 4 8 8 6 2 2 4 " > + 
+                 < D e s c _ I s s u e d R e m i n d e r L i n e   E l e m e n t T y p e = " C o l u m n "   E l e m e n t I d = " 1 0 5 9 7 9 1 9 8 2 "   D a t a T y p e = " T e x t " > D e s c _ I s s u e d R e m i n d e r L i n e < / D e s c _ I s s u e d R e m i n d e r L i n e > + 
+                 < D o c D a t e _ I s s u e d R e m i n d e r L i n e   E l e m e n t T y p e = " C o l u m n "   E l e m e n t I d = " 1 9 6 6 7 6 8 8 8 5 "   D a t a T y p e = " S t r i n g " > D o c D a t e _ I s s u e d R e m i n d e r L i n e < / D o c D a t e _ I s s u e d R e m i n d e r L i n e > + 
+                 < D o c N o _ I s s u e d R e m i n d e r L i n e   E l e m e n t T y p e = " C o l u m n "   E l e m e n t I d = " 1 3 4 6 2 4 4 0 3 4 "   D a t a T y p e = " C o d e " > D o c N o _ I s s u e d R e m i n d e r L i n e < / D o c N o _ I s s u e d R e m i n d e r L i n e > + 
+                 < D o c N o _ I s s u e d R e m i n d e r L i n e C a p t i o n   E l e m e n t T y p e = " C o l u m n "   E l e m e n t I d = " 1 7 3 2 3 6 8 3 5 2 "   D a t a T y p e = " S t r i n g " > D o c N o _ I s s u e d R e m i n d e r L i n e C a p t i o n < / D o c N o _ I s s u e d R e m i n d e r L i n e C a p t i o n > + 
+                 < D o c T y p e _ I s s u e d R e m i n d e r L i n e   E l e m e n t T y p e = " C o l u m n "   E l e m e n t I d = " 1 3 3 5 2 4 4 0 7 3 "   D a t a T y p e = " E n u m " > D o c T y p e _ I s s u e d R e m i n d e r L i n e < / D o c T y p e _ I s s u e d R e m i n d e r L i n e > + 
+                 < D o c T y p e _ I s s u e d R e m i n d e r L i n e C a p t i o n   E l e m e n t T y p e = " C o l u m n "   E l e m e n t I d = " 5 3 0 2 0 3 0 2 5 "   D a t a T y p e = " S t r i n g " > D o c T y p e _ I s s u e d R e m i n d e r L i n e C a p t i o n < / D o c T y p e _ I s s u e d R e m i n d e r L i n e C a p t i o n > + 
+                 < D u e D a t e _ I s s u e d R e m i n d e r L i n e   E l e m e n t T y p e = " C o l u m n "   E l e m e n t I d = " 7 8 7 2 1 5 6 5 7 "   D a t a T y p e = " S t r i n g " > D u e D a t e _ I s s u e d R e m i n d e r L i n e < / D u e D a t e _ I s s u e d R e m i n d e r L i n e > + 
+                 < I n t e r e s t   E l e m e n t T y p e = " C o l u m n "   E l e m e n t I d = " 1 4 5 7 3 7 8 0 9 9 "   D a t a T y p e = " D e c i m a l " > I n t e r e s t < / I n t e r e s t > + 
+                 < I n t e r e s t A m o u n t C a p t i o n   E l e m e n t T y p e = " C o l u m n "   E l e m e n t I d = " 5 8 4 4 2 9 0 9 5 "   D a t a T y p e = " L a b e l " > I n t e r e s t A m o u n t C a p t i o n < / I n t e r e s t A m o u n t C a p t i o n > + 
+                 < L i n e N o _ I s s u e d R e m i n d e r L i n e   E l e m e n t T y p e = " C o l u m n "   E l e m e n t I d = " 2 0 6 6 9 3 7 4 1 6 "   D a t a T y p e = " I n t e g e r " > L i n e N o _ I s s u e d R e m i n d e r L i n e < / L i n e N o _ I s s u e d R e m i n d e r L i n e > + 
+                 < M I R E n t r y _ I s s u e d R e m i n d e r L i n e   E l e m e n t T y p e = " C o l u m n "   E l e m e n t I d = " 8 7 8 1 7 0 6 8 5 "   D a t a T y p e = " B o o l e a n " > M I R E n t r y _ I s s u e d R e m i n d e r L i n e < / M I R E n t r y _ I s s u e d R e m i n d e r L i n e > + 
+                 < N N C I n t e r e s t A m o u n t   E l e m e n t T y p e = " C o l u m n "   E l e m e n t I d = " 1 8 4 9 4 3 8 4 3 6 "   D a t a T y p e = " D e c i m a l " > N N C I n t e r e s t A m o u n t < / N N C I n t e r e s t A m o u n t > + 
+                 < N N C T o t a l   E l e m e n t T y p e = " C o l u m n "   E l e m e n t I d = " 2 1 3 0 8 6 4 2 2 8 "   D a t a T y p e = " D e c i m a l " > N N C T o t a l < / N N C T o t a l > + 
+                 < N N C T o t a l I n c l V A T   E l e m e n t T y p e = " C o l u m n "   E l e m e n t I d = " 1 9 2 3 5 8 0 0 3 1 "   D a t a T y p e = " D e c i m a l " > N N C T o t a l I n c l V A T < / N N C T o t a l I n c l V A T > + 
+                 < N N C V A T A m o u n t   E l e m e n t T y p e = " C o l u m n "   E l e m e n t I d = " 4 2 4 2 0 1 3 8 5 "   D a t a T y p e = " D e c i m a l " > N N C V A T A m o u n t < / N N C V A T A m o u n t > + 
+                 < N o _ I s s u e d R e m i n d e r L i n e   E l e m e n t T y p e = " C o l u m n "   E l e m e n t I d = " 1 1 0 3 1 8 9 5 4 2 "   D a t a T y p e = " C o d e " > N o _ I s s u e d R e m i n d e r L i n e < / N o _ I s s u e d R e m i n d e r L i n e > + 
+                 < O r i g i n a l A m t _ I s s u e d R e m i n d e r L i n e   E l e m e n t T y p e = " C o l u m n "   E l e m e n t I d = " 3 8 7 1 9 0 6 1 0 "   D a t a T y p e = " D e c i m a l " > O r i g i n a l A m t _ I s s u e d R e m i n d e r L i n e < / O r i g i n a l A m t _ I s s u e d R e m i n d e r L i n e > + 
+                 < O r i g i n a l A m t _ I s s u e d R e m i n d e r L i n e C a p t i o n   E l e m e n t T y p e = " C o l u m n "   E l e m e n t I d = " 2 0 5 6 3 8 8 0 1 6 "   D a t a T y p e = " S t r i n g " > O r i g i n a l A m t _ I s s u e d R e m i n d e r L i n e C a p t i o n < / O r i g i n a l A m t _ I s s u e d R e m i n d e r L i n e C a p t i o n > + 
+                 < R e m a i n i n g A m o u n t T e x t   E l e m e n t T y p e = " C o l u m n "   E l e m e n t I d = " 1 8 1 3 6 1 2 0 "   D a t a T y p e = " T e x t " > R e m a i n i n g A m o u n t T e x t < / R e m a i n i n g A m o u n t T e x t > + 
+                 < R e m A m t _ I s s u e d R e m i n d e r L i n e   E l e m e n t T y p e = " C o l u m n "   E l e m e n t I d = " 1 4 7 4 3 7 3 0 3 5 "   D a t a T y p e = " D e c i m a l " > R e m A m t _ I s s u e d R e m i n d e r L i n e < / R e m A m t _ I s s u e d R e m i n d e r L i n e > + 
+                 < R e m A m t _ I s s u e d R e m i n d e r L i n e C a p t i o n   E l e m e n t T y p e = " C o l u m n "   E l e m e n t I d = " 2 9 5 4 4 3 4 5 3 "   D a t a T y p e = " S t r i n g " > R e m A m t _ I s s u e d R e m i n d e r L i n e C a p t i o n < / R e m A m t _ I s s u e d R e m i n d e r L i n e C a p t i o n > + 
+                 < R e m i n d e r N o _ I s s u e d R e m i n d e r L i n e   E l e m e n t T y p e = " C o l u m n "   E l e m e n t I d = " 3 3 6 8 8 8 0 7 2 "   D a t a T y p e = " C o d e " > R e m i n d e r N o _ I s s u e d R e m i n d e r L i n e < / R e m i n d e r N o _ I s s u e d R e m i n d e r L i n e > + 
+                 < S h o w I n t e r n a l I n f o   E l e m e n t T y p e = " C o l u m n "   E l e m e n t I d = " 1 8 3 0 9 6 2 8 2 5 "   D a t a T y p e = " B o o l e a n " > S h o w I n t e r n a l I n f o < / S h o w I n t e r n a l I n f o > + 
+                 < S t a r t L i n e N o   E l e m e n t T y p e = " C o l u m n "   E l e m e n t I d = " 7 9 4 0 4 1 8 1 8 "   D a t a T y p e = " I n t e g e r " > S t a r t L i n e N o < / S t a r t L i n e N o > + 
+                 < T o t a l I n c l V A T T e x t   E l e m e n t T y p e = " C o l u m n "   E l e m e n t I d = " 7 6 1 2 0 3 1 7 7 "   D a t a T y p e = " T e x t " > T o t a l I n c l V A T T e x t < / T o t a l I n c l V A T T e x t > + 
+                 < T o t a l T e x t   E l e m e n t T y p e = " C o l u m n "   E l e m e n t I d = " 2 3 1 9 1 0 5 1 8 "   D a t a T y p e = " T e x t " > T o t a l T e x t < / T o t a l T e x t > + 
+                 < T o t a l V A T A m t   E l e m e n t T y p e = " C o l u m n "   E l e m e n t I d = " 1 5 3 4 6 3 0 7 8 8 "   D a t a T y p e = " D e c i m a l " > T o t a l V A T A m t < / T o t a l V A T A m t > + 
+                 < T y p e _ I s s u e d R e m i n d e r L i n e   E l e m e n t T y p e = " C o l u m n "   E l e m e n t I d = " 8 5 4 3 7 8 6 3 9 "   D a t a T y p e = " S t r i n g " > T y p e _ I s s u e d R e m i n d e r L i n e < / T y p e _ I s s u e d R e m i n d e r L i n e > + 
+                 < w a n O r i g i n a l A m t B W Z   E l e m e n t T y p e = " C o l u m n "   E l e m e n t I d = " 1 6 2 5 3 0 4 4 1 3 "   D a t a T y p e = " T e x t " > w a n O r i g i n a l A m t B W Z < / w a n O r i g i n a l A m t B W Z > + 
+                 < w a n R e m a i n i n g A m t B W Z   E l e m e n t T y p e = " C o l u m n "   E l e m e n t I d = " 1 5 4 6 4 6 2 3 9 4 "   D a t a T y p e = " T e x t " > w a n R e m a i n i n g A m t B W Z < / w a n R e m a i n i n g A m t B W Z > + 
+             < / I s s u e d _ R e m i n d e r _ L i n e > + 
+             < I s s u e d R e m i n d e r L i n e 2   E l e m e n t T y p e = " D a t a I t e m "   E l e m e n t I d = " 2 0 0 1 8 1 0 3 5 8 " > + 
+                 < D e s c r i p t i o n _ I s s u e d R e m i n d e r L i n e 2   E l e m e n t T y p e = " C o l u m n "   E l e m e n t I d = " 6 2 9 8 7 4 6 4 3 "   D a t a T y p e = " T e x t " > D e s c r i p t i o n _ I s s u e d R e m i n d e r L i n e 2 < / D e s c r i p t i o n _ I s s u e d R e m i n d e r L i n e 2 > + 
+                 < L i n e N o _ I s s u e d R e m i n d e r L i n e 2   E l e m e n t T y p e = " C o l u m n "   E l e m e n t I d = " 6 3 2 2 1 0 4 2 2 "   D a t a T y p e = " I n t e g e r " > L i n e N o _ I s s u e d R e m i n d e r L i n e 2 < / L i n e N o _ I s s u e d R e m i n d e r L i n e 2 > + 
+                 < w a n O r i g i n a l A m t 2 B W Z   E l e m e n t T y p e = " C o l u m n "   E l e m e n t I d = " 1 0 5 4 0 6 5 1 6 9 "   D a t a T y p e = " T e x t " > w a n O r i g i n a l A m t 2 B W Z < / w a n O r i g i n a l A m t 2 B W Z > + 
+                 < w a n R e m a i n i n g A m t 2 B W Z   E l e m e n t T y p e = " C o l u m n "   E l e m e n t I d = " 4 7 5 4 5 3 9 6 4 "   D a t a T y p e = " T e x t " > w a n R e m a i n i n g A m t 2 B W Z < / w a n R e m a i n i n g A m t 2 B W Z > + 
+             < / I s s u e d R e m i n d e r L i n e 2 > + 
+             < V A T C o u n t e r   E l e m e n t T y p e = " D a t a I t e m "   E l e m e n t I d = " 5 5 7 1 2 6 5 0 6 " > + 
+                 < A m o u n t I n c l u d i n g V A T C a p t i o n   E l e m e n t T y p e = " C o l u m n "   E l e m e n t I d = " 3 7 3 9 5 9 2 9 1 "   D a t a T y p e = " L a b e l " > A m o u n t I n c l u d i n g V A T C a p t i o n < / A m o u n t I n c l u d i n g V A T C a p t i o n > + 
+                 < V A L V A T A m o u n t   E l e m e n t T y p e = " C o l u m n "   E l e m e n t I d = " 1 8 4 9 8 3 7 0 9 7 "   D a t a T y p e = " D e c i m a l " > V A L V A T A m o u n t < / V A L V A T A m o u n t > + 
+                 < V A L V A T B a s e   E l e m e n t T y p e = " C o l u m n "   E l e m e n t I d = " 1 5 5 5 5 2 3 1 8 4 "   D a t a T y p e = " D e c i m a l " > V A L V A T B a s e < / V A L V A T B a s e > + 
+                 < V A L V A T B a s e C a p t i o n   E l e m e n t T y p e = " C o l u m n "   E l e m e n t I d = " 6 3 0 0 5 4 4 2 "   D a t a T y p e = " L a b e l " > V A L V A T B a s e C a p t i o n < / V A L V A T B a s e C a p t i o n > + 
+                 < V A L V A T B a s e V A L V A T A m o u n t   E l e m e n t T y p e = " C o l u m n "   E l e m e n t I d = " 1 0 9 0 1 8 4 7 4 0 "   D a t a T y p e = " D e c i m a l " > V A L V A T B a s e V A L V A T A m o u n t < / V A L V A T B a s e V A L V A T A m o u n t > + 
+                 < V A T A m o u n t L i n e V A T   E l e m e n t T y p e = " C o l u m n "   E l e m e n t I d = " 1 2 3 3 1 0 0 4 9 5 "   D a t a T y p e = " D e c i m a l " > V A T A m o u n t L i n e V A T < / V A T A m o u n t L i n e V A T > + 
+                 < V A T A m t L i n e A m t I n c l V A T   E l e m e n t T y p e = " C o l u m n "   E l e m e n t I d = " 1 5 3 6 6 1 8 4 5 "   D a t a T y p e = " D e c i m a l " > V A T A m t L i n e A m t I n c l V A T < / V A T A m t L i n e A m t I n c l V A T > + 
+                 < V A T A m t S p e c i f i c a t i o n C a p t i o n   E l e m e n t T y p e = " C o l u m n "   E l e m e n t I d = " 1 6 9 0 3 8 8 8 5 3 "   D a t a T y p e = " L a b e l " > V A T A m t S p e c i f i c a t i o n C a p t i o n < / V A T A m t S p e c i f i c a t i o n C a p t i o n > + 
+             < / V A T C o u n t e r > + 
+             < V A T C l a u s e E n t r y C o u n t e r   E l e m e n t T y p e = " D a t a I t e m "   E l e m e n t I d = " 1 7 4 4 3 1 5 6 2 9 " > + 
+                 < V A T C l a u s e A m o u n t   E l e m e n t T y p e = " C o l u m n "   E l e m e n t I d = " 2 1 2 0 5 2 6 4 9 5 "   D a t a T y p e = " D e c i m a l " > V A T C l a u s e A m o u n t < / V A T C l a u s e A m o u n t > + 
+                 < V A T C l a u s e C o d e   E l e m e n t T y p e = " C o l u m n "   E l e m e n t I d = " 3 2 0 3 7 0 0 9 4 "   D a t a T y p e = " C o d e " > V A T C l a u s e C o d e < / V A T C l a u s e C o d e > + 
+                 < V A T C l a u s e D e s c r i p t i o n   E l e m e n t T y p e = " C o l u m n "   E l e m e n t I d = " 2 0 6 8 0 8 1 1 8 7 "   D a t a T y p e = " T e x t " > V A T C l a u s e D e s c r i p t i o n < / V A T C l a u s e D e s c r i p t i o n > + 
+                 < V A T C l a u s e D e s c r i p t i o n 2   E l e m e n t T y p e = " C o l u m n "   E l e m e n t I d = " 2 0 8 4 7 2 6 0 2 3 "   D a t a T y p e = " T e x t " > V A T C l a u s e D e s c r i p t i o n 2 < / V A T C l a u s e D e s c r i p t i o n 2 > + 
+                 < V A T C l a u s e s C a p t i o n   E l e m e n t T y p e = " C o l u m n "   E l e m e n t I d = " 2 1 0 8 7 9 2 6 2 "   D a t a T y p e = " L a b e l " > V A T C l a u s e s C a p t i o n < / V A T C l a u s e s C a p t i o n > + 
+                 < V A T C l a u s e V A T A m t C a p t i o n   E l e m e n t T y p e = " C o l u m n "   E l e m e n t I d = " 4 8 4 3 3 1 8 1 4 "   D a t a T y p e = " L a b e l " > V A T C l a u s e V A T A m t C a p t i o n < / V A T C l a u s e V A T A m t C a p t i o n > + 
+                 < V A T C l a u s e V A T I d e n t i f i e r   E l e m e n t T y p e = " C o l u m n "   E l e m e n t I d = " 2 8 6 3 9 8 6 6 1 "   D a t a T y p e = " C o d e " > V A T C l a u s e V A T I d e n t i f i e r < / V A T C l a u s e V A T I d e n t i f i e r > + 
+                 < V A T C l a u s e V A T I d e n t i f i e r C a p t i o n   E l e m e n t T y p e = " C o l u m n "   E l e m e n t I d = " 1 6 3 6 0 4 7 8 2 7 "   D a t a T y p e = " L a b e l " > V A T C l a u s e V A T I d e n t i f i e r C a p t i o n < / V A T C l a u s e V A T I d e n t i f i e r C a p t i o n > + 
+             < / V A T C l a u s e E n t r y C o u n t e r > + 
+             < V A T C o u n t e r L C Y   E l e m e n t T y p e = " D a t a I t e m "   E l e m e n t I d = " 9 1 0 2 7 8 4 9 2 " > + 
+                 < V A L E x c h R a t e   E l e m e n t T y p e = " C o l u m n "   E l e m e n t I d = " 1 8 3 2 0 7 3 1 5 4 "   D a t a T y p e = " T e x t " > V A L E x c h R a t e < / V A L E x c h R a t e > + 
+                 < V A L S p e c L C Y H e a d e r   E l e m e n t T y p e = " C o l u m n "   E l e m e n t I d = " 6 9 9 3 5 8 7 5 8 "   D a t a T y p e = " T e x t " > V A L S p e c L C Y H e a d e r < / V A L S p e c L C Y H e a d e r > + 
+                 < V A L V A T A m o u n t L C Y   E l e m e n t T y p e = " C o l u m n "   E l e m e n t I d = " 1 4 4 5 9 7 3 0 8 7 "   D a t a T y p e = " D e c i m a l " > V A L V A T A m o u n t L C Y < / V A L V A T A m o u n t L C Y > + 
+                 < V A L V A T B a s e L C Y   E l e m e n t T y p e = " C o l u m n "   E l e m e n t I d = " 1 4 3 9 0 5 7 6 6 6 "   D a t a T y p e = " D e c i m a l " > V A L V A T B a s e L C Y < / V A L V A T B a s e L C Y > + 
+                 < V A L V A T B a s e L C Y C a p t i o n   E l e m e n t T y p e = " C o l u m n "   E l e m e n t I d = " 1 0 8 8 1 7 9 6 1 6 "   D a t a T y p e = " L a b e l " > V A L V A T B a s e L C Y C a p t i o n < / V A L V A T B a s e L C Y C a p t i o n > + 
+             < / V A T C o u n t e r L C Y > + 
+             < L e t t e r T e x t   E l e m e n t T y p e = " D a t a I t e m "   E l e m e n t I d = " 1 5 1 0 3 5 3 8 3 4 " > + 
+                 < A m t D u e T e x t   E l e m e n t T y p e = " C o l u m n "   E l e m e n t I d = " 7 3 3 9 4 4 4 "   D a t a T y p e = " T e x t " > A m t D u e T e x t < / A m t D u e T e x t > + 
+                 < B o d y T e x t   E l e m e n t T y p e = " C o l u m n "   E l e m e n t I d = " 1 4 9 7 5 9 8 0 8 "   D a t a T y p e = " T e x t " > B o d y T e x t < / B o d y T e x t > + 
+                 < C l o s i n g T e x t   E l e m e n t T y p e = " C o l u m n "   E l e m e n t I d = " 5 1 2 1 3 5 9 0 9 "   D a t a T y p e = " T e x t " > C l o s i n g T e x t < / C l o s i n g T e x t > + 
+                 < D e s c r i p t i o n T e x t   E l e m e n t T y p e = " C o l u m n "   E l e m e n t I d = " 8 3 3 0 2 1 6 1 8 "   D a t a T y p e = " T e x t " > D e s c r i p t i o n T e x t < / D e s c r i p t i o n T e x t > + 
+                 < F i n a l T o t a l I n c l V A T   E l e m e n t T y p e = " C o l u m n "   E l e m e n t I d = " 1 5 4 1 3 9 5 4 4 "   D a t a T y p e = " D e c i m a l " > F i n a l T o t a l I n c l V A T < / F i n a l T o t a l I n c l V A T > + 
+                 < G r e e t i n g T e x t   E l e m e n t T y p e = " C o l u m n "   E l e m e n t I d = " 1 1 7 5 2 7 9 2 8 9 "   D a t a T y p e = " T e x t " > G r e e t i n g T e x t < / G r e e t i n g T e x t > + 
+                 < T o t a l R e m A m t _ I s s u e d R e m i n d e r L i n e   E l e m e n t T y p e = " C o l u m n "   E l e m e n t I d = " 1 7 3 6 4 0 3 1 8 5 "   D a t a T y p e = " D e c i m a l " > T o t a l R e m A m t _ I s s u e d R e m i n d e r L i n e < / T o t a l R e m A m t _ I s s u e d R e m i n d e r L i n e > + 
+                 < w a n C r e a t e d B y N a m e   E l e m e n t T y p e = " C o l u m n "   E l e m e n t I d = " 1 9 6 1 3 0 2 0 3 3 "   D a t a T y p e = " T e x t " > w a n C r e a t e d B y N a m e < / w a n C r e a t e d B y N a m e > + 
+                 < w a n U s e r N a m e   E l e m e n t T y p e = " C o l u m n "   E l e m e n t I d = " 2 1 4 2 2 5 0 1 5 7 "   D a t a T y p e = " T e x t " > w a n U s e r N a m e < / w a n U s e r N a m e > + 
+             < / L e t t e r T e x t > + 
+         < / I n t e g e r > + 
+     < / I s s u e d _ R e m i n d e r _ H e a d e r > + 
+ < / N a v W o r d R e p o r t X m l P a r t > 
+</file>
+
 <file path=customXml/itemProps1.xml><?xml version="1.0" encoding="utf-8"?>
 <ds:datastoreItem xmlns:ds="http://schemas.openxmlformats.org/officeDocument/2006/customXml" ds:itemID="{FE17076F-F7CB-4B69-BAF0-2C02B8D424A1}">
   <ds:schemaRefs>
     <ds:schemaRef ds:uri="urn:microsoft-dynamics-nav/reports/Reminder/117/"/>
+  </ds:schemaRefs>
+</ds:datastoreItem>
+</file>
+
+<file path=customXml/itemProps2.xml><?xml version="1.0" encoding="utf-8"?>
+<ds:datastoreItem xmlns:ds="http://schemas.openxmlformats.org/officeDocument/2006/customXml" ds:itemID="{FE56F702-F142-4CA1-8589-15004D54878D}">
+  <ds:schemaRefs>
+    <ds:schemaRef ds:uri="urn:microsoft-dynamics-businesscentral/internal/extended/reports/Reminder/117/"/>
   </ds:schemaRefs>
 </ds:datastoreItem>
 </file>

</xml_diff>

<commit_message>
Reminder e-mail, wanBodyText, attachments
</commit_message>
<xml_diff>
--- a/ReportLayouts/wanaReminder.docx
+++ b/ReportLayouts/wanaReminder.docx
@@ -41,15 +41,16 @@
           </w:tcPr>
           <w:sdt>
             <w:sdtPr>
+              <w:alias w:val="#Nav: /Issued_Reminder_Header/DocDateCaption"/>
+              <w:tag w:val="#Nav: Reminder/117"/>
               <w:id w:val="1656037478"/>
               <w:placeholder>
                 <w:docPart w:val="DefaultPlaceholder_-1854013440"/>
               </w:placeholder>
               <w:dataBinding w:prefixMappings="xmlns:ns0='urn:microsoft-dynamics-nav/reports/Reminder/117/' " w:xpath="/ns0:NavWordReportXmlPart[1]/ns0:Issued_Reminder_Header[1]/ns0:DocDateCaption[1]" w:storeItemID="{FE17076F-F7CB-4B69-BAF0-2C02B8D424A1}"/>
               <w:text/>
-              <w:alias w:val="#Nav: /Issued_Reminder_Header/DocDateCaption"/>
-              <w:tag w:val="#Nav: Reminder/117"/>
             </w:sdtPr>
+            <w:sdtEndPr/>
             <w:sdtContent>
               <w:p>
                 <w:proofErr w:type="spellStart"/>
@@ -72,6 +73,7 @@
                 <w:dataBinding w:prefixMappings="xmlns:ns0='urn:microsoft-dynamics-nav/reports/Reminder/117/'" w:xpath="/ns0:NavWordReportXmlPart[1]/ns0:Issued_Reminder_Header[1]/ns0:Integer[1]/ns0:CustNo_IssueReminderHdrCaption[1]" w:storeItemID="{FE17076F-F7CB-4B69-BAF0-2C02B8D424A1}"/>
                 <w:text/>
               </w:sdtPr>
+              <w:sdtEndPr/>
               <w:sdtContent>
                 <w:proofErr w:type="spellStart"/>
                 <w:r>
@@ -97,15 +99,16 @@
           </w:tcPr>
           <w:sdt>
             <w:sdtPr>
+              <w:alias w:val="#Nav: /Issued_Reminder_Header/Integer/DocDate_IssuedReminderHdr"/>
+              <w:tag w:val="#Nav: Reminder/117"/>
               <w:id w:val="-354968119"/>
               <w:placeholder>
                 <w:docPart w:val="DefaultPlaceholder_-1854013440"/>
               </w:placeholder>
               <w:dataBinding w:prefixMappings="xmlns:ns0='urn:microsoft-dynamics-nav/reports/Reminder/117/' " w:xpath="/ns0:NavWordReportXmlPart[1]/ns0:Issued_Reminder_Header[1]/ns0:Integer[1]/ns0:DocDate_IssuedReminderHdr[1]" w:storeItemID="{FE17076F-F7CB-4B69-BAF0-2C02B8D424A1}"/>
               <w:text/>
-              <w:alias w:val="#Nav: /Issued_Reminder_Header/Integer/DocDate_IssuedReminderHdr"/>
-              <w:tag w:val="#Nav: Reminder/117"/>
             </w:sdtPr>
+            <w:sdtEndPr/>
             <w:sdtContent>
               <w:p>
                 <w:proofErr w:type="spellStart"/>
@@ -128,6 +131,7 @@
                 <w:dataBinding w:prefixMappings="xmlns:ns0='urn:microsoft-dynamics-nav/reports/Reminder/117/'" w:xpath="/ns0:NavWordReportXmlPart[1]/ns0:Issued_Reminder_Header[1]/ns0:Integer[1]/ns0:CustNo_IssueReminderHdr[1]" w:storeItemID="{FE17076F-F7CB-4B69-BAF0-2C02B8D424A1}"/>
                 <w:text/>
               </w:sdtPr>
+              <w:sdtEndPr/>
               <w:sdtContent>
                 <w:proofErr w:type="spellStart"/>
                 <w:r>
@@ -160,6 +164,7 @@
                 <w:dataBinding w:prefixMappings="xmlns:ns0='urn:microsoft-dynamics-nav/reports/Reminder/117/'" w:xpath="/ns0:NavWordReportXmlPart[1]/ns0:Issued_Reminder_Header[1]/ns0:wanToAddress[1]" w:storeItemID="{FE17076F-F7CB-4B69-BAF0-2C02B8D424A1}"/>
                 <w:text/>
               </w:sdtPr>
+              <w:sdtEndPr/>
               <w:sdtContent>
                 <w:proofErr w:type="spellStart"/>
                 <w:r>
@@ -175,7 +180,9 @@
     </w:tbl>
     <w:p>
       <w:pPr>
-        <w:spacing w:after="120" w:line="240" w:lineRule="auto"/>
+        <w:rPr>
+          <w:lang w:val="fr-FR"/>
+        </w:rPr>
       </w:pPr>
     </w:p>
     <w:p>
@@ -193,6 +200,7 @@
           <w:dataBinding w:prefixMappings="xmlns:ns0='urn:microsoft-dynamics-nav/reports/Reminder/117/'" w:xpath="/ns0:NavWordReportXmlPart[1]/ns0:Issued_Reminder_Header[1]/ns0:Integer[1]/ns0:LetterText[1]/ns0:GreetingText[1]" w:storeItemID="{FE17076F-F7CB-4B69-BAF0-2C02B8D424A1}"/>
           <w:text/>
         </w:sdtPr>
+        <w:sdtEndPr/>
         <w:sdtContent>
           <w:proofErr w:type="spellStart"/>
           <w:r>
@@ -215,6 +223,7 @@
           <w:dataBinding w:prefixMappings="xmlns:ns0='urn:microsoft-dynamics-nav/reports/Reminder/117/'" w:xpath="/ns0:NavWordReportXmlPart[1]/ns0:Issued_Reminder_Header[1]/ns0:Integer[1]/ns0:Contact_IssuedReminderHdr[1]" w:storeItemID="{FE17076F-F7CB-4B69-BAF0-2C02B8D424A1}"/>
           <w:text/>
         </w:sdtPr>
+        <w:sdtEndPr/>
         <w:sdtContent>
           <w:proofErr w:type="spellStart"/>
           <w:r>
@@ -229,22 +238,30 @@
     </w:p>
     <w:sdt>
       <w:sdtPr>
-        <w:alias w:val="#Nav: /Issued_Reminder_Header/Integer/LetterText/AmtDueText"/>
-        <w:tag w:val="#Nav: Reminder/117"/>
-        <w:id w:val="-1606339158"/>
+        <w:rPr>
+          <w:lang w:val="fr-FR"/>
+        </w:rPr>
+        <w:id w:val="-931209205"/>
         <w:placeholder>
           <w:docPart w:val="DefaultPlaceholder_-1854013440"/>
         </w:placeholder>
-        <w:dataBinding w:prefixMappings="xmlns:ns0='urn:microsoft-dynamics-nav/reports/Reminder/117/'" w:xpath="/ns0:NavWordReportXmlPart[1]/ns0:Issued_Reminder_Header[1]/ns0:Integer[1]/ns0:LetterText[1]/ns0:AmtDueText[1]" w:storeItemID="{FE17076F-F7CB-4B69-BAF0-2C02B8D424A1}"/>
+        <w:dataBinding w:prefixMappings="xmlns:ns0='urn:microsoft-dynamics-nav/reports/Reminder/117/' " w:xpath="/ns0:NavWordReportXmlPart[1]/ns0:Issued_Reminder_Header[1]/ns0:Integer[1]/ns0:LetterText[1]/ns0:AmtDueText[1]" w:storeItemID="{FE17076F-F7CB-4B69-BAF0-2C02B8D424A1}"/>
         <w:text/>
+        <w:alias w:val="#Nav: /Issued_Reminder_Header/Integer/LetterText/AmtDueText"/>
+        <w:tag w:val="#Nav: Reminder/117"/>
       </w:sdtPr>
       <w:sdtContent>
         <w:p>
           <w:pPr>
-            <w:spacing w:line="240" w:lineRule="auto"/>
+            <w:rPr>
+              <w:lang w:val="fr-FR"/>
+            </w:rPr>
           </w:pPr>
           <w:proofErr w:type="spellStart"/>
           <w:r>
+            <w:rPr>
+              <w:lang w:val="fr-FR"/>
+            </w:rPr>
             <w:t>AmtDueText</w:t>
           </w:r>
           <w:proofErr w:type="spellEnd"/>
@@ -293,6 +310,7 @@
             <w:dataBinding w:prefixMappings="xmlns:ns0='urn:microsoft-dynamics-nav/reports/Reminder/117/'" w:xpath="/ns0:NavWordReportXmlPart[1]/ns0:Issued_Reminder_Header[1]/ns0:Integer[1]/ns0:PostingDateCaption[1]" w:storeItemID="{FE17076F-F7CB-4B69-BAF0-2C02B8D424A1}"/>
             <w:text/>
           </w:sdtPr>
+          <w:sdtEndPr/>
           <w:sdtContent>
             <w:tc>
               <w:tcPr>
@@ -342,6 +360,7 @@
             <w:dataBinding w:prefixMappings="xmlns:ns0='urn:microsoft-dynamics-nav/reports/Reminder/117/'" w:xpath="/ns0:NavWordReportXmlPart[1]/ns0:Issued_Reminder_Header[1]/ns0:Integer[1]/ns0:Issued_Reminder_Line[1]/ns0:DocType_IssuedReminderLineCaption[1]" w:storeItemID="{FE17076F-F7CB-4B69-BAF0-2C02B8D424A1}"/>
             <w:text/>
           </w:sdtPr>
+          <w:sdtEndPr/>
           <w:sdtContent>
             <w:tc>
               <w:tcPr>
@@ -391,6 +410,7 @@
             <w:dataBinding w:prefixMappings="xmlns:ns0='urn:microsoft-dynamics-nav/reports/Reminder/117/'" w:xpath="/ns0:NavWordReportXmlPart[1]/ns0:Issued_Reminder_Header[1]/ns0:Integer[1]/ns0:Issued_Reminder_Line[1]/ns0:DocNo_IssuedReminderLineCaption[1]" w:storeItemID="{FE17076F-F7CB-4B69-BAF0-2C02B8D424A1}"/>
             <w:text/>
           </w:sdtPr>
+          <w:sdtEndPr/>
           <w:sdtContent>
             <w:tc>
               <w:tcPr>
@@ -440,6 +460,7 @@
             <w:dataBinding w:prefixMappings="xmlns:ns0='urn:microsoft-dynamics-nav/reports/Reminder/117/'" w:xpath="/ns0:NavWordReportXmlPart[1]/ns0:Issued_Reminder_Header[1]/ns0:DueDateCaption[1]" w:storeItemID="{FE17076F-F7CB-4B69-BAF0-2C02B8D424A1}"/>
             <w:text/>
           </w:sdtPr>
+          <w:sdtEndPr/>
           <w:sdtContent>
             <w:tc>
               <w:tcPr>
@@ -489,6 +510,7 @@
             <w:dataBinding w:prefixMappings="xmlns:ns0='urn:microsoft-dynamics-nav/reports/Reminder/117/'" w:xpath="/ns0:NavWordReportXmlPart[1]/ns0:Issued_Reminder_Header[1]/ns0:Integer[1]/ns0:Issued_Reminder_Line[1]/ns0:OriginalAmt_IssuedReminderLineCaption[1]" w:storeItemID="{FE17076F-F7CB-4B69-BAF0-2C02B8D424A1}"/>
             <w:text/>
           </w:sdtPr>
+          <w:sdtEndPr/>
           <w:sdtContent>
             <w:tc>
               <w:tcPr>
@@ -539,6 +561,7 @@
             <w:dataBinding w:prefixMappings="xmlns:ns0='urn:microsoft-dynamics-nav/reports/Reminder/117/'" w:xpath="/ns0:NavWordReportXmlPart[1]/ns0:Issued_Reminder_Header[1]/ns0:Integer[1]/ns0:Issued_Reminder_Line[1]/ns0:RemAmt_IssuedReminderLineCaption[1]" w:storeItemID="{FE17076F-F7CB-4B69-BAF0-2C02B8D424A1}"/>
             <w:text/>
           </w:sdtPr>
+          <w:sdtEndPr/>
           <w:sdtContent>
             <w:tc>
               <w:tcPr>
@@ -690,9 +713,10 @@
           <w:alias w:val="#Nav: /Issued_Reminder_Header/Integer/Issued_Reminder_Line"/>
           <w:tag w:val="#Nav: Reminder/117"/>
           <w:id w:val="576482999"/>
-          <w15:dataBinding w:prefixMappings="xmlns:ns0='urn:microsoft-dynamics-nav/reports/Reminder/117/'" w:xpath="/ns0:NavWordReportXmlPart[1]/ns0:Issued_Reminder_Header[1]/ns0:Integer[1]/ns0:Issued_Reminder_Line" w:storeItemID="{FE17076F-F7CB-4B69-BAF0-2C02B8D424A1}"/>
+          <w15:dataBinding w:prefixMappings="xmlns:ns0='urn:microsoft-dynamics-nav/reports/Reminder/117/' " w:xpath="/ns0:NavWordReportXmlPart[1]/ns0:Issued_Reminder_Header[1]/ns0:Integer[1]/ns0:Issued_Reminder_Line" w:storeItemID="{FE17076F-F7CB-4B69-BAF0-2C02B8D424A1}"/>
           <w15:repeatingSection/>
         </w:sdtPr>
+        <w:sdtEndPr/>
         <w:sdtContent>
           <w:sdt>
             <w:sdtPr>
@@ -702,6 +726,7 @@
               </w:placeholder>
               <w15:repeatingSectionItem/>
             </w:sdtPr>
+            <w:sdtEndPr/>
             <w:sdtContent>
               <w:tr>
                 <w:sdt>
@@ -715,6 +740,7 @@
                     <w:dataBinding w:prefixMappings="xmlns:ns0='urn:microsoft-dynamics-nav/reports/Reminder/117/'" w:xpath="/ns0:NavWordReportXmlPart[1]/ns0:Issued_Reminder_Header[1]/ns0:Integer[1]/ns0:Issued_Reminder_Line[1]/ns0:DocDate_IssuedReminderLine[1]" w:storeItemID="{FE17076F-F7CB-4B69-BAF0-2C02B8D424A1}"/>
                     <w:text/>
                   </w:sdtPr>
+                  <w:sdtEndPr/>
                   <w:sdtContent>
                     <w:tc>
                       <w:tcPr>
@@ -741,6 +767,7 @@
                     <w:dataBinding w:prefixMappings="xmlns:ns0='urn:microsoft-dynamics-nav/reports/Reminder/117/'" w:xpath="/ns0:NavWordReportXmlPart[1]/ns0:Issued_Reminder_Header[1]/ns0:Integer[1]/ns0:Issued_Reminder_Line[1]/ns0:DocType_IssuedReminderLine[1]" w:storeItemID="{FE17076F-F7CB-4B69-BAF0-2C02B8D424A1}"/>
                     <w:text/>
                   </w:sdtPr>
+                  <w:sdtEndPr/>
                   <w:sdtContent>
                     <w:tc>
                       <w:tcPr>
@@ -767,6 +794,7 @@
                     <w:dataBinding w:prefixMappings="xmlns:ns0='urn:microsoft-dynamics-nav/reports/Reminder/117/'" w:xpath="/ns0:NavWordReportXmlPart[1]/ns0:Issued_Reminder_Header[1]/ns0:Integer[1]/ns0:Issued_Reminder_Line[1]/ns0:DocNo_IssuedReminderLine[1]" w:storeItemID="{FE17076F-F7CB-4B69-BAF0-2C02B8D424A1}"/>
                     <w:text/>
                   </w:sdtPr>
+                  <w:sdtEndPr/>
                   <w:sdtContent>
                     <w:tc>
                       <w:tcPr>
@@ -793,6 +821,7 @@
                     <w:dataBinding w:prefixMappings="xmlns:ns0='urn:microsoft-dynamics-nav/reports/Reminder/117/'" w:xpath="/ns0:NavWordReportXmlPart[1]/ns0:Issued_Reminder_Header[1]/ns0:Integer[1]/ns0:Issued_Reminder_Line[1]/ns0:DueDate_IssuedReminderLine[1]" w:storeItemID="{FE17076F-F7CB-4B69-BAF0-2C02B8D424A1}"/>
                     <w:text/>
                   </w:sdtPr>
+                  <w:sdtEndPr/>
                   <w:sdtContent>
                     <w:tc>
                       <w:tcPr>
@@ -819,6 +848,7 @@
                     <w:dataBinding w:prefixMappings="xmlns:ns0='urn:microsoft-dynamics-nav/reports/Reminder/117/'" w:xpath="/ns0:NavWordReportXmlPart[1]/ns0:Issued_Reminder_Header[1]/ns0:Integer[1]/ns0:Issued_Reminder_Line[1]/ns0:wanOriginalAmtBWZ[1]" w:storeItemID="{FE17076F-F7CB-4B69-BAF0-2C02B8D424A1}"/>
                     <w:text/>
                   </w:sdtPr>
+                  <w:sdtEndPr/>
                   <w:sdtContent>
                     <w:tc>
                       <w:tcPr>
@@ -848,6 +878,7 @@
                     <w:dataBinding w:prefixMappings="xmlns:ns0='urn:microsoft-dynamics-nav/reports/Reminder/117/'" w:xpath="/ns0:NavWordReportXmlPart[1]/ns0:Issued_Reminder_Header[1]/ns0:Integer[1]/ns0:Issued_Reminder_Line[1]/ns0:wanRemainingAmtBWZ[1]" w:storeItemID="{FE17076F-F7CB-4B69-BAF0-2C02B8D424A1}"/>
                     <w:text/>
                   </w:sdtPr>
+                  <w:sdtEndPr/>
                   <w:sdtContent>
                     <w:tc>
                       <w:tcPr>
@@ -1006,6 +1037,7 @@
             <w:dataBinding w:prefixMappings="xmlns:ns0='urn:microsoft-dynamics-nav/reports/Reminder/117/'" w:xpath="/ns0:NavWordReportXmlPart[1]/ns0:Issued_Reminder_Header[1]/ns0:Integer[1]/ns0:Issued_Reminder_Line[1]/ns0:TotalInclVATText[1]" w:storeItemID="{FE17076F-F7CB-4B69-BAF0-2C02B8D424A1}"/>
             <w:text/>
           </w:sdtPr>
+          <w:sdtEndPr/>
           <w:sdtContent>
             <w:tc>
               <w:tcPr>
@@ -1040,6 +1072,7 @@
             <w:dataBinding w:prefixMappings="xmlns:ns0='urn:microsoft-dynamics-nav/reports/Reminder/117/'" w:xpath="/ns0:NavWordReportXmlPart[1]/ns0:Issued_Reminder_Header[1]/ns0:Integer[1]/ns0:LetterText[1]/ns0:FinalTotalInclVAT[1]" w:storeItemID="{FE17076F-F7CB-4B69-BAF0-2C02B8D424A1}"/>
             <w:text/>
           </w:sdtPr>
+          <w:sdtEndPr/>
           <w:sdtContent>
             <w:tc>
               <w:tcPr>
@@ -1074,38 +1107,6 @@
         </w:rPr>
       </w:pPr>
     </w:p>
-    <w:sdt>
-      <w:sdtPr>
-        <w:rPr>
-          <w:lang w:val="fr-FR"/>
-        </w:rPr>
-        <w:alias w:val="#Nav: /Issued_Reminder_Header/Integer/LetterText/BodyText"/>
-        <w:tag w:val="#Nav: Reminder/117"/>
-        <w:id w:val="1794702503"/>
-        <w:placeholder>
-          <w:docPart w:val="DefaultPlaceholder_-1854013440"/>
-        </w:placeholder>
-        <w:dataBinding w:prefixMappings="xmlns:ns0='urn:microsoft-dynamics-nav/reports/Reminder/117/'" w:xpath="/ns0:NavWordReportXmlPart[1]/ns0:Issued_Reminder_Header[1]/ns0:Integer[1]/ns0:LetterText[1]/ns0:BodyText[1]" w:storeItemID="{FE17076F-F7CB-4B69-BAF0-2C02B8D424A1}"/>
-        <w:text/>
-      </w:sdtPr>
-      <w:sdtContent>
-        <w:p>
-          <w:pPr>
-            <w:rPr>
-              <w:lang w:val="fr-FR"/>
-            </w:rPr>
-          </w:pPr>
-          <w:proofErr w:type="spellStart"/>
-          <w:r>
-            <w:rPr>
-              <w:lang w:val="fr-FR"/>
-            </w:rPr>
-            <w:t>BodyText</w:t>
-          </w:r>
-          <w:proofErr w:type="spellEnd"/>
-        </w:p>
-      </w:sdtContent>
-    </w:sdt>
     <w:p>
       <w:pPr>
         <w:rPr>
@@ -1126,6 +1127,7 @@
           <w:dataBinding w:prefixMappings="xmlns:ns0='urn:microsoft-dynamics-nav/reports/Reminder/117/'" w:xpath="/ns0:NavWordReportXmlPart[1]/ns0:Issued_Reminder_Header[1]/ns0:Integer[1]/ns0:LetterText[1]/ns0:ClosingText[1]" w:storeItemID="{FE17076F-F7CB-4B69-BAF0-2C02B8D424A1}"/>
           <w:text/>
         </w:sdtPr>
+        <w:sdtEndPr/>
         <w:sdtContent>
           <w:proofErr w:type="spellStart"/>
           <w:r>
@@ -1152,6 +1154,7 @@
         <w:dataBinding w:prefixMappings="xmlns:ns0='urn:microsoft-dynamics-nav/reports/Reminder/117/'" w:xpath="/ns0:NavWordReportXmlPart[1]/ns0:Issued_Reminder_Header[1]/ns0:Integer[1]/ns0:LetterText[1]/ns0:wanUserName[1]" w:storeItemID="{FE17076F-F7CB-4B69-BAF0-2C02B8D424A1}"/>
         <w:text/>
       </w:sdtPr>
+      <w:sdtEndPr/>
       <w:sdtContent>
         <w:p>
           <w:pPr>
@@ -1244,6 +1247,7 @@
           <w:dataBinding w:prefixMappings="xmlns:ns0='urn:microsoft-dynamics-nav/reports/Reminder/117/'" w:xpath="/ns0:NavWordReportXmlPart[1]/ns0:Issued_Reminder_Header[1]/ns0:wanCompanyAddress[1]" w:storeItemID="{FE17076F-F7CB-4B69-BAF0-2C02B8D424A1}"/>
           <w:text/>
         </w:sdtPr>
+        <w:sdtEndPr/>
         <w:sdtContent>
           <w:tc>
             <w:tcPr>
@@ -1288,6 +1292,7 @@
           <w:dataBinding w:prefixMappings="xmlns:ns0='urn:microsoft-dynamics-nav/reports/Reminder/117/'" w:xpath="/ns0:NavWordReportXmlPart[1]/ns0:Issued_Reminder_Header[1]/ns0:wanCompanyContactInfo[1]" w:storeItemID="{FE17076F-F7CB-4B69-BAF0-2C02B8D424A1}"/>
           <w:text/>
         </w:sdtPr>
+        <w:sdtEndPr/>
         <w:sdtContent>
           <w:tc>
             <w:tcPr>
@@ -1331,6 +1336,7 @@
           <w:dataBinding w:prefixMappings="xmlns:ns0='urn:microsoft-dynamics-nav/reports/Reminder/117/'" w:xpath="/ns0:NavWordReportXmlPart[1]/ns0:Issued_Reminder_Header[1]/ns0:wanCompanyLegalInfo[1]" w:storeItemID="{FE17076F-F7CB-4B69-BAF0-2C02B8D424A1}"/>
           <w:text/>
         </w:sdtPr>
+        <w:sdtEndPr/>
         <w:sdtContent>
           <w:tc>
             <w:tcPr>
@@ -1433,6 +1439,7 @@
           <w:dataBinding w:prefixMappings="xmlns:ns0='urn:microsoft-dynamics-nav/reports/Reminder/117/'" w:xpath="/ns0:NavWordReportXmlPart[1]/ns0:Issued_Reminder_Header[1]/ns0:Integer[1]/ns0:wanCompanyInfoPicture[1]" w:storeItemID="{FE17076F-F7CB-4B69-BAF0-2C02B8D424A1}"/>
           <w:picture/>
         </w:sdtPr>
+        <w:sdtEndPr/>
         <w:sdtContent>
           <w:tc>
             <w:tcPr>
@@ -1571,6 +1578,7 @@
               <w:dataBinding w:prefixMappings="xmlns:ns0='urn:microsoft-dynamics-nav/reports/Reminder/117/'" w:xpath="/ns0:NavWordReportXmlPart[1]/ns0:Issued_Reminder_Header[1]/ns0:Integer[1]/ns0:ReminderCaption[1]" w:storeItemID="{FE17076F-F7CB-4B69-BAF0-2C02B8D424A1}"/>
               <w:text/>
             </w:sdtPr>
+            <w:sdtEndPr/>
             <w:sdtContent>
               <w:proofErr w:type="spellStart"/>
               <w:r>
@@ -1618,6 +1626,7 @@
               <w:dataBinding w:prefixMappings="xmlns:ns0='urn:microsoft-dynamics-nav/reports/Reminder/117/'" w:xpath="/ns0:NavWordReportXmlPart[1]/ns0:Issued_Reminder_Header[1]/ns0:No_IssuedReminderHeader[1]" w:storeItemID="{FE17076F-F7CB-4B69-BAF0-2C02B8D424A1}"/>
               <w:text/>
             </w:sdtPr>
+            <w:sdtEndPr/>
             <w:sdtContent>
               <w:proofErr w:type="spellStart"/>
               <w:r>
@@ -1666,6 +1675,7 @@
               <w:dataBinding w:prefixMappings="xmlns:ns0='urn:microsoft-dynamics-nav/reports/Reminder/117/'" w:xpath="/ns0:NavWordReportXmlPart[1]/ns0:Issued_Reminder_Header[1]/ns0:Integer[1]/ns0:DocDate_IssueReminderHdr[1]" w:storeItemID="{FE17076F-F7CB-4B69-BAF0-2C02B8D424A1}"/>
               <w:text/>
             </w:sdtPr>
+            <w:sdtEndPr/>
             <w:sdtContent>
               <w:proofErr w:type="spellStart"/>
               <w:r>
@@ -1716,6 +1726,7 @@
               <w:dataBinding w:prefixMappings="xmlns:ns0='urn:microsoft-dynamics-nav/reports/Reminder/117/'" w:xpath="/ns0:NavWordReportXmlPart[1]/ns0:Issued_Reminder_Header[1]/ns0:Integer[1]/ns0:TextPage[1]" w:storeItemID="{FE17076F-F7CB-4B69-BAF0-2C02B8D424A1}"/>
               <w:text/>
             </w:sdtPr>
+            <w:sdtEndPr/>
             <w:sdtContent>
               <w:proofErr w:type="spellStart"/>
               <w:r>
@@ -2747,6 +2758,7 @@
     <w:rsid w:val="00256BF0"/>
     <w:rsid w:val="00283273"/>
     <w:rsid w:val="00290648"/>
+    <w:rsid w:val="0029370E"/>
     <w:rsid w:val="00293A89"/>
     <w:rsid w:val="002A4392"/>
     <w:rsid w:val="002C201C"/>
@@ -2754,6 +2766,7 @@
     <w:rsid w:val="003019BA"/>
     <w:rsid w:val="00353467"/>
     <w:rsid w:val="00361334"/>
+    <w:rsid w:val="003B6BE5"/>
     <w:rsid w:val="00423FDA"/>
     <w:rsid w:val="00455DE9"/>
     <w:rsid w:val="004717A2"/>
@@ -2786,10 +2799,12 @@
     <w:rsid w:val="00BC7C53"/>
     <w:rsid w:val="00C04C52"/>
     <w:rsid w:val="00C27568"/>
+    <w:rsid w:val="00C305BB"/>
     <w:rsid w:val="00C80B9E"/>
     <w:rsid w:val="00D67EA2"/>
     <w:rsid w:val="00D80029"/>
     <w:rsid w:val="00D952BB"/>
+    <w:rsid w:val="00DA7F89"/>
     <w:rsid w:val="00DC19C6"/>
     <w:rsid w:val="00DC7FAA"/>
     <w:rsid w:val="00DD1F0C"/>
@@ -2798,6 +2813,7 @@
     <w:rsid w:val="00E0580A"/>
     <w:rsid w:val="00E261EF"/>
     <w:rsid w:val="00ED7122"/>
+    <w:rsid w:val="00F4768E"/>
     <w:rsid w:val="00FD2E35"/>
     <w:rsid w:val="00FE327A"/>
   </w:rsids>
@@ -3253,7 +3269,7 @@
     <w:basedOn w:val="Policepardfaut"/>
     <w:uiPriority w:val="99"/>
     <w:semiHidden/>
-    <w:rsid w:val="00105607"/>
+    <w:rsid w:val="00F4768E"/>
     <w:rPr>
       <w:color w:val="808080"/>
     </w:rPr>
@@ -3329,6 +3345,20 @@
   <w:style w:type="paragraph" w:customStyle="1" w:styleId="1C6D4898BDFF4FC5A4D936C83837B978">
     <w:name w:val="1C6D4898BDFF4FC5A4D936C83837B978"/>
     <w:rsid w:val="00DE02A7"/>
+    <w:pPr>
+      <w:spacing w:line="278" w:lineRule="auto"/>
+    </w:pPr>
+    <w:rPr>
+      <w:kern w:val="2"/>
+      <w:sz w:val="24"/>
+      <w:szCs w:val="24"/>
+      <w:lang w:val="fr-FR" w:eastAsia="fr-FR"/>
+      <w14:ligatures w14:val="standardContextual"/>
+    </w:rPr>
+  </w:style>
+  <w:style w:type="paragraph" w:customStyle="1" w:styleId="43599D5EFA9141D3A25DF00A0FFE36E0">
+    <w:name w:val="43599D5EFA9141D3A25DF00A0FFE36E0"/>
+    <w:rsid w:val="00F4768E"/>
     <w:pPr>
       <w:spacing w:line="278" w:lineRule="auto"/>
     </w:pPr>
@@ -3925,6 +3955,10 @@
  
                  < T y p e _ I s s u e d R e m i n d e r L i n e > T y p e _ I s s u e d R e m i n d e r L i n e < / T y p e _ I s s u e d R e m i n d e r L i n e >   
+                 < w a n I n v o i c e _ U r l > w a n I n v o i c e _ U r l < / w a n I n v o i c e _ U r l > + 
+                 < w a n I n v o i c e _ U r l T e x t > w a n I n v o i c e _ U r l T e x t < / w a n I n v o i c e _ U r l T e x t > + 
                  < w a n O r i g i n a l A m t B W Z > w a n O r i g i n a l A m t B W Z < / w a n O r i g i n a l A m t B W Z >   
                  < w a n R e m a i n i n g A m t B W Z > w a n R e m a i n i n g A m t B W Z < / w a n R e m a i n i n g A m t B W Z > @@ -4012,6 +4046,8 @@
                  < G r e e t i n g T e x t > G r e e t i n g T e x t < / G r e e t i n g T e x t >   
                  < T o t a l R e m A m t _ I s s u e d R e m i n d e r L i n e > T o t a l R e m A m t _ I s s u e d R e m i n d e r L i n e < / T o t a l R e m A m t _ I s s u e d R e m i n d e r L i n e > + 
+                 < w a n B o d y T e x t > w a n B o d y T e x t < / w a n B o d y T e x t >   
                  < w a n C r e a t e d B y N a m e > w a n C r e a t e d B y N a m e < / w a n C r e a t e d B y N a m e >   
@@ -4308,6 +4344,10 @@
  
                  < T y p e _ I s s u e d R e m i n d e r L i n e   E l e m e n t T y p e = " C o l u m n "   E l e m e n t I d = " 8 5 4 3 7 8 6 3 9 "   D a t a T y p e = " S t r i n g " > T y p e _ I s s u e d R e m i n d e r L i n e < / T y p e _ I s s u e d R e m i n d e r L i n e >   
+                 < w a n I n v o i c e _ U r l   E l e m e n t T y p e = " C o l u m n "   E l e m e n t I d = " 1 7 0 3 9 0 9 2 8 0 "   D a t a T y p e = " T e x t " > w a n I n v o i c e _ U r l < / w a n I n v o i c e _ U r l > + 
+                 < w a n I n v o i c e _ U r l T e x t   E l e m e n t T y p e = " C o l u m n "   E l e m e n t I d = " 1 1 3 1 4 0 2 1 1 7 "   D a t a T y p e = " T e x t " > w a n I n v o i c e _ U r l T e x t < / w a n I n v o i c e _ U r l T e x t > + 
                  < w a n O r i g i n a l A m t B W Z   E l e m e n t T y p e = " C o l u m n "   E l e m e n t I d = " 1 6 2 5 3 0 4 4 1 3 "   D a t a T y p e = " T e x t " > w a n O r i g i n a l A m t B W Z < / w a n O r i g i n a l A m t B W Z >   
                  < w a n R e m a i n i n g A m t B W Z   E l e m e n t T y p e = " C o l u m n "   E l e m e n t I d = " 1 5 4 6 4 6 2 3 9 4 "   D a t a T y p e = " T e x t " > w a n R e m a i n i n g A m t B W Z < / w a n R e m a i n i n g A m t B W Z > @@ -4395,6 +4435,8 @@
                  < G r e e t i n g T e x t   E l e m e n t T y p e = " C o l u m n "   E l e m e n t I d = " 1 1 7 5 2 7 9 2 8 9 "   D a t a T y p e = " T e x t " > G r e e t i n g T e x t < / G r e e t i n g T e x t >   
                  < T o t a l R e m A m t _ I s s u e d R e m i n d e r L i n e   E l e m e n t T y p e = " C o l u m n "   E l e m e n t I d = " 1 7 3 6 4 0 3 1 8 5 "   D a t a T y p e = " D e c i m a l " > T o t a l R e m A m t _ I s s u e d R e m i n d e r L i n e < / T o t a l R e m A m t _ I s s u e d R e m i n d e r L i n e > + 
+                 < w a n B o d y T e x t   E l e m e n t T y p e = " C o l u m n "   E l e m e n t I d = " 8 4 7 8 2 8 6 3 2 "   D a t a T y p e = " T e x t " > w a n B o d y T e x t < / w a n B o d y T e x t >   
                  < w a n C r e a t e d B y N a m e   E l e m e n t T y p e = " C o l u m n "   E l e m e n t I d = " 1 9 6 1 3 0 2 0 3 3 "   D a t a T y p e = " T e x t " > w a n C r e a t e d B y N a m e < / w a n C r e a t e d B y N a m e >   

</xml_diff>

<commit_message>
+wanInvoice_Url, setup ReminderTerms."Attach Invoices as pdf"
</commit_message>
<xml_diff>
--- a/ReportLayouts/wanaReminder.docx
+++ b/ReportLayouts/wanaReminder.docx
@@ -3957,6 +3957,10 @@
  
                  < w a n D e s c r i p t i o n > w a n D e s c r i p t i o n < / w a n D e s c r i p t i o n >   
+                 < w a n I n v o i c e _ U r l > w a n I n v o i c e _ U r l < / w a n I n v o i c e _ U r l > + 
+                 < w a n I n v o i c e _ U r l T e x t > w a n I n v o i c e _ U r l T e x t < / w a n I n v o i c e _ U r l T e x t > + 
                  < w a n O r i g i n a l A m t B W Z > w a n O r i g i n a l A m t B W Z < / w a n O r i g i n a l A m t B W Z >   
                  < w a n R e m a i n i n g A m t B W Z > w a n R e m a i n i n g A m t B W Z < / w a n R e m a i n i n g A m t B W Z > @@ -4339,6 +4343,10 @@
                  < T y p e _ I s s u e d R e m i n d e r L i n e   E l e m e n t T y p e = " C o l u m n "   E l e m e n t I d = " 8 5 4 3 7 8 6 3 9 "   D a t a T y p e = " S t r i n g " > T y p e _ I s s u e d R e m i n d e r L i n e < / T y p e _ I s s u e d R e m i n d e r L i n e >   
                  < w a n D e s c r i p t i o n   E l e m e n t T y p e = " C o l u m n "   E l e m e n t I d = " 1 5 5 1 4 9 0 1 7 9 "   D a t a T y p e = " T e x t " > w a n D e s c r i p t i o n < / w a n D e s c r i p t i o n > + 
+                 < w a n I n v o i c e _ U r l   E l e m e n t T y p e = " C o l u m n "   E l e m e n t I d = " 1 7 0 3 9 0 9 2 8 0 "   D a t a T y p e = " T e x t " > w a n I n v o i c e _ U r l < / w a n I n v o i c e _ U r l > + 
+                 < w a n I n v o i c e _ U r l T e x t   E l e m e n t T y p e = " C o l u m n "   E l e m e n t I d = " 1 1 3 1 4 0 2 1 1 7 "   D a t a T y p e = " T e x t " > w a n I n v o i c e _ U r l T e x t < / w a n I n v o i c e _ U r l T e x t >   
                  < w a n O r i g i n a l A m t B W Z   E l e m e n t T y p e = " C o l u m n "   E l e m e n t I d = " 1 6 2 5 3 0 4 4 1 3 "   D a t a T y p e = " T e x t " > w a n O r i g i n a l A m t B W Z < / w a n O r i g i n a l A m t B W Z >   

</xml_diff>

<commit_message>
remove wanBodyText (too much impact)
</commit_message>
<xml_diff>
--- a/ReportLayouts/wanaReminder.docx
+++ b/ReportLayouts/wanaReminder.docx
@@ -232,24 +232,22 @@
           <w:proofErr w:type="spellEnd"/>
         </w:sdtContent>
       </w:sdt>
-      <w:r>
-        <w:t>,</w:t>
-      </w:r>
     </w:p>
     <w:sdt>
       <w:sdtPr>
         <w:rPr>
           <w:lang w:val="fr-FR"/>
         </w:rPr>
+        <w:alias w:val="#Nav: /Issued_Reminder_Header/Integer/LetterText/AmtDueText"/>
+        <w:tag w:val="#Nav: Reminder/117"/>
         <w:id w:val="-931209205"/>
         <w:placeholder>
           <w:docPart w:val="DefaultPlaceholder_-1854013440"/>
         </w:placeholder>
         <w:dataBinding w:prefixMappings="xmlns:ns0='urn:microsoft-dynamics-nav/reports/Reminder/117/' " w:xpath="/ns0:NavWordReportXmlPart[1]/ns0:Issued_Reminder_Header[1]/ns0:Integer[1]/ns0:LetterText[1]/ns0:AmtDueText[1]" w:storeItemID="{FE17076F-F7CB-4B69-BAF0-2C02B8D424A1}"/>
         <w:text/>
-        <w:alias w:val="#Nav: /Issued_Reminder_Header/Integer/LetterText/AmtDueText"/>
-        <w:tag w:val="#Nav: Reminder/117"/>
       </w:sdtPr>
+      <w:sdtEndPr/>
       <w:sdtContent>
         <w:p>
           <w:pPr>
@@ -2791,6 +2789,7 @@
     <w:rsid w:val="00936ACF"/>
     <w:rsid w:val="00942748"/>
     <w:rsid w:val="00970AA4"/>
+    <w:rsid w:val="00A61C13"/>
     <w:rsid w:val="00A86210"/>
     <w:rsid w:val="00B34BBD"/>
     <w:rsid w:val="00B703D4"/>
@@ -3356,20 +3355,6 @@
       <w14:ligatures w14:val="standardContextual"/>
     </w:rPr>
   </w:style>
-  <w:style w:type="paragraph" w:customStyle="1" w:styleId="43599D5EFA9141D3A25DF00A0FFE36E0">
-    <w:name w:val="43599D5EFA9141D3A25DF00A0FFE36E0"/>
-    <w:rsid w:val="00F4768E"/>
-    <w:pPr>
-      <w:spacing w:line="278" w:lineRule="auto"/>
-    </w:pPr>
-    <w:rPr>
-      <w:kern w:val="2"/>
-      <w:sz w:val="24"/>
-      <w:szCs w:val="24"/>
-      <w:lang w:val="fr-FR" w:eastAsia="fr-FR"/>
-      <w14:ligatures w14:val="standardContextual"/>
-    </w:rPr>
-  </w:style>
 </w:styles>
 </file>
 
@@ -3675,9 +3660,7 @@
 </a:theme>
 </file>
 
-<file path=customXml/item1.xml>��< ? x m l   v e r s i o n = " 1 . 0 "   e n c o d i n g = " u t f - 1 6 " ? > - 
- < N a v W o r d R e p o r t X m l P a r t   x m l n s = " u r n : m i c r o s o f t - d y n a m i c s - n a v / r e p o r t s / R e m i n d e r / 1 1 7 / " > +<file path=customXml/item1.xml>��< ? x m l   v e r s i o n = " 1 . 0 "   e n c o d i n g = " u t f - 1 6 " ? > < N a v W o r d R e p o r t X m l P a r t   x m l n s = " u r n : m i c r o s o f t - d y n a m i c s - b u s i n e s s c e n t r a l / i n t e r n a l / e x t e n d e d / r e p o r t s / R e m i n d e r / 1 1 7 / " >   
      < B C R e p o r t I n f o r m a t i o n >   
@@ -3743,313 +3726,315 @@
  
      < / B C R e p o r t I n f o r m a t i o n >   
-     < I s s u e d _ R e m i n d e r _ H e a d e r > - 
-         < C o n t a c t E m a i l > C o n t a c t E m a i l < / C o n t a c t E m a i l > - 
-         < C o n t a c t E m a i l L b l > C o n t a c t E m a i l L b l < / C o n t a c t E m a i l L b l > - 
-         < C o n t a c t M o b i l e P h o n e N o > C o n t a c t M o b i l e P h o n e N o < / C o n t a c t M o b i l e P h o n e N o > - 
-         < C o n t a c t M o b i l e P h o n e N o L b l > C o n t a c t M o b i l e P h o n e N o L b l < / C o n t a c t M o b i l e P h o n e N o L b l > - 
-         < C o n t a c t P h o n e N o > C o n t a c t P h o n e N o < / C o n t a c t P h o n e N o > - 
-         < C o n t a c t P h o n e N o L b l > C o n t a c t P h o n e N o L b l < / C o n t a c t P h o n e N o L b l > - 
-         < D o c D a t e C a p t i o n > D o c D a t e C a p t i o n < / D o c D a t e C a p t i o n > - 
-         < D u e D a t e C a p t i o n > D u e D a t e C a p t i o n < / D u e D a t e C a p t i o n > - 
-         < E M a i l C a p t i o n > E M a i l C a p t i o n < / E M a i l C a p t i o n > - 
-         < H o m e P a g e C a p t i o n > H o m e P a g e C a p t i o n < / H o m e P a g e C a p t i o n > - 
-         < N o _ I s s u e d R e m i n d e r H e a d e r > N o _ I s s u e d R e m i n d e r H e a d e r < / N o _ I s s u e d R e m i n d e r H e a d e r > - 
-         < P a g e C a p t i o n > P a g e C a p t i o n < / P a g e C a p t i o n > - 
-         < S h o w M I R L i n e s > S h o w M I R L i n e s < / S h o w M I R L i n e s > - 
-         < T o t a l C a p t i o n > T o t a l C a p t i o n < / T o t a l C a p t i o n > - 
-         < V A T A m o u n t C a p t i o n > V A T A m o u n t C a p t i o n < / V A T A m o u n t C a p t i o n > - 
-         < V A T B a s e C a p t i o n > V A T B a s e C a p t i o n < / V A T B a s e C a p t i o n > - 
-         < V A T C a p t i o n > V A T C a p t i o n < / V A T C a p t i o n > - 
-         < w a n C o m p a n y A d d r e s s > w a n C o m p a n y A d d r e s s < / w a n C o m p a n y A d d r e s s > - 
-         < w a n C o m p a n y C o n t a c t I n f o > w a n C o m p a n y C o n t a c t I n f o < / w a n C o m p a n y C o n t a c t I n f o > - 
-         < w a n C o m p a n y L e g a l I n f o > w a n C o m p a n y L e g a l I n f o < / w a n C o m p a n y L e g a l I n f o > - 
-         < w a n T o A d d r e s s > w a n T o A d d r e s s < / w a n T o A d d r e s s > - 
-         < I n t e g e r > - 
-             < B a n k A c c o u n t N o C a p t i o n > B a n k A c c o u n t N o C a p t i o n < / B a n k A c c o u n t N o C a p t i o n > - 
-             < B a n k N a m e C a p t i o n > B a n k N a m e C a p t i o n < / B a n k N a m e C a p t i o n > - 
-             < C o m p a n y A d d r 1 > C o m p a n y A d d r 1 < / C o m p a n y A d d r 1 > - 
-             < C o m p a n y A d d r 2 > C o m p a n y A d d r 2 < / C o m p a n y A d d r 2 > - 
-             < C o m p a n y A d d r 3 > C o m p a n y A d d r 3 < / C o m p a n y A d d r 3 > - 
-             < C o m p a n y A d d r 4 > C o m p a n y A d d r 4 < / C o m p a n y A d d r 4 > - 
-             < C o m p a n y A d d r 5 > C o m p a n y A d d r 5 < / C o m p a n y A d d r 5 > - 
-             < C o m p a n y A d d r 6 > C o m p a n y A d d r 6 < / C o m p a n y A d d r 6 > - 
-             < C o m p a n y A d d r 7 > C o m p a n y A d d r 7 < / C o m p a n y A d d r 7 > - 
-             < C o m p a n y A d d r 8 > C o m p a n y A d d r 8 < / C o m p a n y A d d r 8 > - 
-             < C o m p a n y I n f o 1 P i c t u r e   / > - 
-             < C o m p a n y I n f o 2 P i c t u r e   / > - 
-             < C o m p a n y I n f o 3 P i c t u r e   / > - 
-             < C o m p a n y I n f o B a n k A c c o u n t N o > C o m p a n y I n f o B a n k A c c o u n t N o < / C o m p a n y I n f o B a n k A c c o u n t N o > - 
-             < C o m p a n y I n f o B a n k N a m e > C o m p a n y I n f o B a n k N a m e < / C o m p a n y I n f o B a n k N a m e > - 
-             < C o m p a n y I n f o E M a i l > C o m p a n y I n f o E M a i l < / C o m p a n y I n f o E M a i l > - 
-             < C o m p a n y I n f o G i r o N o > C o m p a n y I n f o G i r o N o < / C o m p a n y I n f o G i r o N o > - 
-             < C o m p a n y I n f o H o m e P a g e > C o m p a n y I n f o H o m e P a g e < / C o m p a n y I n f o H o m e P a g e > - 
-             < C o m p a n y I n f o I B A N > C o m p a n y I n f o I B A N < / C o m p a n y I n f o I B A N > - 
-             < C o m p a n y I n f o P h o n e N o > C o m p a n y I n f o P h o n e N o < / C o m p a n y I n f o P h o n e N o > - 
-             < C o m p a n y I n f o V A T R e g N o > C o m p a n y I n f o V A T R e g N o < / C o m p a n y I n f o V A T R e g N o > - 
-             < C o m p a n y V A T R e g i s t r a t i o n N o C a p t i o n > C o m p a n y V A T R e g i s t r a t i o n N o C a p t i o n < / C o m p a n y V A T R e g i s t r a t i o n N o C a p t i o n > - 
-             < C o n t a c t _ I s s u e d R e m i n d e r H d r > C o n t a c t _ I s s u e d R e m i n d e r H d r < / C o n t a c t _ I s s u e d R e m i n d e r H d r > - 
-             < C u s t A d d r 1 > C u s t A d d r 1 < / C u s t A d d r 1 > - 
-             < C u s t A d d r 2 > C u s t A d d r 2 < / C u s t A d d r 2 > - 
-             < C u s t A d d r 3 > C u s t A d d r 3 < / C u s t A d d r 3 > - 
-             < C u s t A d d r 4 > C u s t A d d r 4 < / C u s t A d d r 4 > - 
-             < C u s t A d d r 5 > C u s t A d d r 5 < / C u s t A d d r 5 > - 
-             < C u s t A d d r 6 > C u s t A d d r 6 < / C u s t A d d r 6 > - 
-             < C u s t A d d r 7 > C u s t A d d r 7 < / C u s t A d d r 7 > - 
-             < C u s t A d d r 8 > C u s t A d d r 8 < / C u s t A d d r 8 > - 
-             < C u s t N o _ I s s u e d R e m i n d e r H d r > C u s t N o _ I s s u e d R e m i n d e r H d r < / C u s t N o _ I s s u e d R e m i n d e r H d r > - 
-             < C u s t N o _ I s s u e d R e m i n d e r H d r C a p t i o n > C u s t N o _ I s s u e d R e m i n d e r H d r C a p t i o n < / C u s t N o _ I s s u e d R e m i n d e r H d r C a p t i o n > - 
-             < D o c D a t e _ I s s u e d R e m i n d e r H d r > D o c D a t e _ I s s u e d R e m i n d e r H d r < / D o c D a t e _ I s s u e d R e m i n d e r H d r > - 
-             < D u e D a t e _ I s s u e d R e m i n d e r H d r > D u e D a t e _ I s s u e d R e m i n d e r H d r < / D u e D a t e _ I s s u e d R e m i n d e r H d r > - 
-             < G i r o N o C a p t i o n > G i r o N o C a p t i o n < / G i r o N o C a p t i o n > - 
-             < I B A N C a p t i o n > I B A N C a p t i o n < / I B A N C a p t i o n > - 
-             < P h o n e N o C a p t i o n > P h o n e N o C a p t i o n < / P h o n e N o C a p t i o n > - 
-             < P o s t i n g D a t e C a p t i o n > P o s t i n g D a t e C a p t i o n < / P o s t i n g D a t e C a p t i o n > - 
-             < P o s t i n g D a t e _ I s s u e d R e m i n d e r H d r > P o s t i n g D a t e _ I s s u e d R e m i n d e r H d r < / P o s t i n g D a t e _ I s s u e d R e m i n d e r H d r > - 
-             < R e f e r e n c e T e x t > R e f e r e n c e T e x t < / R e f e r e n c e T e x t > - 
-             < R e m i n d e r C a p t i o n > R e m i n d e r C a p t i o n < / R e m i n d e r C a p t i o n > - 
-             < R e m i n d e r H e a d e r N o C a p t i o n > R e m i n d e r H e a d e r N o C a p t i o n < / R e m i n d e r H e a d e r N o C a p t i o n > - 
-             < T e x t P a g e > T e x t P a g e < / T e x t P a g e > - 
-             < V A T N o T e x t > V A T N o T e x t < / V A T N o T e x t > - 
-             < V A T R e g N o C a p t i o n > V A T R e g N o C a p t i o n < / V A T R e g N o C a p t i o n > - 
-             < V A T R e g N o _ I s s u e d R e m i n d e r H d r > V A T R e g N o _ I s s u e d R e m i n d e r H d r < / V A T R e g N o _ I s s u e d R e m i n d e r H d r > - 
-             < w a n C o m p a n y I n f o P i c t u r e   / > - 
-             < Y o u r R e f e r e n c e _ I s s u e d R e m i n d e r H d r > Y o u r R e f e r e n c e _ I s s u e d R e m i n d e r H d r < / Y o u r R e f e r e n c e _ I s s u e d R e m i n d e r H d r > - 
-             < D i m e n s i o n L o o p > - 
-                 < D i m T e x t > D i m T e x t < / D i m T e x t > - 
-                 < H e a d e r D i m e n s i o n s C a p t i o n > H e a d e r D i m e n s i o n s C a p t i o n < / H e a d e r D i m e n s i o n s C a p t i o n > - 
-                 < N u m b e r _ I n t e g e r > N u m b e r _ I n t e g e r < / N u m b e r _ I n t e g e r > +     < T o o l t i p s / > + 
+     < I s s u e d _ R e m i n d e r _ H e a d e r   E l e m e n t T y p e = " D a t a I t e m "   E l e m e n t I d = " 1 9 8 7 0 4 1 2 5 7 " > + 
+         < C o n t a c t E m a i l   E l e m e n t T y p e = " C o l u m n "   E l e m e n t I d = " 1 5 8 3 9 8 6 6 6 3 "   D a t a T y p e = " T e x t " > C o n t a c t E m a i l < / C o n t a c t E m a i l > + 
+         < C o n t a c t E m a i l L b l   E l e m e n t T y p e = " C o l u m n "   E l e m e n t I d = " 1 3 0 4 0 7 3 7 7 9 "   D a t a T y p e = " L a b e l " > C o n t a c t E m a i l L b l < / C o n t a c t E m a i l L b l > + 
+         < C o n t a c t M o b i l e P h o n e N o   E l e m e n t T y p e = " C o l u m n "   E l e m e n t I d = " 1 5 1 4 3 8 7 0 0 0 "   D a t a T y p e = " T e x t " > C o n t a c t M o b i l e P h o n e N o < / C o n t a c t M o b i l e P h o n e N o > + 
+         < C o n t a c t M o b i l e P h o n e N o L b l   E l e m e n t T y p e = " C o l u m n "   E l e m e n t I d = " 3 1 0 9 9 8 6 3 0 "   D a t a T y p e = " L a b e l " > C o n t a c t M o b i l e P h o n e N o L b l < / C o n t a c t M o b i l e P h o n e N o L b l > + 
+         < C o n t a c t P h o n e N o   E l e m e n t T y p e = " C o l u m n "   E l e m e n t I d = " 7 2 4 0 8 4 1 6 "   D a t a T y p e = " T e x t " > C o n t a c t P h o n e N o < / C o n t a c t P h o n e N o > + 
+         < C o n t a c t P h o n e N o L b l   E l e m e n t T y p e = " C o l u m n "   E l e m e n t I d = " 1 0 2 6 9 3 3 3 7 4 "   D a t a T y p e = " L a b e l " > C o n t a c t P h o n e N o L b l < / C o n t a c t P h o n e N o L b l > + 
+         < D o c D a t e C a p t i o n   E l e m e n t T y p e = " C o l u m n "   E l e m e n t I d = " 1 1 5 7 6 2 1 5 3 7 "   D a t a T y p e = " L a b e l " > D o c D a t e C a p t i o n < / D o c D a t e C a p t i o n > + 
+         < D u e D a t e C a p t i o n   E l e m e n t T y p e = " C o l u m n "   E l e m e n t I d = " 2 0 4 6 6 7 9 4 6 9 "   D a t a T y p e = " L a b e l " > D u e D a t e C a p t i o n < / D u e D a t e C a p t i o n > + 
+         < E M a i l C a p t i o n   E l e m e n t T y p e = " C o l u m n "   E l e m e n t I d = " 4 7 2 3 3 8 3 4 3 "   D a t a T y p e = " L a b e l " > E M a i l C a p t i o n < / E M a i l C a p t i o n > + 
+         < H o m e P a g e C a p t i o n   E l e m e n t T y p e = " C o l u m n "   E l e m e n t I d = " 2 1 2 0 4 1 7 5 5 1 "   D a t a T y p e = " L a b e l " > H o m e P a g e C a p t i o n < / H o m e P a g e C a p t i o n > + 
+         < N o _ I s s u e d R e m i n d e r H e a d e r   E l e m e n t T y p e = " C o l u m n "   E l e m e n t I d = " 4 4 6 3 2 8 1 9 1 "   D a t a T y p e = " C o d e " > N o _ I s s u e d R e m i n d e r H e a d e r < / N o _ I s s u e d R e m i n d e r H e a d e r > + 
+         < P a g e C a p t i o n   E l e m e n t T y p e = " C o l u m n "   E l e m e n t I d = " 1 6 4 5 7 9 0 3 1 2 "   D a t a T y p e = " L a b e l " > P a g e C a p t i o n < / P a g e C a p t i o n > + 
+         < S h o w M I R L i n e s   E l e m e n t T y p e = " C o l u m n "   E l e m e n t I d = " 1 6 9 8 2 1 4 9 3 9 "   D a t a T y p e = " B o o l e a n " > S h o w M I R L i n e s < / S h o w M I R L i n e s > + 
+         < T o t a l C a p t i o n   E l e m e n t T y p e = " C o l u m n "   E l e m e n t I d = " 7 0 7 1 0 2 6 9 5 "   D a t a T y p e = " L a b e l " > T o t a l C a p t i o n < / T o t a l C a p t i o n > + 
+         < V A T A m o u n t C a p t i o n   E l e m e n t T y p e = " C o l u m n "   E l e m e n t I d = " 1 1 3 1 7 3 2 3 8 8 "   D a t a T y p e = " L a b e l " > V A T A m o u n t C a p t i o n < / V A T A m o u n t C a p t i o n > + 
+         < V A T B a s e C a p t i o n   E l e m e n t T y p e = " C o l u m n "   E l e m e n t I d = " 1 7 5 9 0 7 3 0 0 5 "   D a t a T y p e = " L a b e l " > V A T B a s e C a p t i o n < / V A T B a s e C a p t i o n > + 
+         < V A T C a p t i o n   E l e m e n t T y p e = " C o l u m n "   E l e m e n t I d = " 1 1 6 4 7 9 4 9 7 6 "   D a t a T y p e = " L a b e l " > V A T C a p t i o n < / V A T C a p t i o n > + 
+         < w a n C o m p a n y A d d r e s s   E l e m e n t T y p e = " C o l u m n "   E l e m e n t I d = " 2 0 9 2 2 7 1 6 4 "   D a t a T y p e = " T e x t " > w a n C o m p a n y A d d r e s s < / w a n C o m p a n y A d d r e s s > + 
+         < w a n C o m p a n y C o n t a c t I n f o   E l e m e n t T y p e = " C o l u m n "   E l e m e n t I d = " 1 1 1 9 2 3 4 2 7 6 "   D a t a T y p e = " T e x t " > w a n C o m p a n y C o n t a c t I n f o < / w a n C o m p a n y C o n t a c t I n f o > + 
+         < w a n C o m p a n y L e g a l I n f o   E l e m e n t T y p e = " C o l u m n "   E l e m e n t I d = " 1 5 3 9 5 4 1 8 8 7 "   D a t a T y p e = " T e x t " > w a n C o m p a n y L e g a l I n f o < / w a n C o m p a n y L e g a l I n f o > + 
+         < w a n T o A d d r e s s   E l e m e n t T y p e = " C o l u m n "   E l e m e n t I d = " 4 9 4 6 7 6 0 9 6 "   D a t a T y p e = " T e x t " > w a n T o A d d r e s s < / w a n T o A d d r e s s > + 
+         < I n t e g e r   E l e m e n t T y p e = " D a t a I t e m "   E l e m e n t I d = " 1 7 3 5 6 9 8 6 1 9 " > + 
+             < B a n k A c c o u n t N o C a p t i o n   E l e m e n t T y p e = " C o l u m n "   E l e m e n t I d = " 7 7 9 1 7 9 4 3 7 "   D a t a T y p e = " L a b e l " > B a n k A c c o u n t N o C a p t i o n < / B a n k A c c o u n t N o C a p t i o n > + 
+             < B a n k N a m e C a p t i o n   E l e m e n t T y p e = " C o l u m n "   E l e m e n t I d = " 8 9 8 5 9 8 6 6 6 "   D a t a T y p e = " L a b e l " > B a n k N a m e C a p t i o n < / B a n k N a m e C a p t i o n > + 
+             < C o m p a n y A d d r 1   E l e m e n t T y p e = " C o l u m n "   E l e m e n t I d = " 8 8 5 0 9 6 1 0 4 "   D a t a T y p e = " T e x t " > C o m p a n y A d d r 1 < / C o m p a n y A d d r 1 > + 
+             < C o m p a n y A d d r 2   E l e m e n t T y p e = " C o l u m n "   E l e m e n t I d = " 1 0 2 7 9 9 3 7 4 7 "   D a t a T y p e = " T e x t " > C o m p a n y A d d r 2 < / C o m p a n y A d d r 2 > + 
+             < C o m p a n y A d d r 3   E l e m e n t T y p e = " C o l u m n "   E l e m e n t I d = " 3 9 0 2 9 7 1 3 0 "   D a t a T y p e = " T e x t " > C o m p a n y A d d r 3 < / C o m p a n y A d d r 3 > + 
+             < C o m p a n y A d d r 4   E l e m e n t T y p e = " C o l u m n "   E l e m e n t I d = " 1 9 9 1 5 8 0 3 1 5 "   D a t a T y p e = " T e x t " > C o m p a n y A d d r 4 < / C o m p a n y A d d r 4 > + 
+             < C o m p a n y A d d r 5   E l e m e n t T y p e = " C o l u m n "   E l e m e n t I d = " 1 6 6 5 6 9 0 3 6 4 "   D a t a T y p e = " T e x t " > C o m p a n y A d d r 5 < / C o m p a n y A d d r 5 > + 
+             < C o m p a n y A d d r 6   E l e m e n t T y p e = " C o l u m n "   E l e m e n t I d = " 7 1 6 1 8 7 0 8 1 "   D a t a T y p e = " T e x t " > C o m p a n y A d d r 6 < / C o m p a n y A d d r 6 > + 
+             < C o m p a n y A d d r 7   E l e m e n t T y p e = " C o l u m n "   E l e m e n t I d = " 1 3 5 3 8 8 3 6 9 8 "   D a t a T y p e = " T e x t " > C o m p a n y A d d r 7 < / C o m p a n y A d d r 7 > + 
+             < C o m p a n y A d d r 8   E l e m e n t T y p e = " C o l u m n "   E l e m e n t I d = " 1 0 5 4 0 0 5 1 2 7 "   D a t a T y p e = " T e x t " > C o m p a n y A d d r 8 < / C o m p a n y A d d r 8 > + 
+             < C o m p a n y I n f o 1 P i c t u r e   E l e m e n t T y p e = " C o l u m n "   E l e m e n t I d = " 1 0 1 8 2 0 6 5 0 3 "   D a t a T y p e = " B l o b " / > + 
+             < C o m p a n y I n f o 2 P i c t u r e   E l e m e n t T y p e = " C o l u m n "   E l e m e n t I d = " 9 8 9 6 7 0 4 7 4 "   D a t a T y p e = " B l o b " / > + 
+             < C o m p a n y I n f o 3 P i c t u r e   E l e m e n t T y p e = " C o l u m n "   E l e m e n t I d = " 5 7 9 7 0 4 0 5 9 "   D a t a T y p e = " B l o b " / > + 
+             < C o m p a n y I n f o B a n k A c c o u n t N o   E l e m e n t T y p e = " C o l u m n "   E l e m e n t I d = " 1 5 2 5 0 9 5 7 8 6 "   D a t a T y p e = " T e x t " > C o m p a n y I n f o B a n k A c c o u n t N o < / C o m p a n y I n f o B a n k A c c o u n t N o > + 
+             < C o m p a n y I n f o B a n k N a m e   E l e m e n t T y p e = " C o l u m n "   E l e m e n t I d = " 1 8 3 4 4 8 6 5 3 "   D a t a T y p e = " T e x t " > C o m p a n y I n f o B a n k N a m e < / C o m p a n y I n f o B a n k N a m e > + 
+             < C o m p a n y I n f o E M a i l   E l e m e n t T y p e = " C o l u m n "   E l e m e n t I d = " 1 0 8 3 1 8 6 0 6 4 "   D a t a T y p e = " T e x t " > C o m p a n y I n f o E M a i l < / C o m p a n y I n f o E M a i l > + 
+             < C o m p a n y I n f o G i r o N o   E l e m e n t T y p e = " C o l u m n "   E l e m e n t I d = " 6 6 8 8 8 4 2 6 "   D a t a T y p e = " T e x t " > C o m p a n y I n f o G i r o N o < / C o m p a n y I n f o G i r o N o > + 
+             < C o m p a n y I n f o H o m e P a g e   E l e m e n t T y p e = " C o l u m n "   E l e m e n t I d = " 1 5 3 0 3 1 7 4 4 0 "   D a t a T y p e = " T e x t " > C o m p a n y I n f o H o m e P a g e < / C o m p a n y I n f o H o m e P a g e > + 
+             < C o m p a n y I n f o I B A N   E l e m e n t T y p e = " C o l u m n "   E l e m e n t I d = " 6 5 0 2 8 0 4 0 8 "   D a t a T y p e = " C o d e " > C o m p a n y I n f o I B A N < / C o m p a n y I n f o I B A N > + 
+             < C o m p a n y I n f o P h o n e N o   E l e m e n t T y p e = " C o l u m n "   E l e m e n t I d = " 8 9 6 1 4 9 4 4 9 "   D a t a T y p e = " T e x t " > C o m p a n y I n f o P h o n e N o < / C o m p a n y I n f o P h o n e N o > + 
+             < C o m p a n y I n f o V A T R e g N o   E l e m e n t T y p e = " C o l u m n "   E l e m e n t I d = " 1 2 1 1 0 2 0 5 2 2 "   D a t a T y p e = " T e x t " > C o m p a n y I n f o V A T R e g N o < / C o m p a n y I n f o V A T R e g N o > + 
+             < C o m p a n y V A T R e g i s t r a t i o n N o C a p t i o n   E l e m e n t T y p e = " C o l u m n "   E l e m e n t I d = " 1 2 1 9 4 0 0 9 9 9 "   D a t a T y p e = " T e x t " > C o m p a n y V A T R e g i s t r a t i o n N o C a p t i o n < / C o m p a n y V A T R e g i s t r a t i o n N o C a p t i o n > + 
+             < C o n t a c t _ I s s u e d R e m i n d e r H d r   E l e m e n t T y p e = " C o l u m n "   E l e m e n t I d = " 1 5 5 5 2 4 2 7 9 "   D a t a T y p e = " T e x t " > C o n t a c t _ I s s u e d R e m i n d e r H d r < / C o n t a c t _ I s s u e d R e m i n d e r H d r > + 
+             < C u s t A d d r 1   E l e m e n t T y p e = " C o l u m n "   E l e m e n t I d = " 1 3 6 8 0 2 7 5 2 2 "   D a t a T y p e = " T e x t " > C u s t A d d r 1 < / C u s t A d d r 1 > + 
+             < C u s t A d d r 2   E l e m e n t T y p e = " C o l u m n "   E l e m e n t I d = " 2 0 0 5 7 2 4 1 3 9 "   D a t a T y p e = " T e x t " > C u s t A d d r 2 < / C u s t A d d r 2 > + 
+             < C u s t A d d r 3   E l e m e n t T y p e = " C o l u m n "   E l e m e n t I d = " 1 6 5 1 5 4 6 5 4 0 "   D a t a T y p e = " T e x t " > C u s t A d d r 3 < / C u s t A d d r 3 > + 
+             < C u s t A d d r 4   E l e m e n t T y p e = " C o l u m n "   E l e m e n t I d = " 1 0 1 3 8 4 9 9 2 3 "   D a t a T y p e = " T e x t " > C u s t A d d r 4 < / C u s t A d d r 4 > + 
+             < C u s t A d d r 5   E l e m e n t T y p e = " C o l u m n "   E l e m e n t I d = " 3 7 6 1 5 3 3 0 6 "   D a t a T y p e = " T e x t " > C u s t A d d r 5 < / C u s t A d d r 5 > + 
+             < C u s t A d d r 6   E l e m e n t T y p e = " C o l u m n "   E l e m e n t I d = " 2 6 1 5 4 3 3 1 1 "   D a t a T y p e = " T e x t " > C u s t A d d r 6 < / C u s t A d d r 6 > + 
+             < C u s t A d d r 7   E l e m e n t T y p e = " C o l u m n "   E l e m e n t I d = " 8 9 9 2 3 9 9 2 8 "   D a t a T y p e = " T e x t " > C u s t A d d r 7 < / C u s t A d d r 7 > + 
+             < C u s t A d d r 8   E l e m e n t T y p e = " C o l u m n "   E l e m e n t I d = " 1 5 3 6 9 3 6 5 4 5 "   D a t a T y p e = " T e x t " > C u s t A d d r 8 < / C u s t A d d r 8 > + 
+             < C u s t N o _ I s s u e d R e m i n d e r H d r   E l e m e n t T y p e = " C o l u m n "   E l e m e n t I d = " 1 7 0 3 8 9 9 3 1 1 "   D a t a T y p e = " C o d e " > C u s t N o _ I s s u e d R e m i n d e r H d r < / C u s t N o _ I s s u e d R e m i n d e r H d r > + 
+             < C u s t N o _ I s s u e d R e m i n d e r H d r C a p t i o n   E l e m e n t T y p e = " C o l u m n "   E l e m e n t I d = " 1 5 0 7 6 3 3 3 3 7 "   D a t a T y p e = " S t r i n g " > C u s t N o _ I s s u e d R e m i n d e r H d r C a p t i o n < / C u s t N o _ I s s u e d R e m i n d e r H d r C a p t i o n > + 
+             < D o c D a t e _ I s s u e d R e m i n d e r H d r   E l e m e n t T y p e = " C o l u m n "   E l e m e n t I d = " 1 4 0 1 9 9 4 0 6 7 "   D a t a T y p e = " S t r i n g " > D o c D a t e _ I s s u e d R e m i n d e r H d r < / D o c D a t e _ I s s u e d R e m i n d e r H d r > + 
+             < D u e D a t e _ I s s u e d R e m i n d e r H d r   E l e m e n t T y p e = " C o l u m n "   E l e m e n t I d = " 1 4 3 1 6 6 8 4 4 7 "   D a t a T y p e = " S t r i n g " > D u e D a t e _ I s s u e d R e m i n d e r H d r < / D u e D a t e _ I s s u e d R e m i n d e r H d r > + 
+             < G i r o N o C a p t i o n   E l e m e n t T y p e = " C o l u m n "   E l e m e n t I d = " 9 5 3 0 4 7 1 1 1 "   D a t a T y p e = " L a b e l " > G i r o N o C a p t i o n < / G i r o N o C a p t i o n > + 
+             < I B A N C a p t i o n   E l e m e n t T y p e = " C o l u m n "   E l e m e n t I d = " 2 0 2 6 0 1 3 4 9 5 "   D a t a T y p e = " L a b e l " > I B A N C a p t i o n < / I B A N C a p t i o n > + 
+             < P h o n e N o C a p t i o n   E l e m e n t T y p e = " C o l u m n "   E l e m e n t I d = " 1 4 5 8 8 2 1 3 2 2 "   D a t a T y p e = " L a b e l " > P h o n e N o C a p t i o n < / P h o n e N o C a p t i o n > + 
+             < P o s t i n g D a t e C a p t i o n   E l e m e n t T y p e = " C o l u m n "   E l e m e n t I d = " 1 2 7 3 0 5 6 1 7 "   D a t a T y p e = " L a b e l " > P o s t i n g D a t e C a p t i o n < / P o s t i n g D a t e C a p t i o n > + 
+             < P o s t i n g D a t e _ I s s u e d R e m i n d e r H d r   E l e m e n t T y p e = " C o l u m n "   E l e m e n t I d = " 9 2 5 1 0 0 2 2 7 "   D a t a T y p e = " S t r i n g " > P o s t i n g D a t e _ I s s u e d R e m i n d e r H d r < / P o s t i n g D a t e _ I s s u e d R e m i n d e r H d r > + 
+             < R e f e r e n c e T e x t   E l e m e n t T y p e = " C o l u m n "   E l e m e n t I d = " 4 4 5 3 5 3 4 5 1 "   D a t a T y p e = " T e x t " > R e f e r e n c e T e x t < / R e f e r e n c e T e x t > + 
+             < R e m i n d e r C a p t i o n   E l e m e n t T y p e = " C o l u m n "   E l e m e n t I d = " 9 4 4 9 7 9 5 4 9 "   D a t a T y p e = " L a b e l " > R e m i n d e r C a p t i o n < / R e m i n d e r C a p t i o n > + 
+             < R e m i n d e r H e a d e r N o C a p t i o n   E l e m e n t T y p e = " C o l u m n "   E l e m e n t I d = " 1 4 4 6 6 6 7 5 5 "   D a t a T y p e = " L a b e l " > R e m i n d e r H e a d e r N o C a p t i o n < / R e m i n d e r H e a d e r N o C a p t i o n > + 
+             < T e x t P a g e   E l e m e n t T y p e = " C o l u m n "   E l e m e n t I d = " 1 0 8 1 6 9 9 3 3 "   D a t a T y p e = " L a b e l " > T e x t P a g e < / T e x t P a g e > + 
+             < V A T N o T e x t   E l e m e n t T y p e = " C o l u m n "   E l e m e n t I d = " 1 9 5 9 6 6 3 4 2 6 "   D a t a T y p e = " T e x t " > V A T N o T e x t < / V A T N o T e x t > + 
+             < V A T R e g N o C a p t i o n   E l e m e n t T y p e = " C o l u m n "   E l e m e n t I d = " 1 6 8 6 3 6 0 3 6 1 "   D a t a T y p e = " T e x t " > V A T R e g N o C a p t i o n < / V A T R e g N o C a p t i o n > + 
+             < V A T R e g N o _ I s s u e d R e m i n d e r H d r   E l e m e n t T y p e = " C o l u m n "   E l e m e n t I d = " 2 0 3 2 1 2 8 0 1 1 "   D a t a T y p e = " T e x t " > V A T R e g N o _ I s s u e d R e m i n d e r H d r < / V A T R e g N o _ I s s u e d R e m i n d e r H d r > + 
+             < w a n C o m p a n y I n f o P i c t u r e   E l e m e n t T y p e = " C o l u m n "   E l e m e n t I d = " 3 2 6 3 2 7 3 7 6 "   D a t a T y p e = " B l o b " / > + 
+             < Y o u r R e f e r e n c e _ I s s u e d R e m i n d e r H d r   E l e m e n t T y p e = " C o l u m n "   E l e m e n t I d = " 1 5 5 5 9 8 2 4 0 5 "   D a t a T y p e = " T e x t " > Y o u r R e f e r e n c e _ I s s u e d R e m i n d e r H d r < / Y o u r R e f e r e n c e _ I s s u e d R e m i n d e r H d r > + 
+             < D i m e n s i o n L o o p   E l e m e n t T y p e = " D a t a I t e m "   E l e m e n t I d = " 1 2 5 6 7 2 1 1 9 " > + 
+                 < D i m T e x t   E l e m e n t T y p e = " C o l u m n "   E l e m e n t I d = " 1 7 6 4 8 3 2 3 2 "   D a t a T y p e = " T e x t " > D i m T e x t < / D i m T e x t > + 
+                 < H e a d e r D i m e n s i o n s C a p t i o n   E l e m e n t T y p e = " C o l u m n "   E l e m e n t I d = " 7 7 5 1 7 1 5 5 3 "   D a t a T y p e = " L a b e l " > H e a d e r D i m e n s i o n s C a p t i o n < / H e a d e r D i m e n s i o n s C a p t i o n > + 
+                 < N u m b e r _ I n t e g e r   E l e m e n t T y p e = " C o l u m n "   E l e m e n t I d = " 1 1 8 7 3 8 9 3 5 "   D a t a T y p e = " I n t e g e r " > N u m b e r _ I n t e g e r < / N u m b e r _ I n t e g e r >   
              < / D i m e n s i o n L o o p >   
-             < I s s u e d _ R e m i n d e r _ L i n e > - 
-                 < D e s c _ I s s u e d R e m i n d e r L i n e > D e s c _ I s s u e d R e m i n d e r L i n e < / D e s c _ I s s u e d R e m i n d e r L i n e > - 
-                 < D o c D a t e _ I s s u e d R e m i n d e r L i n e > D o c D a t e _ I s s u e d R e m i n d e r L i n e < / D o c D a t e _ I s s u e d R e m i n d e r L i n e > - 
-                 < D o c N o _ I s s u e d R e m i n d e r L i n e > D o c N o _ I s s u e d R e m i n d e r L i n e < / D o c N o _ I s s u e d R e m i n d e r L i n e > - 
-                 < D o c N o _ I s s u e d R e m i n d e r L i n e C a p t i o n > D o c N o _ I s s u e d R e m i n d e r L i n e C a p t i o n < / D o c N o _ I s s u e d R e m i n d e r L i n e C a p t i o n > - 
-                 < D o c T y p e _ I s s u e d R e m i n d e r L i n e > D o c T y p e _ I s s u e d R e m i n d e r L i n e < / D o c T y p e _ I s s u e d R e m i n d e r L i n e > - 
-                 < D o c T y p e _ I s s u e d R e m i n d e r L i n e C a p t i o n > D o c T y p e _ I s s u e d R e m i n d e r L i n e C a p t i o n < / D o c T y p e _ I s s u e d R e m i n d e r L i n e C a p t i o n > - 
-                 < D u e D a t e _ I s s u e d R e m i n d e r L i n e > D u e D a t e _ I s s u e d R e m i n d e r L i n e < / D u e D a t e _ I s s u e d R e m i n d e r L i n e > - 
-                 < I n t e r e s t > I n t e r e s t < / I n t e r e s t > - 
-                 < I n t e r e s t A m o u n t C a p t i o n > I n t e r e s t A m o u n t C a p t i o n < / I n t e r e s t A m o u n t C a p t i o n > - 
-                 < L i n e N o _ I s s u e d R e m i n d e r L i n e > L i n e N o _ I s s u e d R e m i n d e r L i n e < / L i n e N o _ I s s u e d R e m i n d e r L i n e > - 
-                 < M I R E n t r y _ I s s u e d R e m i n d e r L i n e > M I R E n t r y _ I s s u e d R e m i n d e r L i n e < / M I R E n t r y _ I s s u e d R e m i n d e r L i n e > - 
-                 < N N C I n t e r e s t A m o u n t > N N C I n t e r e s t A m o u n t < / N N C I n t e r e s t A m o u n t > - 
-                 < N N C T o t a l > N N C T o t a l < / N N C T o t a l > - 
-                 < N N C T o t a l I n c l V A T > N N C T o t a l I n c l V A T < / N N C T o t a l I n c l V A T > - 
-                 < N N C V A T A m o u n t > N N C V A T A m o u n t < / N N C V A T A m o u n t > - 
-                 < N o _ I s s u e d R e m i n d e r L i n e > N o _ I s s u e d R e m i n d e r L i n e < / N o _ I s s u e d R e m i n d e r L i n e > - 
-                 < O r i g i n a l A m t _ I s s u e d R e m i n d e r L i n e > O r i g i n a l A m t _ I s s u e d R e m i n d e r L i n e < / O r i g i n a l A m t _ I s s u e d R e m i n d e r L i n e > - 
-                 < O r i g i n a l A m t _ I s s u e d R e m i n d e r L i n e C a p t i o n > O r i g i n a l A m t _ I s s u e d R e m i n d e r L i n e C a p t i o n < / O r i g i n a l A m t _ I s s u e d R e m i n d e r L i n e C a p t i o n > - 
-                 < R e m a i n i n g A m o u n t T e x t > R e m a i n i n g A m o u n t T e x t < / R e m a i n i n g A m o u n t T e x t > - 
-                 < R e m A m t _ I s s u e d R e m i n d e r L i n e > R e m A m t _ I s s u e d R e m i n d e r L i n e < / R e m A m t _ I s s u e d R e m i n d e r L i n e > - 
-                 < R e m A m t _ I s s u e d R e m i n d e r L i n e C a p t i o n > R e m A m t _ I s s u e d R e m i n d e r L i n e C a p t i o n < / R e m A m t _ I s s u e d R e m i n d e r L i n e C a p t i o n > - 
-                 < R e m i n d e r N o _ I s s u e d R e m i n d e r L i n e > R e m i n d e r N o _ I s s u e d R e m i n d e r L i n e < / R e m i n d e r N o _ I s s u e d R e m i n d e r L i n e > - 
-                 < S h o w I n t e r n a l I n f o > S h o w I n t e r n a l I n f o < / S h o w I n t e r n a l I n f o > - 
-                 < S t a r t L i n e N o > S t a r t L i n e N o < / S t a r t L i n e N o > - 
-                 < T o t a l I n c l V A T T e x t > T o t a l I n c l V A T T e x t < / T o t a l I n c l V A T T e x t > - 
-                 < T o t a l T e x t > T o t a l T e x t < / T o t a l T e x t > - 
-                 < T o t a l V A T A m t > T o t a l V A T A m t < / T o t a l V A T A m t > - 
-                 < T y p e _ I s s u e d R e m i n d e r L i n e > T y p e _ I s s u e d R e m i n d e r L i n e < / T y p e _ I s s u e d R e m i n d e r L i n e > - 
-                 < w a n D e s c r i p t i o n > w a n D e s c r i p t i o n < / w a n D e s c r i p t i o n > - 
-                 < w a n I n v o i c e _ U r l > w a n I n v o i c e _ U r l < / w a n I n v o i c e _ U r l > - 
-                 < w a n I n v o i c e _ U r l T e x t > w a n I n v o i c e _ U r l T e x t < / w a n I n v o i c e _ U r l T e x t > - 
-                 < w a n O r i g i n a l A m t B W Z > w a n O r i g i n a l A m t B W Z < / w a n O r i g i n a l A m t B W Z > - 
-                 < w a n R e m a i n i n g A m t B W Z > w a n R e m a i n i n g A m t B W Z < / w a n R e m a i n i n g A m t B W Z > +             < I s s u e d _ R e m i n d e r _ L i n e   E l e m e n t T y p e = " D a t a I t e m "   E l e m e n t I d = " 9 8 4 8 8 6 2 2 4 " > + 
+                 < D e s c _ I s s u e d R e m i n d e r L i n e   E l e m e n t T y p e = " C o l u m n "   E l e m e n t I d = " 1 0 5 9 7 9 1 9 8 2 "   D a t a T y p e = " T e x t " > D e s c _ I s s u e d R e m i n d e r L i n e < / D e s c _ I s s u e d R e m i n d e r L i n e > + 
+                 < D o c D a t e _ I s s u e d R e m i n d e r L i n e   E l e m e n t T y p e = " C o l u m n "   E l e m e n t I d = " 1 9 6 6 7 6 8 8 8 5 "   D a t a T y p e = " S t r i n g " > D o c D a t e _ I s s u e d R e m i n d e r L i n e < / D o c D a t e _ I s s u e d R e m i n d e r L i n e > + 
+                 < D o c N o _ I s s u e d R e m i n d e r L i n e   E l e m e n t T y p e = " C o l u m n "   E l e m e n t I d = " 1 3 4 6 2 4 4 0 3 4 "   D a t a T y p e = " C o d e " > D o c N o _ I s s u e d R e m i n d e r L i n e < / D o c N o _ I s s u e d R e m i n d e r L i n e > + 
+                 < D o c N o _ I s s u e d R e m i n d e r L i n e C a p t i o n   E l e m e n t T y p e = " C o l u m n "   E l e m e n t I d = " 1 7 3 2 3 6 8 3 5 2 "   D a t a T y p e = " S t r i n g " > D o c N o _ I s s u e d R e m i n d e r L i n e C a p t i o n < / D o c N o _ I s s u e d R e m i n d e r L i n e C a p t i o n > + 
+                 < D o c T y p e _ I s s u e d R e m i n d e r L i n e   E l e m e n t T y p e = " C o l u m n "   E l e m e n t I d = " 1 3 3 5 2 4 4 0 7 3 "   D a t a T y p e = " E n u m " > D o c T y p e _ I s s u e d R e m i n d e r L i n e < / D o c T y p e _ I s s u e d R e m i n d e r L i n e > + 
+                 < D o c T y p e _ I s s u e d R e m i n d e r L i n e C a p t i o n   E l e m e n t T y p e = " C o l u m n "   E l e m e n t I d = " 5 3 0 2 0 3 0 2 5 "   D a t a T y p e = " S t r i n g " > D o c T y p e _ I s s u e d R e m i n d e r L i n e C a p t i o n < / D o c T y p e _ I s s u e d R e m i n d e r L i n e C a p t i o n > + 
+                 < D u e D a t e _ I s s u e d R e m i n d e r L i n e   E l e m e n t T y p e = " C o l u m n "   E l e m e n t I d = " 7 8 7 2 1 5 6 5 7 "   D a t a T y p e = " S t r i n g " > D u e D a t e _ I s s u e d R e m i n d e r L i n e < / D u e D a t e _ I s s u e d R e m i n d e r L i n e > + 
+                 < I n t e r e s t   E l e m e n t T y p e = " C o l u m n "   E l e m e n t I d = " 1 4 5 7 3 7 8 0 9 9 "   D a t a T y p e = " D e c i m a l " > I n t e r e s t < / I n t e r e s t > + 
+                 < I n t e r e s t A m o u n t C a p t i o n   E l e m e n t T y p e = " C o l u m n "   E l e m e n t I d = " 5 8 4 4 2 9 0 9 5 "   D a t a T y p e = " L a b e l " > I n t e r e s t A m o u n t C a p t i o n < / I n t e r e s t A m o u n t C a p t i o n > + 
+                 < L i n e N o _ I s s u e d R e m i n d e r L i n e   E l e m e n t T y p e = " C o l u m n "   E l e m e n t I d = " 2 0 6 6 9 3 7 4 1 6 "   D a t a T y p e = " I n t e g e r " > L i n e N o _ I s s u e d R e m i n d e r L i n e < / L i n e N o _ I s s u e d R e m i n d e r L i n e > + 
+                 < M I R E n t r y _ I s s u e d R e m i n d e r L i n e   E l e m e n t T y p e = " C o l u m n "   E l e m e n t I d = " 8 7 8 1 7 0 6 8 5 "   D a t a T y p e = " B o o l e a n " > M I R E n t r y _ I s s u e d R e m i n d e r L i n e < / M I R E n t r y _ I s s u e d R e m i n d e r L i n e > + 
+                 < N N C I n t e r e s t A m o u n t   E l e m e n t T y p e = " C o l u m n "   E l e m e n t I d = " 1 8 4 9 4 3 8 4 3 6 "   D a t a T y p e = " D e c i m a l " > N N C I n t e r e s t A m o u n t < / N N C I n t e r e s t A m o u n t > + 
+                 < N N C T o t a l   E l e m e n t T y p e = " C o l u m n "   E l e m e n t I d = " 2 1 3 0 8 6 4 2 2 8 "   D a t a T y p e = " D e c i m a l " > N N C T o t a l < / N N C T o t a l > + 
+                 < N N C T o t a l I n c l V A T   E l e m e n t T y p e = " C o l u m n "   E l e m e n t I d = " 1 9 2 3 5 8 0 0 3 1 "   D a t a T y p e = " D e c i m a l " > N N C T o t a l I n c l V A T < / N N C T o t a l I n c l V A T > + 
+                 < N N C V A T A m o u n t   E l e m e n t T y p e = " C o l u m n "   E l e m e n t I d = " 4 2 4 2 0 1 3 8 5 "   D a t a T y p e = " D e c i m a l " > N N C V A T A m o u n t < / N N C V A T A m o u n t > + 
+                 < N o _ I s s u e d R e m i n d e r L i n e   E l e m e n t T y p e = " C o l u m n "   E l e m e n t I d = " 1 1 0 3 1 8 9 5 4 2 "   D a t a T y p e = " C o d e " > N o _ I s s u e d R e m i n d e r L i n e < / N o _ I s s u e d R e m i n d e r L i n e > + 
+                 < O r i g i n a l A m t _ I s s u e d R e m i n d e r L i n e   E l e m e n t T y p e = " C o l u m n "   E l e m e n t I d = " 3 8 7 1 9 0 6 1 0 "   D a t a T y p e = " D e c i m a l " > O r i g i n a l A m t _ I s s u e d R e m i n d e r L i n e < / O r i g i n a l A m t _ I s s u e d R e m i n d e r L i n e > + 
+                 < O r i g i n a l A m t _ I s s u e d R e m i n d e r L i n e C a p t i o n   E l e m e n t T y p e = " C o l u m n "   E l e m e n t I d = " 2 0 5 6 3 8 8 0 1 6 "   D a t a T y p e = " S t r i n g " > O r i g i n a l A m t _ I s s u e d R e m i n d e r L i n e C a p t i o n < / O r i g i n a l A m t _ I s s u e d R e m i n d e r L i n e C a p t i o n > + 
+                 < R e m a i n i n g A m o u n t T e x t   E l e m e n t T y p e = " C o l u m n "   E l e m e n t I d = " 1 8 1 3 6 1 2 0 "   D a t a T y p e = " T e x t " > R e m a i n i n g A m o u n t T e x t < / R e m a i n i n g A m o u n t T e x t > + 
+                 < R e m A m t _ I s s u e d R e m i n d e r L i n e   E l e m e n t T y p e = " C o l u m n "   E l e m e n t I d = " 1 4 7 4 3 7 3 0 3 5 "   D a t a T y p e = " D e c i m a l " > R e m A m t _ I s s u e d R e m i n d e r L i n e < / R e m A m t _ I s s u e d R e m i n d e r L i n e > + 
+                 < R e m A m t _ I s s u e d R e m i n d e r L i n e C a p t i o n   E l e m e n t T y p e = " C o l u m n "   E l e m e n t I d = " 2 9 5 4 4 3 4 5 3 "   D a t a T y p e = " S t r i n g " > R e m A m t _ I s s u e d R e m i n d e r L i n e C a p t i o n < / R e m A m t _ I s s u e d R e m i n d e r L i n e C a p t i o n > + 
+                 < R e m i n d e r N o _ I s s u e d R e m i n d e r L i n e   E l e m e n t T y p e = " C o l u m n "   E l e m e n t I d = " 3 3 6 8 8 8 0 7 2 "   D a t a T y p e = " C o d e " > R e m i n d e r N o _ I s s u e d R e m i n d e r L i n e < / R e m i n d e r N o _ I s s u e d R e m i n d e r L i n e > + 
+                 < S h o w I n t e r n a l I n f o   E l e m e n t T y p e = " C o l u m n "   E l e m e n t I d = " 1 8 3 0 9 6 2 8 2 5 "   D a t a T y p e = " B o o l e a n " > S h o w I n t e r n a l I n f o < / S h o w I n t e r n a l I n f o > + 
+                 < S t a r t L i n e N o   E l e m e n t T y p e = " C o l u m n "   E l e m e n t I d = " 7 9 4 0 4 1 8 1 8 "   D a t a T y p e = " I n t e g e r " > S t a r t L i n e N o < / S t a r t L i n e N o > + 
+                 < T o t a l I n c l V A T T e x t   E l e m e n t T y p e = " C o l u m n "   E l e m e n t I d = " 7 6 1 2 0 3 1 7 7 "   D a t a T y p e = " T e x t " > T o t a l I n c l V A T T e x t < / T o t a l I n c l V A T T e x t > + 
+                 < T o t a l T e x t   E l e m e n t T y p e = " C o l u m n "   E l e m e n t I d = " 2 3 1 9 1 0 5 1 8 "   D a t a T y p e = " T e x t " > T o t a l T e x t < / T o t a l T e x t > + 
+                 < T o t a l V A T A m t   E l e m e n t T y p e = " C o l u m n "   E l e m e n t I d = " 1 5 3 4 6 3 0 7 8 8 "   D a t a T y p e = " D e c i m a l " > T o t a l V A T A m t < / T o t a l V A T A m t > + 
+                 < T y p e _ I s s u e d R e m i n d e r L i n e   E l e m e n t T y p e = " C o l u m n "   E l e m e n t I d = " 8 5 4 3 7 8 6 3 9 "   D a t a T y p e = " S t r i n g " > T y p e _ I s s u e d R e m i n d e r L i n e < / T y p e _ I s s u e d R e m i n d e r L i n e > + 
+                 < w a n D e s c r i p t i o n   E l e m e n t T y p e = " C o l u m n "   E l e m e n t I d = " 1 5 5 1 4 9 0 1 7 9 "   D a t a T y p e = " T e x t " > w a n D e s c r i p t i o n < / w a n D e s c r i p t i o n > + 
+                 < w a n I n v o i c e _ U r l   E l e m e n t T y p e = " C o l u m n "   E l e m e n t I d = " 1 7 0 3 9 0 9 2 8 0 "   D a t a T y p e = " T e x t " > w a n I n v o i c e _ U r l < / w a n I n v o i c e _ U r l > + 
+                 < w a n I n v o i c e _ U r l T e x t   E l e m e n t T y p e = " C o l u m n "   E l e m e n t I d = " 1 1 3 1 4 0 2 1 1 7 "   D a t a T y p e = " T e x t " > w a n I n v o i c e _ U r l T e x t < / w a n I n v o i c e _ U r l T e x t > + 
+                 < w a n O r i g i n a l A m t B W Z   E l e m e n t T y p e = " C o l u m n "   E l e m e n t I d = " 1 6 2 5 3 0 4 4 1 3 "   D a t a T y p e = " T e x t " > w a n O r i g i n a l A m t B W Z < / w a n O r i g i n a l A m t B W Z > + 
+                 < w a n R e m a i n i n g A m t B W Z   E l e m e n t T y p e = " C o l u m n "   E l e m e n t I d = " 1 5 4 6 4 6 2 3 9 4 "   D a t a T y p e = " T e x t " > w a n R e m a i n i n g A m t B W Z < / w a n R e m a i n i n g A m t B W Z >   
              < / I s s u e d _ R e m i n d e r _ L i n e >   
-             < I s s u e d R e m i n d e r L i n e 2 > - 
-                 < D e s c r i p t i o n _ I s s u e d R e m i n d e r L i n e 2 > D e s c r i p t i o n _ I s s u e d R e m i n d e r L i n e 2 < / D e s c r i p t i o n _ I s s u e d R e m i n d e r L i n e 2 > - 
-                 < L i n e N o _ I s s u e d R e m i n d e r L i n e 2 > L i n e N o _ I s s u e d R e m i n d e r L i n e 2 < / L i n e N o _ I s s u e d R e m i n d e r L i n e 2 > +             < I s s u e d R e m i n d e r L i n e 2   E l e m e n t T y p e = " D a t a I t e m "   E l e m e n t I d = " 2 0 0 1 8 1 0 3 5 8 " > + 
+                 < D e s c r i p t i o n _ I s s u e d R e m i n d e r L i n e 2   E l e m e n t T y p e = " C o l u m n "   E l e m e n t I d = " 6 2 9 8 7 4 6 4 3 "   D a t a T y p e = " T e x t " > D e s c r i p t i o n _ I s s u e d R e m i n d e r L i n e 2 < / D e s c r i p t i o n _ I s s u e d R e m i n d e r L i n e 2 > + 
+                 < L i n e N o _ I s s u e d R e m i n d e r L i n e 2   E l e m e n t T y p e = " C o l u m n "   E l e m e n t I d = " 6 3 2 2 1 0 4 2 2 "   D a t a T y p e = " I n t e g e r " > L i n e N o _ I s s u e d R e m i n d e r L i n e 2 < / L i n e N o _ I s s u e d R e m i n d e r L i n e 2 >   
              < / I s s u e d R e m i n d e r L i n e 2 >   
-             < V A T C o u n t e r > - 
-                 < A m o u n t I n c l u d i n g V A T C a p t i o n > A m o u n t I n c l u d i n g V A T C a p t i o n < / A m o u n t I n c l u d i n g V A T C a p t i o n > - 
-                 < V A L V A T A m o u n t > V A L V A T A m o u n t < / V A L V A T A m o u n t > - 
-                 < V A L V A T B a s e > V A L V A T B a s e < / V A L V A T B a s e > - 
-                 < V A L V A T B a s e C a p t i o n > V A L V A T B a s e C a p t i o n < / V A L V A T B a s e C a p t i o n > - 
-                 < V A L V A T B a s e V A L V A T A m o u n t > V A L V A T B a s e V A L V A T A m o u n t < / V A L V A T B a s e V A L V A T A m o u n t > - 
-                 < V A T A m o u n t L i n e V A T > V A T A m o u n t L i n e V A T < / V A T A m o u n t L i n e V A T > - 
-                 < V A T A m t L i n e A m t I n c l V A T > V A T A m t L i n e A m t I n c l V A T < / V A T A m t L i n e A m t I n c l V A T > - 
-                 < V A T A m t S p e c i f i c a t i o n C a p t i o n > V A T A m t S p e c i f i c a t i o n C a p t i o n < / V A T A m t S p e c i f i c a t i o n C a p t i o n > +             < V A T C o u n t e r   E l e m e n t T y p e = " D a t a I t e m "   E l e m e n t I d = " 5 5 7 1 2 6 5 0 6 " > + 
+                 < A m o u n t I n c l u d i n g V A T C a p t i o n   E l e m e n t T y p e = " C o l u m n "   E l e m e n t I d = " 3 7 3 9 5 9 2 9 1 "   D a t a T y p e = " L a b e l " > A m o u n t I n c l u d i n g V A T C a p t i o n < / A m o u n t I n c l u d i n g V A T C a p t i o n > + 
+                 < V A L V A T A m o u n t   E l e m e n t T y p e = " C o l u m n "   E l e m e n t I d = " 1 8 4 9 8 3 7 0 9 7 "   D a t a T y p e = " D e c i m a l " > V A L V A T A m o u n t < / V A L V A T A m o u n t > + 
+                 < V A L V A T B a s e   E l e m e n t T y p e = " C o l u m n "   E l e m e n t I d = " 1 5 5 5 5 2 3 1 8 4 "   D a t a T y p e = " D e c i m a l " > V A L V A T B a s e < / V A L V A T B a s e > + 
+                 < V A L V A T B a s e C a p t i o n   E l e m e n t T y p e = " C o l u m n "   E l e m e n t I d = " 6 3 0 0 5 4 4 2 "   D a t a T y p e = " L a b e l " > V A L V A T B a s e C a p t i o n < / V A L V A T B a s e C a p t i o n > + 
+                 < V A L V A T B a s e V A L V A T A m o u n t   E l e m e n t T y p e = " C o l u m n "   E l e m e n t I d = " 1 0 9 0 1 8 4 7 4 0 "   D a t a T y p e = " D e c i m a l " > V A L V A T B a s e V A L V A T A m o u n t < / V A L V A T B a s e V A L V A T A m o u n t > + 
+                 < V A T A m o u n t L i n e V A T   E l e m e n t T y p e = " C o l u m n "   E l e m e n t I d = " 1 2 3 3 1 0 0 4 9 5 "   D a t a T y p e = " D e c i m a l " > V A T A m o u n t L i n e V A T < / V A T A m o u n t L i n e V A T > + 
+                 < V A T A m t L i n e A m t I n c l V A T   E l e m e n t T y p e = " C o l u m n "   E l e m e n t I d = " 1 5 3 6 6 1 8 4 5 "   D a t a T y p e = " D e c i m a l " > V A T A m t L i n e A m t I n c l V A T < / V A T A m t L i n e A m t I n c l V A T > + 
+                 < V A T A m t S p e c i f i c a t i o n C a p t i o n   E l e m e n t T y p e = " C o l u m n "   E l e m e n t I d = " 1 6 9 0 3 8 8 8 5 3 "   D a t a T y p e = " L a b e l " > V A T A m t S p e c i f i c a t i o n C a p t i o n < / V A T A m t S p e c i f i c a t i o n C a p t i o n >   
              < / V A T C o u n t e r >   
-             < V A T C l a u s e E n t r y C o u n t e r > - 
-                 < V A T C l a u s e A m o u n t > V A T C l a u s e A m o u n t < / V A T C l a u s e A m o u n t > - 
-                 < V A T C l a u s e C o d e > V A T C l a u s e C o d e < / V A T C l a u s e C o d e > - 
-                 < V A T C l a u s e D e s c r i p t i o n > V A T C l a u s e D e s c r i p t i o n < / V A T C l a u s e D e s c r i p t i o n > - 
-                 < V A T C l a u s e D e s c r i p t i o n 2 > V A T C l a u s e D e s c r i p t i o n 2 < / V A T C l a u s e D e s c r i p t i o n 2 > - 
-                 < V A T C l a u s e s C a p t i o n > V A T C l a u s e s C a p t i o n < / V A T C l a u s e s C a p t i o n > - 
-                 < V A T C l a u s e V A T A m t C a p t i o n > V A T C l a u s e V A T A m t C a p t i o n < / V A T C l a u s e V A T A m t C a p t i o n > - 
-                 < V A T C l a u s e V A T I d e n t i f i e r > V A T C l a u s e V A T I d e n t i f i e r < / V A T C l a u s e V A T I d e n t i f i e r > - 
-                 < V A T C l a u s e V A T I d e n t i f i e r C a p t i o n > V A T C l a u s e V A T I d e n t i f i e r C a p t i o n < / V A T C l a u s e V A T I d e n t i f i e r C a p t i o n > +             < V A T C l a u s e E n t r y C o u n t e r   E l e m e n t T y p e = " D a t a I t e m "   E l e m e n t I d = " 1 7 4 4 3 1 5 6 2 9 " > + 
+                 < V A T C l a u s e A m o u n t   E l e m e n t T y p e = " C o l u m n "   E l e m e n t I d = " 2 1 2 0 5 2 6 4 9 5 "   D a t a T y p e = " D e c i m a l " > V A T C l a u s e A m o u n t < / V A T C l a u s e A m o u n t > + 
+                 < V A T C l a u s e C o d e   E l e m e n t T y p e = " C o l u m n "   E l e m e n t I d = " 3 2 0 3 7 0 0 9 4 "   D a t a T y p e = " C o d e " > V A T C l a u s e C o d e < / V A T C l a u s e C o d e > + 
+                 < V A T C l a u s e D e s c r i p t i o n   E l e m e n t T y p e = " C o l u m n "   E l e m e n t I d = " 2 0 6 8 0 8 1 1 8 7 "   D a t a T y p e = " T e x t " > V A T C l a u s e D e s c r i p t i o n < / V A T C l a u s e D e s c r i p t i o n > + 
+                 < V A T C l a u s e D e s c r i p t i o n 2   E l e m e n t T y p e = " C o l u m n "   E l e m e n t I d = " 2 0 8 4 7 2 6 0 2 3 "   D a t a T y p e = " T e x t " > V A T C l a u s e D e s c r i p t i o n 2 < / V A T C l a u s e D e s c r i p t i o n 2 > + 
+                 < V A T C l a u s e s C a p t i o n   E l e m e n t T y p e = " C o l u m n "   E l e m e n t I d = " 2 1 0 8 7 9 2 6 2 "   D a t a T y p e = " L a b e l " > V A T C l a u s e s C a p t i o n < / V A T C l a u s e s C a p t i o n > + 
+                 < V A T C l a u s e V A T A m t C a p t i o n   E l e m e n t T y p e = " C o l u m n "   E l e m e n t I d = " 4 8 4 3 3 1 8 1 4 "   D a t a T y p e = " L a b e l " > V A T C l a u s e V A T A m t C a p t i o n < / V A T C l a u s e V A T A m t C a p t i o n > + 
+                 < V A T C l a u s e V A T I d e n t i f i e r   E l e m e n t T y p e = " C o l u m n "   E l e m e n t I d = " 2 8 6 3 9 8 6 6 1 "   D a t a T y p e = " C o d e " > V A T C l a u s e V A T I d e n t i f i e r < / V A T C l a u s e V A T I d e n t i f i e r > + 
+                 < V A T C l a u s e V A T I d e n t i f i e r C a p t i o n   E l e m e n t T y p e = " C o l u m n "   E l e m e n t I d = " 1 6 3 6 0 4 7 8 2 7 "   D a t a T y p e = " L a b e l " > V A T C l a u s e V A T I d e n t i f i e r C a p t i o n < / V A T C l a u s e V A T I d e n t i f i e r C a p t i o n >   
              < / V A T C l a u s e E n t r y C o u n t e r >   
-             < V A T C o u n t e r L C Y > - 
-                 < V A L E x c h R a t e > V A L E x c h R a t e < / V A L E x c h R a t e > - 
-                 < V A L S p e c L C Y H e a d e r > V A L S p e c L C Y H e a d e r < / V A L S p e c L C Y H e a d e r > - 
-                 < V A L V A T A m o u n t L C Y > V A L V A T A m o u n t L C Y < / V A L V A T A m o u n t L C Y > - 
-                 < V A L V A T B a s e L C Y > V A L V A T B a s e L C Y < / V A L V A T B a s e L C Y > - 
-                 < V A L V A T B a s e L C Y C a p t i o n > V A L V A T B a s e L C Y C a p t i o n < / V A L V A T B a s e L C Y C a p t i o n > +             < V A T C o u n t e r L C Y   E l e m e n t T y p e = " D a t a I t e m "   E l e m e n t I d = " 9 1 0 2 7 8 4 9 2 " > + 
+                 < V A L E x c h R a t e   E l e m e n t T y p e = " C o l u m n "   E l e m e n t I d = " 1 8 3 2 0 7 3 1 5 4 "   D a t a T y p e = " T e x t " > V A L E x c h R a t e < / V A L E x c h R a t e > + 
+                 < V A L S p e c L C Y H e a d e r   E l e m e n t T y p e = " C o l u m n "   E l e m e n t I d = " 6 9 9 3 5 8 7 5 8 "   D a t a T y p e = " T e x t " > V A L S p e c L C Y H e a d e r < / V A L S p e c L C Y H e a d e r > + 
+                 < V A L V A T A m o u n t L C Y   E l e m e n t T y p e = " C o l u m n "   E l e m e n t I d = " 1 4 4 5 9 7 3 0 8 7 "   D a t a T y p e = " D e c i m a l " > V A L V A T A m o u n t L C Y < / V A L V A T A m o u n t L C Y > + 
+                 < V A L V A T B a s e L C Y   E l e m e n t T y p e = " C o l u m n "   E l e m e n t I d = " 1 4 3 9 0 5 7 6 6 6 "   D a t a T y p e = " D e c i m a l " > V A L V A T B a s e L C Y < / V A L V A T B a s e L C Y > + 
+                 < V A L V A T B a s e L C Y C a p t i o n   E l e m e n t T y p e = " C o l u m n "   E l e m e n t I d = " 1 0 8 8 1 7 9 6 1 6 "   D a t a T y p e = " L a b e l " > V A L V A T B a s e L C Y C a p t i o n < / V A L V A T B a s e L C Y C a p t i o n >   
              < / V A T C o u n t e r L C Y >   
-             < L e t t e r T e x t > - 
-                 < A m t D u e T e x t > A m t D u e T e x t < / A m t D u e T e x t > - 
-                 < B o d y T e x t > B o d y T e x t < / B o d y T e x t > - 
-                 < C l o s i n g T e x t > C l o s i n g T e x t < / C l o s i n g T e x t > - 
-                 < D e s c r i p t i o n T e x t > D e s c r i p t i o n T e x t < / D e s c r i p t i o n T e x t > - 
-                 < F i n a l T o t a l I n c l V A T > F i n a l T o t a l I n c l V A T < / F i n a l T o t a l I n c l V A T > - 
-                 < G r e e t i n g T e x t > G r e e t i n g T e x t < / G r e e t i n g T e x t > - 
-                 < T o t a l R e m A m t _ I s s u e d R e m i n d e r L i n e > T o t a l R e m A m t _ I s s u e d R e m i n d e r L i n e < / T o t a l R e m A m t _ I s s u e d R e m i n d e r L i n e > - 
-                 < w a n B o d y T e x t > w a n B o d y T e x t < / w a n B o d y T e x t > - 
-                 < w a n C r e a t e d B y N a m e > w a n C r e a t e d B y N a m e < / w a n C r e a t e d B y N a m e > - 
-                 < w a n U s e r N a m e > w a n U s e r N a m e < / w a n U s e r N a m e > +             < L e t t e r T e x t   E l e m e n t T y p e = " D a t a I t e m "   E l e m e n t I d = " 1 5 1 0 3 5 3 8 3 4 " > + 
+                 < A m t D u e T e x t   E l e m e n t T y p e = " C o l u m n "   E l e m e n t I d = " 7 3 3 9 4 4 4 "   D a t a T y p e = " T e x t " > A m t D u e T e x t < / A m t D u e T e x t > + 
+                 < B o d y T e x t   E l e m e n t T y p e = " C o l u m n "   E l e m e n t I d = " 1 4 9 7 5 9 8 0 8 "   D a t a T y p e = " T e x t " > B o d y T e x t < / B o d y T e x t > + 
+                 < C l o s i n g T e x t   E l e m e n t T y p e = " C o l u m n "   E l e m e n t I d = " 5 1 2 1 3 5 9 0 9 "   D a t a T y p e = " T e x t " > C l o s i n g T e x t < / C l o s i n g T e x t > + 
+                 < D e s c r i p t i o n T e x t   E l e m e n t T y p e = " C o l u m n "   E l e m e n t I d = " 8 3 3 0 2 1 6 1 8 "   D a t a T y p e = " T e x t " > D e s c r i p t i o n T e x t < / D e s c r i p t i o n T e x t > + 
+                 < F i n a l T o t a l I n c l V A T   E l e m e n t T y p e = " C o l u m n "   E l e m e n t I d = " 1 5 4 1 3 9 5 4 4 "   D a t a T y p e = " D e c i m a l " > F i n a l T o t a l I n c l V A T < / F i n a l T o t a l I n c l V A T > + 
+                 < G r e e t i n g T e x t   E l e m e n t T y p e = " C o l u m n "   E l e m e n t I d = " 1 1 7 5 2 7 9 2 8 9 "   D a t a T y p e = " T e x t " > G r e e t i n g T e x t < / G r e e t i n g T e x t > + 
+                 < T o t a l R e m A m t _ I s s u e d R e m i n d e r L i n e   E l e m e n t T y p e = " C o l u m n "   E l e m e n t I d = " 1 7 3 6 4 0 3 1 8 5 "   D a t a T y p e = " D e c i m a l " > T o t a l R e m A m t _ I s s u e d R e m i n d e r L i n e < / T o t a l R e m A m t _ I s s u e d R e m i n d e r L i n e > + 
+                 < w a n B o d y T e x t   E l e m e n t T y p e = " C o l u m n "   E l e m e n t I d = " 8 4 7 8 2 8 6 3 2 "   D a t a T y p e = " T e x t " > w a n B o d y T e x t < / w a n B o d y T e x t > + 
+                 < w a n C r e a t e d B y N a m e   E l e m e n t T y p e = " C o l u m n "   E l e m e n t I d = " 1 9 6 1 3 0 2 0 3 3 "   D a t a T y p e = " T e x t " > w a n C r e a t e d B y N a m e < / w a n C r e a t e d B y N a m e > + 
+                 < w a n U s e r N a m e   E l e m e n t T y p e = " C o l u m n "   E l e m e n t I d = " 2 1 4 2 2 5 0 1 5 7 "   D a t a T y p e = " T e x t " > w a n U s e r N a m e < / w a n U s e r N a m e >   
              < / L e t t e r T e x t >   
@@ -4062,7 +4047,7 @@
 
 <file path=customXml/item2.xml>��< ? x m l   v e r s i o n = " 1 . 0 "   e n c o d i n g = " u t f - 1 6 " ? >   
- < N a v W o r d R e p o r t X m l P a r t   x m l n s = " u r n : m i c r o s o f t - d y n a m i c s - b u s i n e s s c e n t r a l / i n t e r n a l / e x t e n d e d / r e p o r t s / R e m i n d e r / 1 1 7 / " > + < N a v W o r d R e p o r t X m l P a r t   x m l n s = " u r n : m i c r o s o f t - d y n a m i c s - n a v / r e p o r t s / R e m i n d e r / 1 1 7 / " >   
      < B C R e p o r t I n f o r m a t i o n >   
@@ -4128,315 +4113,313 @@
  
      < / B C R e p o r t I n f o r m a t i o n >   
-     < T o o l t i p s   / > - 
-     < I s s u e d _ R e m i n d e r _ H e a d e r   E l e m e n t T y p e = " D a t a I t e m "   E l e m e n t I d = " 1 9 8 7 0 4 1 2 5 7 " > - 
-         < C o n t a c t E m a i l   E l e m e n t T y p e = " C o l u m n "   E l e m e n t I d = " 1 5 8 3 9 8 6 6 6 3 "   D a t a T y p e = " T e x t " > C o n t a c t E m a i l < / C o n t a c t E m a i l > - 
-         < C o n t a c t E m a i l L b l   E l e m e n t T y p e = " C o l u m n "   E l e m e n t I d = " 1 3 0 4 0 7 3 7 7 9 "   D a t a T y p e = " L a b e l " > C o n t a c t E m a i l L b l < / C o n t a c t E m a i l L b l > - 
-         < C o n t a c t M o b i l e P h o n e N o   E l e m e n t T y p e = " C o l u m n "   E l e m e n t I d = " 1 5 1 4 3 8 7 0 0 0 "   D a t a T y p e = " T e x t " > C o n t a c t M o b i l e P h o n e N o < / C o n t a c t M o b i l e P h o n e N o > - 
-         < C o n t a c t M o b i l e P h o n e N o L b l   E l e m e n t T y p e = " C o l u m n "   E l e m e n t I d = " 3 1 0 9 9 8 6 3 0 "   D a t a T y p e = " L a b e l " > C o n t a c t M o b i l e P h o n e N o L b l < / C o n t a c t M o b i l e P h o n e N o L b l > - 
-         < C o n t a c t P h o n e N o   E l e m e n t T y p e = " C o l u m n "   E l e m e n t I d = " 7 2 4 0 8 4 1 6 "   D a t a T y p e = " T e x t " > C o n t a c t P h o n e N o < / C o n t a c t P h o n e N o > - 
-         < C o n t a c t P h o n e N o L b l   E l e m e n t T y p e = " C o l u m n "   E l e m e n t I d = " 1 0 2 6 9 3 3 3 7 4 "   D a t a T y p e = " L a b e l " > C o n t a c t P h o n e N o L b l < / C o n t a c t P h o n e N o L b l > - 
-         < D o c D a t e C a p t i o n   E l e m e n t T y p e = " C o l u m n "   E l e m e n t I d = " 1 1 5 7 6 2 1 5 3 7 "   D a t a T y p e = " L a b e l " > D o c D a t e C a p t i o n < / D o c D a t e C a p t i o n > - 
-         < D u e D a t e C a p t i o n   E l e m e n t T y p e = " C o l u m n "   E l e m e n t I d = " 2 0 4 6 6 7 9 4 6 9 "   D a t a T y p e = " L a b e l " > D u e D a t e C a p t i o n < / D u e D a t e C a p t i o n > - 
-         < E M a i l C a p t i o n   E l e m e n t T y p e = " C o l u m n "   E l e m e n t I d = " 4 7 2 3 3 8 3 4 3 "   D a t a T y p e = " L a b e l " > E M a i l C a p t i o n < / E M a i l C a p t i o n > - 
-         < H o m e P a g e C a p t i o n   E l e m e n t T y p e = " C o l u m n "   E l e m e n t I d = " 2 1 2 0 4 1 7 5 5 1 "   D a t a T y p e = " L a b e l " > H o m e P a g e C a p t i o n < / H o m e P a g e C a p t i o n > - 
-         < N o _ I s s u e d R e m i n d e r H e a d e r   E l e m e n t T y p e = " C o l u m n "   E l e m e n t I d = " 4 4 6 3 2 8 1 9 1 "   D a t a T y p e = " C o d e " > N o _ I s s u e d R e m i n d e r H e a d e r < / N o _ I s s u e d R e m i n d e r H e a d e r > - 
-         < P a g e C a p t i o n   E l e m e n t T y p e = " C o l u m n "   E l e m e n t I d = " 1 6 4 5 7 9 0 3 1 2 "   D a t a T y p e = " L a b e l " > P a g e C a p t i o n < / P a g e C a p t i o n > - 
-         < S h o w M I R L i n e s   E l e m e n t T y p e = " C o l u m n "   E l e m e n t I d = " 1 6 9 8 2 1 4 9 3 9 "   D a t a T y p e = " B o o l e a n " > S h o w M I R L i n e s < / S h o w M I R L i n e s > - 
-         < T o t a l C a p t i o n   E l e m e n t T y p e = " C o l u m n "   E l e m e n t I d = " 7 0 7 1 0 2 6 9 5 "   D a t a T y p e = " L a b e l " > T o t a l C a p t i o n < / T o t a l C a p t i o n > - 
-         < V A T A m o u n t C a p t i o n   E l e m e n t T y p e = " C o l u m n "   E l e m e n t I d = " 1 1 3 1 7 3 2 3 8 8 "   D a t a T y p e = " L a b e l " > V A T A m o u n t C a p t i o n < / V A T A m o u n t C a p t i o n > - 
-         < V A T B a s e C a p t i o n   E l e m e n t T y p e = " C o l u m n "   E l e m e n t I d = " 1 7 5 9 0 7 3 0 0 5 "   D a t a T y p e = " L a b e l " > V A T B a s e C a p t i o n < / V A T B a s e C a p t i o n > - 
-         < V A T C a p t i o n   E l e m e n t T y p e = " C o l u m n "   E l e m e n t I d = " 1 1 6 4 7 9 4 9 7 6 "   D a t a T y p e = " L a b e l " > V A T C a p t i o n < / V A T C a p t i o n > - 
-         < w a n C o m p a n y A d d r e s s   E l e m e n t T y p e = " C o l u m n "   E l e m e n t I d = " 2 0 9 2 2 7 1 6 4 "   D a t a T y p e = " T e x t " > w a n C o m p a n y A d d r e s s < / w a n C o m p a n y A d d r e s s > - 
-         < w a n C o m p a n y C o n t a c t I n f o   E l e m e n t T y p e = " C o l u m n "   E l e m e n t I d = " 1 1 1 9 2 3 4 2 7 6 "   D a t a T y p e = " T e x t " > w a n C o m p a n y C o n t a c t I n f o < / w a n C o m p a n y C o n t a c t I n f o > - 
-         < w a n C o m p a n y L e g a l I n f o   E l e m e n t T y p e = " C o l u m n "   E l e m e n t I d = " 1 5 3 9 5 4 1 8 8 7 "   D a t a T y p e = " T e x t " > w a n C o m p a n y L e g a l I n f o < / w a n C o m p a n y L e g a l I n f o > - 
-         < w a n T o A d d r e s s   E l e m e n t T y p e = " C o l u m n "   E l e m e n t I d = " 4 9 4 6 7 6 0 9 6 "   D a t a T y p e = " T e x t " > w a n T o A d d r e s s < / w a n T o A d d r e s s > - 
-         < I n t e g e r   E l e m e n t T y p e = " D a t a I t e m "   E l e m e n t I d = " 1 7 3 5 6 9 8 6 1 9 " > - 
-             < B a n k A c c o u n t N o C a p t i o n   E l e m e n t T y p e = " C o l u m n "   E l e m e n t I d = " 7 7 9 1 7 9 4 3 7 "   D a t a T y p e = " L a b e l " > B a n k A c c o u n t N o C a p t i o n < / B a n k A c c o u n t N o C a p t i o n > - 
-             < B a n k N a m e C a p t i o n   E l e m e n t T y p e = " C o l u m n "   E l e m e n t I d = " 8 9 8 5 9 8 6 6 6 "   D a t a T y p e = " L a b e l " > B a n k N a m e C a p t i o n < / B a n k N a m e C a p t i o n > - 
-             < C o m p a n y A d d r 1   E l e m e n t T y p e = " C o l u m n "   E l e m e n t I d = " 8 8 5 0 9 6 1 0 4 "   D a t a T y p e = " T e x t " > C o m p a n y A d d r 1 < / C o m p a n y A d d r 1 > - 
-             < C o m p a n y A d d r 2   E l e m e n t T y p e = " C o l u m n "   E l e m e n t I d = " 1 0 2 7 9 9 3 7 4 7 "   D a t a T y p e = " T e x t " > C o m p a n y A d d r 2 < / C o m p a n y A d d r 2 > - 
-             < C o m p a n y A d d r 3   E l e m e n t T y p e = " C o l u m n "   E l e m e n t I d = " 3 9 0 2 9 7 1 3 0 "   D a t a T y p e = " T e x t " > C o m p a n y A d d r 3 < / C o m p a n y A d d r 3 > - 
-             < C o m p a n y A d d r 4   E l e m e n t T y p e = " C o l u m n "   E l e m e n t I d = " 1 9 9 1 5 8 0 3 1 5 "   D a t a T y p e = " T e x t " > C o m p a n y A d d r 4 < / C o m p a n y A d d r 4 > - 
-             < C o m p a n y A d d r 5   E l e m e n t T y p e = " C o l u m n "   E l e m e n t I d = " 1 6 6 5 6 9 0 3 6 4 "   D a t a T y p e = " T e x t " > C o m p a n y A d d r 5 < / C o m p a n y A d d r 5 > - 
-             < C o m p a n y A d d r 6   E l e m e n t T y p e = " C o l u m n "   E l e m e n t I d = " 7 1 6 1 8 7 0 8 1 "   D a t a T y p e = " T e x t " > C o m p a n y A d d r 6 < / C o m p a n y A d d r 6 > - 
-             < C o m p a n y A d d r 7   E l e m e n t T y p e = " C o l u m n "   E l e m e n t I d = " 1 3 5 3 8 8 3 6 9 8 "   D a t a T y p e = " T e x t " > C o m p a n y A d d r 7 < / C o m p a n y A d d r 7 > - 
-             < C o m p a n y A d d r 8   E l e m e n t T y p e = " C o l u m n "   E l e m e n t I d = " 1 0 5 4 0 0 5 1 2 7 "   D a t a T y p e = " T e x t " > C o m p a n y A d d r 8 < / C o m p a n y A d d r 8 > - 
-             < C o m p a n y I n f o 1 P i c t u r e   E l e m e n t T y p e = " C o l u m n "   E l e m e n t I d = " 1 0 1 8 2 0 6 5 0 3 "   D a t a T y p e = " B l o b "   / > - 
-             < C o m p a n y I n f o 2 P i c t u r e   E l e m e n t T y p e = " C o l u m n "   E l e m e n t I d = " 9 8 9 6 7 0 4 7 4 "   D a t a T y p e = " B l o b "   / > - 
-             < C o m p a n y I n f o 3 P i c t u r e   E l e m e n t T y p e = " C o l u m n "   E l e m e n t I d = " 5 7 9 7 0 4 0 5 9 "   D a t a T y p e = " B l o b "   / > - 
-             < C o m p a n y I n f o B a n k A c c o u n t N o   E l e m e n t T y p e = " C o l u m n "   E l e m e n t I d = " 1 5 2 5 0 9 5 7 8 6 "   D a t a T y p e = " T e x t " > C o m p a n y I n f o B a n k A c c o u n t N o < / C o m p a n y I n f o B a n k A c c o u n t N o > - 
-             < C o m p a n y I n f o B a n k N a m e   E l e m e n t T y p e = " C o l u m n "   E l e m e n t I d = " 1 8 3 4 4 8 6 5 3 "   D a t a T y p e = " T e x t " > C o m p a n y I n f o B a n k N a m e < / C o m p a n y I n f o B a n k N a m e > - 
-             < C o m p a n y I n f o E M a i l   E l e m e n t T y p e = " C o l u m n "   E l e m e n t I d = " 1 0 8 3 1 8 6 0 6 4 "   D a t a T y p e = " T e x t " > C o m p a n y I n f o E M a i l < / C o m p a n y I n f o E M a i l > - 
-             < C o m p a n y I n f o G i r o N o   E l e m e n t T y p e = " C o l u m n "   E l e m e n t I d = " 6 6 8 8 8 4 2 6 "   D a t a T y p e = " T e x t " > C o m p a n y I n f o G i r o N o < / C o m p a n y I n f o G i r o N o > - 
-             < C o m p a n y I n f o H o m e P a g e   E l e m e n t T y p e = " C o l u m n "   E l e m e n t I d = " 1 5 3 0 3 1 7 4 4 0 "   D a t a T y p e = " T e x t " > C o m p a n y I n f o H o m e P a g e < / C o m p a n y I n f o H o m e P a g e > - 
-             < C o m p a n y I n f o I B A N   E l e m e n t T y p e = " C o l u m n "   E l e m e n t I d = " 6 5 0 2 8 0 4 0 8 "   D a t a T y p e = " C o d e " > C o m p a n y I n f o I B A N < / C o m p a n y I n f o I B A N > - 
-             < C o m p a n y I n f o P h o n e N o   E l e m e n t T y p e = " C o l u m n "   E l e m e n t I d = " 8 9 6 1 4 9 4 4 9 "   D a t a T y p e = " T e x t " > C o m p a n y I n f o P h o n e N o < / C o m p a n y I n f o P h o n e N o > - 
-             < C o m p a n y I n f o V A T R e g N o   E l e m e n t T y p e = " C o l u m n "   E l e m e n t I d = " 1 2 1 1 0 2 0 5 2 2 "   D a t a T y p e = " T e x t " > C o m p a n y I n f o V A T R e g N o < / C o m p a n y I n f o V A T R e g N o > - 
-             < C o m p a n y V A T R e g i s t r a t i o n N o C a p t i o n   E l e m e n t T y p e = " C o l u m n "   E l e m e n t I d = " 1 2 1 9 4 0 0 9 9 9 "   D a t a T y p e = " T e x t " > C o m p a n y V A T R e g i s t r a t i o n N o C a p t i o n < / C o m p a n y V A T R e g i s t r a t i o n N o C a p t i o n > - 
-             < C o n t a c t _ I s s u e d R e m i n d e r H d r   E l e m e n t T y p e = " C o l u m n "   E l e m e n t I d = " 1 5 5 5 2 4 2 7 9 "   D a t a T y p e = " T e x t " > C o n t a c t _ I s s u e d R e m i n d e r H d r < / C o n t a c t _ I s s u e d R e m i n d e r H d r > - 
-             < C u s t A d d r 1   E l e m e n t T y p e = " C o l u m n "   E l e m e n t I d = " 1 3 6 8 0 2 7 5 2 2 "   D a t a T y p e = " T e x t " > C u s t A d d r 1 < / C u s t A d d r 1 > - 
-             < C u s t A d d r 2   E l e m e n t T y p e = " C o l u m n "   E l e m e n t I d = " 2 0 0 5 7 2 4 1 3 9 "   D a t a T y p e = " T e x t " > C u s t A d d r 2 < / C u s t A d d r 2 > - 
-             < C u s t A d d r 3   E l e m e n t T y p e = " C o l u m n "   E l e m e n t I d = " 1 6 5 1 5 4 6 5 4 0 "   D a t a T y p e = " T e x t " > C u s t A d d r 3 < / C u s t A d d r 3 > - 
-             < C u s t A d d r 4   E l e m e n t T y p e = " C o l u m n "   E l e m e n t I d = " 1 0 1 3 8 4 9 9 2 3 "   D a t a T y p e = " T e x t " > C u s t A d d r 4 < / C u s t A d d r 4 > - 
-             < C u s t A d d r 5   E l e m e n t T y p e = " C o l u m n "   E l e m e n t I d = " 3 7 6 1 5 3 3 0 6 "   D a t a T y p e = " T e x t " > C u s t A d d r 5 < / C u s t A d d r 5 > - 
-             < C u s t A d d r 6   E l e m e n t T y p e = " C o l u m n "   E l e m e n t I d = " 2 6 1 5 4 3 3 1 1 "   D a t a T y p e = " T e x t " > C u s t A d d r 6 < / C u s t A d d r 6 > - 
-             < C u s t A d d r 7   E l e m e n t T y p e = " C o l u m n "   E l e m e n t I d = " 8 9 9 2 3 9 9 2 8 "   D a t a T y p e = " T e x t " > C u s t A d d r 7 < / C u s t A d d r 7 > - 
-             < C u s t A d d r 8   E l e m e n t T y p e = " C o l u m n "   E l e m e n t I d = " 1 5 3 6 9 3 6 5 4 5 "   D a t a T y p e = " T e x t " > C u s t A d d r 8 < / C u s t A d d r 8 > - 
-             < C u s t N o _ I s s u e d R e m i n d e r H d r   E l e m e n t T y p e = " C o l u m n "   E l e m e n t I d = " 1 7 0 3 8 9 9 3 1 1 "   D a t a T y p e = " C o d e " > C u s t N o _ I s s u e d R e m i n d e r H d r < / C u s t N o _ I s s u e d R e m i n d e r H d r > - 
-             < C u s t N o _ I s s u e d R e m i n d e r H d r C a p t i o n   E l e m e n t T y p e = " C o l u m n "   E l e m e n t I d = " 1 5 0 7 6 3 3 3 3 7 "   D a t a T y p e = " S t r i n g " > C u s t N o _ I s s u e d R e m i n d e r H d r C a p t i o n < / C u s t N o _ I s s u e d R e m i n d e r H d r C a p t i o n > - 
-             < D o c D a t e _ I s s u e d R e m i n d e r H d r   E l e m e n t T y p e = " C o l u m n "   E l e m e n t I d = " 1 4 0 1 9 9 4 0 6 7 "   D a t a T y p e = " S t r i n g " > D o c D a t e _ I s s u e d R e m i n d e r H d r < / D o c D a t e _ I s s u e d R e m i n d e r H d r > - 
-             < D u e D a t e _ I s s u e d R e m i n d e r H d r   E l e m e n t T y p e = " C o l u m n "   E l e m e n t I d = " 1 4 3 1 6 6 8 4 4 7 "   D a t a T y p e = " S t r i n g " > D u e D a t e _ I s s u e d R e m i n d e r H d r < / D u e D a t e _ I s s u e d R e m i n d e r H d r > - 
-             < G i r o N o C a p t i o n   E l e m e n t T y p e = " C o l u m n "   E l e m e n t I d = " 9 5 3 0 4 7 1 1 1 "   D a t a T y p e = " L a b e l " > G i r o N o C a p t i o n < / G i r o N o C a p t i o n > - 
-             < I B A N C a p t i o n   E l e m e n t T y p e = " C o l u m n "   E l e m e n t I d = " 2 0 2 6 0 1 3 4 9 5 "   D a t a T y p e = " L a b e l " > I B A N C a p t i o n < / I B A N C a p t i o n > - 
-             < P h o n e N o C a p t i o n   E l e m e n t T y p e = " C o l u m n "   E l e m e n t I d = " 1 4 5 8 8 2 1 3 2 2 "   D a t a T y p e = " L a b e l " > P h o n e N o C a p t i o n < / P h o n e N o C a p t i o n > - 
-             < P o s t i n g D a t e C a p t i o n   E l e m e n t T y p e = " C o l u m n "   E l e m e n t I d = " 1 2 7 3 0 5 6 1 7 "   D a t a T y p e = " L a b e l " > P o s t i n g D a t e C a p t i o n < / P o s t i n g D a t e C a p t i o n > - 
-             < P o s t i n g D a t e _ I s s u e d R e m i n d e r H d r   E l e m e n t T y p e = " C o l u m n "   E l e m e n t I d = " 9 2 5 1 0 0 2 2 7 "   D a t a T y p e = " S t r i n g " > P o s t i n g D a t e _ I s s u e d R e m i n d e r H d r < / P o s t i n g D a t e _ I s s u e d R e m i n d e r H d r > - 
-             < R e f e r e n c e T e x t   E l e m e n t T y p e = " C o l u m n "   E l e m e n t I d = " 4 4 5 3 5 3 4 5 1 "   D a t a T y p e = " T e x t " > R e f e r e n c e T e x t < / R e f e r e n c e T e x t > - 
-             < R e m i n d e r C a p t i o n   E l e m e n t T y p e = " C o l u m n "   E l e m e n t I d = " 9 4 4 9 7 9 5 4 9 "   D a t a T y p e = " L a b e l " > R e m i n d e r C a p t i o n < / R e m i n d e r C a p t i o n > - 
-             < R e m i n d e r H e a d e r N o C a p t i o n   E l e m e n t T y p e = " C o l u m n "   E l e m e n t I d = " 1 4 4 6 6 6 7 5 5 "   D a t a T y p e = " L a b e l " > R e m i n d e r H e a d e r N o C a p t i o n < / R e m i n d e r H e a d e r N o C a p t i o n > - 
-             < T e x t P a g e   E l e m e n t T y p e = " C o l u m n "   E l e m e n t I d = " 1 0 8 1 6 9 9 3 3 "   D a t a T y p e = " L a b e l " > T e x t P a g e < / T e x t P a g e > - 
-             < V A T N o T e x t   E l e m e n t T y p e = " C o l u m n "   E l e m e n t I d = " 1 9 5 9 6 6 3 4 2 6 "   D a t a T y p e = " T e x t " > V A T N o T e x t < / V A T N o T e x t > - 
-             < V A T R e g N o C a p t i o n   E l e m e n t T y p e = " C o l u m n "   E l e m e n t I d = " 1 6 8 6 3 6 0 3 6 1 "   D a t a T y p e = " T e x t " > V A T R e g N o C a p t i o n < / V A T R e g N o C a p t i o n > - 
-             < V A T R e g N o _ I s s u e d R e m i n d e r H d r   E l e m e n t T y p e = " C o l u m n "   E l e m e n t I d = " 2 0 3 2 1 2 8 0 1 1 "   D a t a T y p e = " T e x t " > V A T R e g N o _ I s s u e d R e m i n d e r H d r < / V A T R e g N o _ I s s u e d R e m i n d e r H d r > - 
-             < w a n C o m p a n y I n f o P i c t u r e   E l e m e n t T y p e = " C o l u m n "   E l e m e n t I d = " 3 2 6 3 2 7 3 7 6 "   D a t a T y p e = " B l o b "   / > - 
-             < Y o u r R e f e r e n c e _ I s s u e d R e m i n d e r H d r   E l e m e n t T y p e = " C o l u m n "   E l e m e n t I d = " 1 5 5 5 9 8 2 4 0 5 "   D a t a T y p e = " T e x t " > Y o u r R e f e r e n c e _ I s s u e d R e m i n d e r H d r < / Y o u r R e f e r e n c e _ I s s u e d R e m i n d e r H d r > - 
-             < D i m e n s i o n L o o p   E l e m e n t T y p e = " D a t a I t e m "   E l e m e n t I d = " 1 2 5 6 7 2 1 1 9 " > - 
-                 < D i m T e x t   E l e m e n t T y p e = " C o l u m n "   E l e m e n t I d = " 1 7 6 4 8 3 2 3 2 "   D a t a T y p e = " T e x t " > D i m T e x t < / D i m T e x t > - 
-                 < H e a d e r D i m e n s i o n s C a p t i o n   E l e m e n t T y p e = " C o l u m n "   E l e m e n t I d = " 7 7 5 1 7 1 5 5 3 "   D a t a T y p e = " L a b e l " > H e a d e r D i m e n s i o n s C a p t i o n < / H e a d e r D i m e n s i o n s C a p t i o n > - 
-                 < N u m b e r _ I n t e g e r   E l e m e n t T y p e = " C o l u m n "   E l e m e n t I d = " 1 1 8 7 3 8 9 3 5 "   D a t a T y p e = " I n t e g e r " > N u m b e r _ I n t e g e r < / N u m b e r _ I n t e g e r > +     < I s s u e d _ R e m i n d e r _ H e a d e r > + 
+         < C o n t a c t E m a i l > C o n t a c t E m a i l < / C o n t a c t E m a i l > + 
+         < C o n t a c t E m a i l L b l > C o n t a c t E m a i l L b l < / C o n t a c t E m a i l L b l > + 
+         < C o n t a c t M o b i l e P h o n e N o > C o n t a c t M o b i l e P h o n e N o < / C o n t a c t M o b i l e P h o n e N o > + 
+         < C o n t a c t M o b i l e P h o n e N o L b l > C o n t a c t M o b i l e P h o n e N o L b l < / C o n t a c t M o b i l e P h o n e N o L b l > + 
+         < C o n t a c t P h o n e N o > C o n t a c t P h o n e N o < / C o n t a c t P h o n e N o > + 
+         < C o n t a c t P h o n e N o L b l > C o n t a c t P h o n e N o L b l < / C o n t a c t P h o n e N o L b l > + 
+         < D o c D a t e C a p t i o n > D o c D a t e C a p t i o n < / D o c D a t e C a p t i o n > + 
+         < D u e D a t e C a p t i o n > D u e D a t e C a p t i o n < / D u e D a t e C a p t i o n > + 
+         < E M a i l C a p t i o n > E M a i l C a p t i o n < / E M a i l C a p t i o n > + 
+         < H o m e P a g e C a p t i o n > H o m e P a g e C a p t i o n < / H o m e P a g e C a p t i o n > + 
+         < N o _ I s s u e d R e m i n d e r H e a d e r > N o _ I s s u e d R e m i n d e r H e a d e r < / N o _ I s s u e d R e m i n d e r H e a d e r > + 
+         < P a g e C a p t i o n > P a g e C a p t i o n < / P a g e C a p t i o n > + 
+         < S h o w M I R L i n e s > S h o w M I R L i n e s < / S h o w M I R L i n e s > + 
+         < T o t a l C a p t i o n > T o t a l C a p t i o n < / T o t a l C a p t i o n > + 
+         < V A T A m o u n t C a p t i o n > V A T A m o u n t C a p t i o n < / V A T A m o u n t C a p t i o n > + 
+         < V A T B a s e C a p t i o n > V A T B a s e C a p t i o n < / V A T B a s e C a p t i o n > + 
+         < V A T C a p t i o n > V A T C a p t i o n < / V A T C a p t i o n > + 
+         < w a n C o m p a n y A d d r e s s > w a n C o m p a n y A d d r e s s < / w a n C o m p a n y A d d r e s s > + 
+         < w a n C o m p a n y C o n t a c t I n f o > w a n C o m p a n y C o n t a c t I n f o < / w a n C o m p a n y C o n t a c t I n f o > + 
+         < w a n C o m p a n y L e g a l I n f o > w a n C o m p a n y L e g a l I n f o < / w a n C o m p a n y L e g a l I n f o > + 
+         < w a n T o A d d r e s s > w a n T o A d d r e s s < / w a n T o A d d r e s s > + 
+         < I n t e g e r > + 
+             < B a n k A c c o u n t N o C a p t i o n > B a n k A c c o u n t N o C a p t i o n < / B a n k A c c o u n t N o C a p t i o n > + 
+             < B a n k N a m e C a p t i o n > B a n k N a m e C a p t i o n < / B a n k N a m e C a p t i o n > + 
+             < C o m p a n y A d d r 1 > C o m p a n y A d d r 1 < / C o m p a n y A d d r 1 > + 
+             < C o m p a n y A d d r 2 > C o m p a n y A d d r 2 < / C o m p a n y A d d r 2 > + 
+             < C o m p a n y A d d r 3 > C o m p a n y A d d r 3 < / C o m p a n y A d d r 3 > + 
+             < C o m p a n y A d d r 4 > C o m p a n y A d d r 4 < / C o m p a n y A d d r 4 > + 
+             < C o m p a n y A d d r 5 > C o m p a n y A d d r 5 < / C o m p a n y A d d r 5 > + 
+             < C o m p a n y A d d r 6 > C o m p a n y A d d r 6 < / C o m p a n y A d d r 6 > + 
+             < C o m p a n y A d d r 7 > C o m p a n y A d d r 7 < / C o m p a n y A d d r 7 > + 
+             < C o m p a n y A d d r 8 > C o m p a n y A d d r 8 < / C o m p a n y A d d r 8 > + 
+             < C o m p a n y I n f o 1 P i c t u r e   / > + 
+             < C o m p a n y I n f o 2 P i c t u r e   / > + 
+             < C o m p a n y I n f o 3 P i c t u r e   / > + 
+             < C o m p a n y I n f o B a n k A c c o u n t N o > C o m p a n y I n f o B a n k A c c o u n t N o < / C o m p a n y I n f o B a n k A c c o u n t N o > + 
+             < C o m p a n y I n f o B a n k N a m e > C o m p a n y I n f o B a n k N a m e < / C o m p a n y I n f o B a n k N a m e > + 
+             < C o m p a n y I n f o E M a i l > C o m p a n y I n f o E M a i l < / C o m p a n y I n f o E M a i l > + 
+             < C o m p a n y I n f o G i r o N o > C o m p a n y I n f o G i r o N o < / C o m p a n y I n f o G i r o N o > + 
+             < C o m p a n y I n f o H o m e P a g e > C o m p a n y I n f o H o m e P a g e < / C o m p a n y I n f o H o m e P a g e > + 
+             < C o m p a n y I n f o I B A N > C o m p a n y I n f o I B A N < / C o m p a n y I n f o I B A N > + 
+             < C o m p a n y I n f o P h o n e N o > C o m p a n y I n f o P h o n e N o < / C o m p a n y I n f o P h o n e N o > + 
+             < C o m p a n y I n f o V A T R e g N o > C o m p a n y I n f o V A T R e g N o < / C o m p a n y I n f o V A T R e g N o > + 
+             < C o m p a n y V A T R e g i s t r a t i o n N o C a p t i o n > C o m p a n y V A T R e g i s t r a t i o n N o C a p t i o n < / C o m p a n y V A T R e g i s t r a t i o n N o C a p t i o n > + 
+             < C o n t a c t _ I s s u e d R e m i n d e r H d r > C o n t a c t _ I s s u e d R e m i n d e r H d r < / C o n t a c t _ I s s u e d R e m i n d e r H d r > + 
+             < C u s t A d d r 1 > C u s t A d d r 1 < / C u s t A d d r 1 > + 
+             < C u s t A d d r 2 > C u s t A d d r 2 < / C u s t A d d r 2 > + 
+             < C u s t A d d r 3 > C u s t A d d r 3 < / C u s t A d d r 3 > + 
+             < C u s t A d d r 4 > C u s t A d d r 4 < / C u s t A d d r 4 > + 
+             < C u s t A d d r 5 > C u s t A d d r 5 < / C u s t A d d r 5 > + 
+             < C u s t A d d r 6 > C u s t A d d r 6 < / C u s t A d d r 6 > + 
+             < C u s t A d d r 7 > C u s t A d d r 7 < / C u s t A d d r 7 > + 
+             < C u s t A d d r 8 > C u s t A d d r 8 < / C u s t A d d r 8 > + 
+             < C u s t N o _ I s s u e d R e m i n d e r H d r > C u s t N o _ I s s u e d R e m i n d e r H d r < / C u s t N o _ I s s u e d R e m i n d e r H d r > + 
+             < C u s t N o _ I s s u e d R e m i n d e r H d r C a p t i o n > C u s t N o _ I s s u e d R e m i n d e r H d r C a p t i o n < / C u s t N o _ I s s u e d R e m i n d e r H d r C a p t i o n > + 
+             < D o c D a t e _ I s s u e d R e m i n d e r H d r > D o c D a t e _ I s s u e d R e m i n d e r H d r < / D o c D a t e _ I s s u e d R e m i n d e r H d r > + 
+             < D u e D a t e _ I s s u e d R e m i n d e r H d r > D u e D a t e _ I s s u e d R e m i n d e r H d r < / D u e D a t e _ I s s u e d R e m i n d e r H d r > + 
+             < G i r o N o C a p t i o n > G i r o N o C a p t i o n < / G i r o N o C a p t i o n > + 
+             < I B A N C a p t i o n > I B A N C a p t i o n < / I B A N C a p t i o n > + 
+             < P h o n e N o C a p t i o n > P h o n e N o C a p t i o n < / P h o n e N o C a p t i o n > + 
+             < P o s t i n g D a t e C a p t i o n > P o s t i n g D a t e C a p t i o n < / P o s t i n g D a t e C a p t i o n > + 
+             < P o s t i n g D a t e _ I s s u e d R e m i n d e r H d r > P o s t i n g D a t e _ I s s u e d R e m i n d e r H d r < / P o s t i n g D a t e _ I s s u e d R e m i n d e r H d r > + 
+             < R e f e r e n c e T e x t > R e f e r e n c e T e x t < / R e f e r e n c e T e x t > + 
+             < R e m i n d e r C a p t i o n > R e m i n d e r C a p t i o n < / R e m i n d e r C a p t i o n > + 
+             < R e m i n d e r H e a d e r N o C a p t i o n > R e m i n d e r H e a d e r N o C a p t i o n < / R e m i n d e r H e a d e r N o C a p t i o n > + 
+             < T e x t P a g e > T e x t P a g e < / T e x t P a g e > + 
+             < V A T N o T e x t > V A T N o T e x t < / V A T N o T e x t > + 
+             < V A T R e g N o C a p t i o n > V A T R e g N o C a p t i o n < / V A T R e g N o C a p t i o n > + 
+             < V A T R e g N o _ I s s u e d R e m i n d e r H d r > V A T R e g N o _ I s s u e d R e m i n d e r H d r < / V A T R e g N o _ I s s u e d R e m i n d e r H d r > + 
+             < w a n C o m p a n y I n f o P i c t u r e   / > + 
+             < Y o u r R e f e r e n c e _ I s s u e d R e m i n d e r H d r > Y o u r R e f e r e n c e _ I s s u e d R e m i n d e r H d r < / Y o u r R e f e r e n c e _ I s s u e d R e m i n d e r H d r > + 
+             < D i m e n s i o n L o o p > + 
+                 < D i m T e x t > D i m T e x t < / D i m T e x t > + 
+                 < H e a d e r D i m e n s i o n s C a p t i o n > H e a d e r D i m e n s i o n s C a p t i o n < / H e a d e r D i m e n s i o n s C a p t i o n > + 
+                 < N u m b e r _ I n t e g e r > N u m b e r _ I n t e g e r < / N u m b e r _ I n t e g e r >   
              < / D i m e n s i o n L o o p >   
-             < I s s u e d _ R e m i n d e r _ L i n e   E l e m e n t T y p e = " D a t a I t e m "   E l e m e n t I d = " 9 8 4 8 8 6 2 2 4 " > - 
-                 < D e s c _ I s s u e d R e m i n d e r L i n e   E l e m e n t T y p e = " C o l u m n "   E l e m e n t I d = " 1 0 5 9 7 9 1 9 8 2 "   D a t a T y p e = " T e x t " > D e s c _ I s s u e d R e m i n d e r L i n e < / D e s c _ I s s u e d R e m i n d e r L i n e > - 
-                 < D o c D a t e _ I s s u e d R e m i n d e r L i n e   E l e m e n t T y p e = " C o l u m n "   E l e m e n t I d = " 1 9 6 6 7 6 8 8 8 5 "   D a t a T y p e = " S t r i n g " > D o c D a t e _ I s s u e d R e m i n d e r L i n e < / D o c D a t e _ I s s u e d R e m i n d e r L i n e > - 
-                 < D o c N o _ I s s u e d R e m i n d e r L i n e   E l e m e n t T y p e = " C o l u m n "   E l e m e n t I d = " 1 3 4 6 2 4 4 0 3 4 "   D a t a T y p e = " C o d e " > D o c N o _ I s s u e d R e m i n d e r L i n e < / D o c N o _ I s s u e d R e m i n d e r L i n e > - 
-                 < D o c N o _ I s s u e d R e m i n d e r L i n e C a p t i o n   E l e m e n t T y p e = " C o l u m n "   E l e m e n t I d = " 1 7 3 2 3 6 8 3 5 2 "   D a t a T y p e = " S t r i n g " > D o c N o _ I s s u e d R e m i n d e r L i n e C a p t i o n < / D o c N o _ I s s u e d R e m i n d e r L i n e C a p t i o n > - 
-                 < D o c T y p e _ I s s u e d R e m i n d e r L i n e   E l e m e n t T y p e = " C o l u m n "   E l e m e n t I d = " 1 3 3 5 2 4 4 0 7 3 "   D a t a T y p e = " E n u m " > D o c T y p e _ I s s u e d R e m i n d e r L i n e < / D o c T y p e _ I s s u e d R e m i n d e r L i n e > - 
-                 < D o c T y p e _ I s s u e d R e m i n d e r L i n e C a p t i o n   E l e m e n t T y p e = " C o l u m n "   E l e m e n t I d = " 5 3 0 2 0 3 0 2 5 "   D a t a T y p e = " S t r i n g " > D o c T y p e _ I s s u e d R e m i n d e r L i n e C a p t i o n < / D o c T y p e _ I s s u e d R e m i n d e r L i n e C a p t i o n > - 
-                 < D u e D a t e _ I s s u e d R e m i n d e r L i n e   E l e m e n t T y p e = " C o l u m n "   E l e m e n t I d = " 7 8 7 2 1 5 6 5 7 "   D a t a T y p e = " S t r i n g " > D u e D a t e _ I s s u e d R e m i n d e r L i n e < / D u e D a t e _ I s s u e d R e m i n d e r L i n e > - 
-                 < I n t e r e s t   E l e m e n t T y p e = " C o l u m n "   E l e m e n t I d = " 1 4 5 7 3 7 8 0 9 9 "   D a t a T y p e = " D e c i m a l " > I n t e r e s t < / I n t e r e s t > - 
-                 < I n t e r e s t A m o u n t C a p t i o n   E l e m e n t T y p e = " C o l u m n "   E l e m e n t I d = " 5 8 4 4 2 9 0 9 5 "   D a t a T y p e = " L a b e l " > I n t e r e s t A m o u n t C a p t i o n < / I n t e r e s t A m o u n t C a p t i o n > - 
-                 < L i n e N o _ I s s u e d R e m i n d e r L i n e   E l e m e n t T y p e = " C o l u m n "   E l e m e n t I d = " 2 0 6 6 9 3 7 4 1 6 "   D a t a T y p e = " I n t e g e r " > L i n e N o _ I s s u e d R e m i n d e r L i n e < / L i n e N o _ I s s u e d R e m i n d e r L i n e > - 
-                 < M I R E n t r y _ I s s u e d R e m i n d e r L i n e   E l e m e n t T y p e = " C o l u m n "   E l e m e n t I d = " 8 7 8 1 7 0 6 8 5 "   D a t a T y p e = " B o o l e a n " > M I R E n t r y _ I s s u e d R e m i n d e r L i n e < / M I R E n t r y _ I s s u e d R e m i n d e r L i n e > - 
-                 < N N C I n t e r e s t A m o u n t   E l e m e n t T y p e = " C o l u m n "   E l e m e n t I d = " 1 8 4 9 4 3 8 4 3 6 "   D a t a T y p e = " D e c i m a l " > N N C I n t e r e s t A m o u n t < / N N C I n t e r e s t A m o u n t > - 
-                 < N N C T o t a l   E l e m e n t T y p e = " C o l u m n "   E l e m e n t I d = " 2 1 3 0 8 6 4 2 2 8 "   D a t a T y p e = " D e c i m a l " > N N C T o t a l < / N N C T o t a l > - 
-                 < N N C T o t a l I n c l V A T   E l e m e n t T y p e = " C o l u m n "   E l e m e n t I d = " 1 9 2 3 5 8 0 0 3 1 "   D a t a T y p e = " D e c i m a l " > N N C T o t a l I n c l V A T < / N N C T o t a l I n c l V A T > - 
-                 < N N C V A T A m o u n t   E l e m e n t T y p e = " C o l u m n "   E l e m e n t I d = " 4 2 4 2 0 1 3 8 5 "   D a t a T y p e = " D e c i m a l " > N N C V A T A m o u n t < / N N C V A T A m o u n t > - 
-                 < N o _ I s s u e d R e m i n d e r L i n e   E l e m e n t T y p e = " C o l u m n "   E l e m e n t I d = " 1 1 0 3 1 8 9 5 4 2 "   D a t a T y p e = " C o d e " > N o _ I s s u e d R e m i n d e r L i n e < / N o _ I s s u e d R e m i n d e r L i n e > - 
-                 < O r i g i n a l A m t _ I s s u e d R e m i n d e r L i n e   E l e m e n t T y p e = " C o l u m n "   E l e m e n t I d = " 3 8 7 1 9 0 6 1 0 "   D a t a T y p e = " D e c i m a l " > O r i g i n a l A m t _ I s s u e d R e m i n d e r L i n e < / O r i g i n a l A m t _ I s s u e d R e m i n d e r L i n e > - 
-                 < O r i g i n a l A m t _ I s s u e d R e m i n d e r L i n e C a p t i o n   E l e m e n t T y p e = " C o l u m n "   E l e m e n t I d = " 2 0 5 6 3 8 8 0 1 6 "   D a t a T y p e = " S t r i n g " > O r i g i n a l A m t _ I s s u e d R e m i n d e r L i n e C a p t i o n < / O r i g i n a l A m t _ I s s u e d R e m i n d e r L i n e C a p t i o n > - 
-                 < R e m a i n i n g A m o u n t T e x t   E l e m e n t T y p e = " C o l u m n "   E l e m e n t I d = " 1 8 1 3 6 1 2 0 "   D a t a T y p e = " T e x t " > R e m a i n i n g A m o u n t T e x t < / R e m a i n i n g A m o u n t T e x t > - 
-                 < R e m A m t _ I s s u e d R e m i n d e r L i n e   E l e m e n t T y p e = " C o l u m n "   E l e m e n t I d = " 1 4 7 4 3 7 3 0 3 5 "   D a t a T y p e = " D e c i m a l " > R e m A m t _ I s s u e d R e m i n d e r L i n e < / R e m A m t _ I s s u e d R e m i n d e r L i n e > - 
-                 < R e m A m t _ I s s u e d R e m i n d e r L i n e C a p t i o n   E l e m e n t T y p e = " C o l u m n "   E l e m e n t I d = " 2 9 5 4 4 3 4 5 3 "   D a t a T y p e = " S t r i n g " > R e m A m t _ I s s u e d R e m i n d e r L i n e C a p t i o n < / R e m A m t _ I s s u e d R e m i n d e r L i n e C a p t i o n > - 
-                 < R e m i n d e r N o _ I s s u e d R e m i n d e r L i n e   E l e m e n t T y p e = " C o l u m n "   E l e m e n t I d = " 3 3 6 8 8 8 0 7 2 "   D a t a T y p e = " C o d e " > R e m i n d e r N o _ I s s u e d R e m i n d e r L i n e < / R e m i n d e r N o _ I s s u e d R e m i n d e r L i n e > - 
-                 < S h o w I n t e r n a l I n f o   E l e m e n t T y p e = " C o l u m n "   E l e m e n t I d = " 1 8 3 0 9 6 2 8 2 5 "   D a t a T y p e = " B o o l e a n " > S h o w I n t e r n a l I n f o < / S h o w I n t e r n a l I n f o > - 
-                 < S t a r t L i n e N o   E l e m e n t T y p e = " C o l u m n "   E l e m e n t I d = " 7 9 4 0 4 1 8 1 8 "   D a t a T y p e = " I n t e g e r " > S t a r t L i n e N o < / S t a r t L i n e N o > - 
-                 < T o t a l I n c l V A T T e x t   E l e m e n t T y p e = " C o l u m n "   E l e m e n t I d = " 7 6 1 2 0 3 1 7 7 "   D a t a T y p e = " T e x t " > T o t a l I n c l V A T T e x t < / T o t a l I n c l V A T T e x t > - 
-                 < T o t a l T e x t   E l e m e n t T y p e = " C o l u m n "   E l e m e n t I d = " 2 3 1 9 1 0 5 1 8 "   D a t a T y p e = " T e x t " > T o t a l T e x t < / T o t a l T e x t > - 
-                 < T o t a l V A T A m t   E l e m e n t T y p e = " C o l u m n "   E l e m e n t I d = " 1 5 3 4 6 3 0 7 8 8 "   D a t a T y p e = " D e c i m a l " > T o t a l V A T A m t < / T o t a l V A T A m t > - 
-                 < T y p e _ I s s u e d R e m i n d e r L i n e   E l e m e n t T y p e = " C o l u m n "   E l e m e n t I d = " 8 5 4 3 7 8 6 3 9 "   D a t a T y p e = " S t r i n g " > T y p e _ I s s u e d R e m i n d e r L i n e < / T y p e _ I s s u e d R e m i n d e r L i n e > - 
-                 < w a n D e s c r i p t i o n   E l e m e n t T y p e = " C o l u m n "   E l e m e n t I d = " 1 5 5 1 4 9 0 1 7 9 "   D a t a T y p e = " T e x t " > w a n D e s c r i p t i o n < / w a n D e s c r i p t i o n > - 
-                 < w a n I n v o i c e _ U r l   E l e m e n t T y p e = " C o l u m n "   E l e m e n t I d = " 1 7 0 3 9 0 9 2 8 0 "   D a t a T y p e = " T e x t " > w a n I n v o i c e _ U r l < / w a n I n v o i c e _ U r l > - 
-                 < w a n I n v o i c e _ U r l T e x t   E l e m e n t T y p e = " C o l u m n "   E l e m e n t I d = " 1 1 3 1 4 0 2 1 1 7 "   D a t a T y p e = " T e x t " > w a n I n v o i c e _ U r l T e x t < / w a n I n v o i c e _ U r l T e x t > - 
-                 < w a n O r i g i n a l A m t B W Z   E l e m e n t T y p e = " C o l u m n "   E l e m e n t I d = " 1 6 2 5 3 0 4 4 1 3 "   D a t a T y p e = " T e x t " > w a n O r i g i n a l A m t B W Z < / w a n O r i g i n a l A m t B W Z > - 
-                 < w a n R e m a i n i n g A m t B W Z   E l e m e n t T y p e = " C o l u m n "   E l e m e n t I d = " 1 5 4 6 4 6 2 3 9 4 "   D a t a T y p e = " T e x t " > w a n R e m a i n i n g A m t B W Z < / w a n R e m a i n i n g A m t B W Z > +             < I s s u e d _ R e m i n d e r _ L i n e > + 
+                 < D e s c _ I s s u e d R e m i n d e r L i n e > D e s c _ I s s u e d R e m i n d e r L i n e < / D e s c _ I s s u e d R e m i n d e r L i n e > + 
+                 < D o c D a t e _ I s s u e d R e m i n d e r L i n e > D o c D a t e _ I s s u e d R e m i n d e r L i n e < / D o c D a t e _ I s s u e d R e m i n d e r L i n e > + 
+                 < D o c N o _ I s s u e d R e m i n d e r L i n e > D o c N o _ I s s u e d R e m i n d e r L i n e < / D o c N o _ I s s u e d R e m i n d e r L i n e > + 
+                 < D o c N o _ I s s u e d R e m i n d e r L i n e C a p t i o n > D o c N o _ I s s u e d R e m i n d e r L i n e C a p t i o n < / D o c N o _ I s s u e d R e m i n d e r L i n e C a p t i o n > + 
+                 < D o c T y p e _ I s s u e d R e m i n d e r L i n e > D o c T y p e _ I s s u e d R e m i n d e r L i n e < / D o c T y p e _ I s s u e d R e m i n d e r L i n e > + 
+                 < D o c T y p e _ I s s u e d R e m i n d e r L i n e C a p t i o n > D o c T y p e _ I s s u e d R e m i n d e r L i n e C a p t i o n < / D o c T y p e _ I s s u e d R e m i n d e r L i n e C a p t i o n > + 
+                 < D u e D a t e _ I s s u e d R e m i n d e r L i n e > D u e D a t e _ I s s u e d R e m i n d e r L i n e < / D u e D a t e _ I s s u e d R e m i n d e r L i n e > + 
+                 < I n t e r e s t > I n t e r e s t < / I n t e r e s t > + 
+                 < I n t e r e s t A m o u n t C a p t i o n > I n t e r e s t A m o u n t C a p t i o n < / I n t e r e s t A m o u n t C a p t i o n > + 
+                 < L i n e N o _ I s s u e d R e m i n d e r L i n e > L i n e N o _ I s s u e d R e m i n d e r L i n e < / L i n e N o _ I s s u e d R e m i n d e r L i n e > + 
+                 < M I R E n t r y _ I s s u e d R e m i n d e r L i n e > M I R E n t r y _ I s s u e d R e m i n d e r L i n e < / M I R E n t r y _ I s s u e d R e m i n d e r L i n e > + 
+                 < N N C I n t e r e s t A m o u n t > N N C I n t e r e s t A m o u n t < / N N C I n t e r e s t A m o u n t > + 
+                 < N N C T o t a l > N N C T o t a l < / N N C T o t a l > + 
+                 < N N C T o t a l I n c l V A T > N N C T o t a l I n c l V A T < / N N C T o t a l I n c l V A T > + 
+                 < N N C V A T A m o u n t > N N C V A T A m o u n t < / N N C V A T A m o u n t > + 
+                 < N o _ I s s u e d R e m i n d e r L i n e > N o _ I s s u e d R e m i n d e r L i n e < / N o _ I s s u e d R e m i n d e r L i n e > + 
+                 < O r i g i n a l A m t _ I s s u e d R e m i n d e r L i n e > O r i g i n a l A m t _ I s s u e d R e m i n d e r L i n e < / O r i g i n a l A m t _ I s s u e d R e m i n d e r L i n e > + 
+                 < O r i g i n a l A m t _ I s s u e d R e m i n d e r L i n e C a p t i o n > O r i g i n a l A m t _ I s s u e d R e m i n d e r L i n e C a p t i o n < / O r i g i n a l A m t _ I s s u e d R e m i n d e r L i n e C a p t i o n > + 
+                 < R e m a i n i n g A m o u n t T e x t > R e m a i n i n g A m o u n t T e x t < / R e m a i n i n g A m o u n t T e x t > + 
+                 < R e m A m t _ I s s u e d R e m i n d e r L i n e > R e m A m t _ I s s u e d R e m i n d e r L i n e < / R e m A m t _ I s s u e d R e m i n d e r L i n e > + 
+                 < R e m A m t _ I s s u e d R e m i n d e r L i n e C a p t i o n > R e m A m t _ I s s u e d R e m i n d e r L i n e C a p t i o n < / R e m A m t _ I s s u e d R e m i n d e r L i n e C a p t i o n > + 
+                 < R e m i n d e r N o _ I s s u e d R e m i n d e r L i n e > R e m i n d e r N o _ I s s u e d R e m i n d e r L i n e < / R e m i n d e r N o _ I s s u e d R e m i n d e r L i n e > + 
+                 < S h o w I n t e r n a l I n f o > S h o w I n t e r n a l I n f o < / S h o w I n t e r n a l I n f o > + 
+                 < S t a r t L i n e N o > S t a r t L i n e N o < / S t a r t L i n e N o > + 
+                 < T o t a l I n c l V A T T e x t > T o t a l I n c l V A T T e x t < / T o t a l I n c l V A T T e x t > + 
+                 < T o t a l T e x t > T o t a l T e x t < / T o t a l T e x t > + 
+                 < T o t a l V A T A m t > T o t a l V A T A m t < / T o t a l V A T A m t > + 
+                 < T y p e _ I s s u e d R e m i n d e r L i n e > T y p e _ I s s u e d R e m i n d e r L i n e < / T y p e _ I s s u e d R e m i n d e r L i n e > + 
+                 < w a n D e s c r i p t i o n > w a n D e s c r i p t i o n < / w a n D e s c r i p t i o n > + 
+                 < w a n I n v o i c e _ U r l > w a n I n v o i c e _ U r l < / w a n I n v o i c e _ U r l > + 
+                 < w a n I n v o i c e _ U r l T e x t > w a n I n v o i c e _ U r l T e x t < / w a n I n v o i c e _ U r l T e x t > + 
+                 < w a n O r i g i n a l A m t B W Z > w a n O r i g i n a l A m t B W Z < / w a n O r i g i n a l A m t B W Z > + 
+                 < w a n R e m a i n i n g A m t B W Z > w a n R e m a i n i n g A m t B W Z < / w a n R e m a i n i n g A m t B W Z >   
              < / I s s u e d _ R e m i n d e r _ L i n e >   
-             < I s s u e d R e m i n d e r L i n e 2   E l e m e n t T y p e = " D a t a I t e m "   E l e m e n t I d = " 2 0 0 1 8 1 0 3 5 8 " > - 
-                 < D e s c r i p t i o n _ I s s u e d R e m i n d e r L i n e 2   E l e m e n t T y p e = " C o l u m n "   E l e m e n t I d = " 6 2 9 8 7 4 6 4 3 "   D a t a T y p e = " T e x t " > D e s c r i p t i o n _ I s s u e d R e m i n d e r L i n e 2 < / D e s c r i p t i o n _ I s s u e d R e m i n d e r L i n e 2 > - 
-                 < L i n e N o _ I s s u e d R e m i n d e r L i n e 2   E l e m e n t T y p e = " C o l u m n "   E l e m e n t I d = " 6 3 2 2 1 0 4 2 2 "   D a t a T y p e = " I n t e g e r " > L i n e N o _ I s s u e d R e m i n d e r L i n e 2 < / L i n e N o _ I s s u e d R e m i n d e r L i n e 2 > +             < I s s u e d R e m i n d e r L i n e 2 > + 
+                 < D e s c r i p t i o n _ I s s u e d R e m i n d e r L i n e 2 > D e s c r i p t i o n _ I s s u e d R e m i n d e r L i n e 2 < / D e s c r i p t i o n _ I s s u e d R e m i n d e r L i n e 2 > + 
+                 < L i n e N o _ I s s u e d R e m i n d e r L i n e 2 > L i n e N o _ I s s u e d R e m i n d e r L i n e 2 < / L i n e N o _ I s s u e d R e m i n d e r L i n e 2 >   
              < / I s s u e d R e m i n d e r L i n e 2 >   
-             < V A T C o u n t e r   E l e m e n t T y p e = " D a t a I t e m "   E l e m e n t I d = " 5 5 7 1 2 6 5 0 6 " > - 
-                 < A m o u n t I n c l u d i n g V A T C a p t i o n   E l e m e n t T y p e = " C o l u m n "   E l e m e n t I d = " 3 7 3 9 5 9 2 9 1 "   D a t a T y p e = " L a b e l " > A m o u n t I n c l u d i n g V A T C a p t i o n < / A m o u n t I n c l u d i n g V A T C a p t i o n > - 
-                 < V A L V A T A m o u n t   E l e m e n t T y p e = " C o l u m n "   E l e m e n t I d = " 1 8 4 9 8 3 7 0 9 7 "   D a t a T y p e = " D e c i m a l " > V A L V A T A m o u n t < / V A L V A T A m o u n t > - 
-                 < V A L V A T B a s e   E l e m e n t T y p e = " C o l u m n "   E l e m e n t I d = " 1 5 5 5 5 2 3 1 8 4 "   D a t a T y p e = " D e c i m a l " > V A L V A T B a s e < / V A L V A T B a s e > - 
-                 < V A L V A T B a s e C a p t i o n   E l e m e n t T y p e = " C o l u m n "   E l e m e n t I d = " 6 3 0 0 5 4 4 2 "   D a t a T y p e = " L a b e l " > V A L V A T B a s e C a p t i o n < / V A L V A T B a s e C a p t i o n > - 
-                 < V A L V A T B a s e V A L V A T A m o u n t   E l e m e n t T y p e = " C o l u m n "   E l e m e n t I d = " 1 0 9 0 1 8 4 7 4 0 "   D a t a T y p e = " D e c i m a l " > V A L V A T B a s e V A L V A T A m o u n t < / V A L V A T B a s e V A L V A T A m o u n t > - 
-                 < V A T A m o u n t L i n e V A T   E l e m e n t T y p e = " C o l u m n "   E l e m e n t I d = " 1 2 3 3 1 0 0 4 9 5 "   D a t a T y p e = " D e c i m a l " > V A T A m o u n t L i n e V A T < / V A T A m o u n t L i n e V A T > - 
-                 < V A T A m t L i n e A m t I n c l V A T   E l e m e n t T y p e = " C o l u m n "   E l e m e n t I d = " 1 5 3 6 6 1 8 4 5 "   D a t a T y p e = " D e c i m a l " > V A T A m t L i n e A m t I n c l V A T < / V A T A m t L i n e A m t I n c l V A T > - 
-                 < V A T A m t S p e c i f i c a t i o n C a p t i o n   E l e m e n t T y p e = " C o l u m n "   E l e m e n t I d = " 1 6 9 0 3 8 8 8 5 3 "   D a t a T y p e = " L a b e l " > V A T A m t S p e c i f i c a t i o n C a p t i o n < / V A T A m t S p e c i f i c a t i o n C a p t i o n > +             < V A T C o u n t e r > + 
+                 < A m o u n t I n c l u d i n g V A T C a p t i o n > A m o u n t I n c l u d i n g V A T C a p t i o n < / A m o u n t I n c l u d i n g V A T C a p t i o n > + 
+                 < V A L V A T A m o u n t > V A L V A T A m o u n t < / V A L V A T A m o u n t > + 
+                 < V A L V A T B a s e > V A L V A T B a s e < / V A L V A T B a s e > + 
+                 < V A L V A T B a s e C a p t i o n > V A L V A T B a s e C a p t i o n < / V A L V A T B a s e C a p t i o n > + 
+                 < V A L V A T B a s e V A L V A T A m o u n t > V A L V A T B a s e V A L V A T A m o u n t < / V A L V A T B a s e V A L V A T A m o u n t > + 
+                 < V A T A m o u n t L i n e V A T > V A T A m o u n t L i n e V A T < / V A T A m o u n t L i n e V A T > + 
+                 < V A T A m t L i n e A m t I n c l V A T > V A T A m t L i n e A m t I n c l V A T < / V A T A m t L i n e A m t I n c l V A T > + 
+                 < V A T A m t S p e c i f i c a t i o n C a p t i o n > V A T A m t S p e c i f i c a t i o n C a p t i o n < / V A T A m t S p e c i f i c a t i o n C a p t i o n >   
              < / V A T C o u n t e r >   
-             < V A T C l a u s e E n t r y C o u n t e r   E l e m e n t T y p e = " D a t a I t e m "   E l e m e n t I d = " 1 7 4 4 3 1 5 6 2 9 " > - 
-                 < V A T C l a u s e A m o u n t   E l e m e n t T y p e = " C o l u m n "   E l e m e n t I d = " 2 1 2 0 5 2 6 4 9 5 "   D a t a T y p e = " D e c i m a l " > V A T C l a u s e A m o u n t < / V A T C l a u s e A m o u n t > - 
-                 < V A T C l a u s e C o d e   E l e m e n t T y p e = " C o l u m n "   E l e m e n t I d = " 3 2 0 3 7 0 0 9 4 "   D a t a T y p e = " C o d e " > V A T C l a u s e C o d e < / V A T C l a u s e C o d e > - 
-                 < V A T C l a u s e D e s c r i p t i o n   E l e m e n t T y p e = " C o l u m n "   E l e m e n t I d = " 2 0 6 8 0 8 1 1 8 7 "   D a t a T y p e = " T e x t " > V A T C l a u s e D e s c r i p t i o n < / V A T C l a u s e D e s c r i p t i o n > - 
-                 < V A T C l a u s e D e s c r i p t i o n 2   E l e m e n t T y p e = " C o l u m n "   E l e m e n t I d = " 2 0 8 4 7 2 6 0 2 3 "   D a t a T y p e = " T e x t " > V A T C l a u s e D e s c r i p t i o n 2 < / V A T C l a u s e D e s c r i p t i o n 2 > - 
-                 < V A T C l a u s e s C a p t i o n   E l e m e n t T y p e = " C o l u m n "   E l e m e n t I d = " 2 1 0 8 7 9 2 6 2 "   D a t a T y p e = " L a b e l " > V A T C l a u s e s C a p t i o n < / V A T C l a u s e s C a p t i o n > - 
-                 < V A T C l a u s e V A T A m t C a p t i o n   E l e m e n t T y p e = " C o l u m n "   E l e m e n t I d = " 4 8 4 3 3 1 8 1 4 "   D a t a T y p e = " L a b e l " > V A T C l a u s e V A T A m t C a p t i o n < / V A T C l a u s e V A T A m t C a p t i o n > - 
-                 < V A T C l a u s e V A T I d e n t i f i e r   E l e m e n t T y p e = " C o l u m n "   E l e m e n t I d = " 2 8 6 3 9 8 6 6 1 "   D a t a T y p e = " C o d e " > V A T C l a u s e V A T I d e n t i f i e r < / V A T C l a u s e V A T I d e n t i f i e r > - 
-                 < V A T C l a u s e V A T I d e n t i f i e r C a p t i o n   E l e m e n t T y p e = " C o l u m n "   E l e m e n t I d = " 1 6 3 6 0 4 7 8 2 7 "   D a t a T y p e = " L a b e l " > V A T C l a u s e V A T I d e n t i f i e r C a p t i o n < / V A T C l a u s e V A T I d e n t i f i e r C a p t i o n > +             < V A T C l a u s e E n t r y C o u n t e r > + 
+                 < V A T C l a u s e A m o u n t > V A T C l a u s e A m o u n t < / V A T C l a u s e A m o u n t > + 
+                 < V A T C l a u s e C o d e > V A T C l a u s e C o d e < / V A T C l a u s e C o d e > + 
+                 < V A T C l a u s e D e s c r i p t i o n > V A T C l a u s e D e s c r i p t i o n < / V A T C l a u s e D e s c r i p t i o n > + 
+                 < V A T C l a u s e D e s c r i p t i o n 2 > V A T C l a u s e D e s c r i p t i o n 2 < / V A T C l a u s e D e s c r i p t i o n 2 > + 
+                 < V A T C l a u s e s C a p t i o n > V A T C l a u s e s C a p t i o n < / V A T C l a u s e s C a p t i o n > + 
+                 < V A T C l a u s e V A T A m t C a p t i o n > V A T C l a u s e V A T A m t C a p t i o n < / V A T C l a u s e V A T A m t C a p t i o n > + 
+                 < V A T C l a u s e V A T I d e n t i f i e r > V A T C l a u s e V A T I d e n t i f i e r < / V A T C l a u s e V A T I d e n t i f i e r > + 
+                 < V A T C l a u s e V A T I d e n t i f i e r C a p t i o n > V A T C l a u s e V A T I d e n t i f i e r C a p t i o n < / V A T C l a u s e V A T I d e n t i f i e r C a p t i o n >   
              < / V A T C l a u s e E n t r y C o u n t e r >   
-             < V A T C o u n t e r L C Y   E l e m e n t T y p e = " D a t a I t e m "   E l e m e n t I d = " 9 1 0 2 7 8 4 9 2 " > - 
-                 < V A L E x c h R a t e   E l e m e n t T y p e = " C o l u m n "   E l e m e n t I d = " 1 8 3 2 0 7 3 1 5 4 "   D a t a T y p e = " T e x t " > V A L E x c h R a t e < / V A L E x c h R a t e > - 
-                 < V A L S p e c L C Y H e a d e r   E l e m e n t T y p e = " C o l u m n "   E l e m e n t I d = " 6 9 9 3 5 8 7 5 8 "   D a t a T y p e = " T e x t " > V A L S p e c L C Y H e a d e r < / V A L S p e c L C Y H e a d e r > - 
-                 < V A L V A T A m o u n t L C Y   E l e m e n t T y p e = " C o l u m n "   E l e m e n t I d = " 1 4 4 5 9 7 3 0 8 7 "   D a t a T y p e = " D e c i m a l " > V A L V A T A m o u n t L C Y < / V A L V A T A m o u n t L C Y > - 
-                 < V A L V A T B a s e L C Y   E l e m e n t T y p e = " C o l u m n "   E l e m e n t I d = " 1 4 3 9 0 5 7 6 6 6 "   D a t a T y p e = " D e c i m a l " > V A L V A T B a s e L C Y < / V A L V A T B a s e L C Y > - 
-                 < V A L V A T B a s e L C Y C a p t i o n   E l e m e n t T y p e = " C o l u m n "   E l e m e n t I d = " 1 0 8 8 1 7 9 6 1 6 "   D a t a T y p e = " L a b e l " > V A L V A T B a s e L C Y C a p t i o n < / V A L V A T B a s e L C Y C a p t i o n > +             < V A T C o u n t e r L C Y > + 
+                 < V A L E x c h R a t e > V A L E x c h R a t e < / V A L E x c h R a t e > + 
+                 < V A L S p e c L C Y H e a d e r > V A L S p e c L C Y H e a d e r < / V A L S p e c L C Y H e a d e r > + 
+                 < V A L V A T A m o u n t L C Y > V A L V A T A m o u n t L C Y < / V A L V A T A m o u n t L C Y > + 
+                 < V A L V A T B a s e L C Y > V A L V A T B a s e L C Y < / V A L V A T B a s e L C Y > + 
+                 < V A L V A T B a s e L C Y C a p t i o n > V A L V A T B a s e L C Y C a p t i o n < / V A L V A T B a s e L C Y C a p t i o n >   
              < / V A T C o u n t e r L C Y >   
-             < L e t t e r T e x t   E l e m e n t T y p e = " D a t a I t e m "   E l e m e n t I d = " 1 5 1 0 3 5 3 8 3 4 " > - 
-                 < A m t D u e T e x t   E l e m e n t T y p e = " C o l u m n "   E l e m e n t I d = " 7 3 3 9 4 4 4 "   D a t a T y p e = " T e x t " > A m t D u e T e x t < / A m t D u e T e x t > - 
-                 < B o d y T e x t   E l e m e n t T y p e = " C o l u m n "   E l e m e n t I d = " 1 4 9 7 5 9 8 0 8 "   D a t a T y p e = " T e x t " > B o d y T e x t < / B o d y T e x t > - 
-                 < C l o s i n g T e x t   E l e m e n t T y p e = " C o l u m n "   E l e m e n t I d = " 5 1 2 1 3 5 9 0 9 "   D a t a T y p e = " T e x t " > C l o s i n g T e x t < / C l o s i n g T e x t > - 
-                 < D e s c r i p t i o n T e x t   E l e m e n t T y p e = " C o l u m n "   E l e m e n t I d = " 8 3 3 0 2 1 6 1 8 "   D a t a T y p e = " T e x t " > D e s c r i p t i o n T e x t < / D e s c r i p t i o n T e x t > - 
-                 < F i n a l T o t a l I n c l V A T   E l e m e n t T y p e = " C o l u m n "   E l e m e n t I d = " 1 5 4 1 3 9 5 4 4 "   D a t a T y p e = " D e c i m a l " > F i n a l T o t a l I n c l V A T < / F i n a l T o t a l I n c l V A T > - 
-                 < G r e e t i n g T e x t   E l e m e n t T y p e = " C o l u m n "   E l e m e n t I d = " 1 1 7 5 2 7 9 2 8 9 "   D a t a T y p e = " T e x t " > G r e e t i n g T e x t < / G r e e t i n g T e x t > - 
-                 < T o t a l R e m A m t _ I s s u e d R e m i n d e r L i n e   E l e m e n t T y p e = " C o l u m n "   E l e m e n t I d = " 1 7 3 6 4 0 3 1 8 5 "   D a t a T y p e = " D e c i m a l " > T o t a l R e m A m t _ I s s u e d R e m i n d e r L i n e < / T o t a l R e m A m t _ I s s u e d R e m i n d e r L i n e > - 
-                 < w a n B o d y T e x t   E l e m e n t T y p e = " C o l u m n "   E l e m e n t I d = " 8 4 7 8 2 8 6 3 2 "   D a t a T y p e = " T e x t " > w a n B o d y T e x t < / w a n B o d y T e x t > - 
-                 < w a n C r e a t e d B y N a m e   E l e m e n t T y p e = " C o l u m n "   E l e m e n t I d = " 1 9 6 1 3 0 2 0 3 3 "   D a t a T y p e = " T e x t " > w a n C r e a t e d B y N a m e < / w a n C r e a t e d B y N a m e > - 
-                 < w a n U s e r N a m e   E l e m e n t T y p e = " C o l u m n "   E l e m e n t I d = " 2 1 4 2 2 5 0 1 5 7 "   D a t a T y p e = " T e x t " > w a n U s e r N a m e < / w a n U s e r N a m e > +             < L e t t e r T e x t > + 
+                 < A m t D u e T e x t > A m t D u e T e x t < / A m t D u e T e x t > + 
+                 < B o d y T e x t > B o d y T e x t < / B o d y T e x t > + 
+                 < C l o s i n g T e x t > C l o s i n g T e x t < / C l o s i n g T e x t > + 
+                 < D e s c r i p t i o n T e x t > D e s c r i p t i o n T e x t < / D e s c r i p t i o n T e x t > + 
+                 < F i n a l T o t a l I n c l V A T > F i n a l T o t a l I n c l V A T < / F i n a l T o t a l I n c l V A T > + 
+                 < G r e e t i n g T e x t > G r e e t i n g T e x t < / G r e e t i n g T e x t > + 
+                 < T o t a l R e m A m t _ I s s u e d R e m i n d e r L i n e > T o t a l R e m A m t _ I s s u e d R e m i n d e r L i n e < / T o t a l R e m A m t _ I s s u e d R e m i n d e r L i n e > + 
+                 < w a n B o d y T e x t > w a n B o d y T e x t < / w a n B o d y T e x t > + 
+                 < w a n C r e a t e d B y N a m e > w a n C r e a t e d B y N a m e < / w a n C r e a t e d B y N a m e > + 
+                 < w a n U s e r N a m e > w a n U s e r N a m e < / w a n U s e r N a m e >   
              < / L e t t e r T e x t >   
@@ -4448,17 +4431,17 @@
 </file>
 
 <file path=customXml/itemProps1.xml><?xml version="1.0" encoding="utf-8"?>
-<ds:datastoreItem xmlns:ds="http://schemas.openxmlformats.org/officeDocument/2006/customXml" ds:itemID="{FE17076F-F7CB-4B69-BAF0-2C02B8D424A1}">
+<ds:datastoreItem xmlns:ds="http://schemas.openxmlformats.org/officeDocument/2006/customXml" ds:itemID="{FE56F702-F142-4CA1-8589-15004D54878D}">
   <ds:schemaRefs>
-    <ds:schemaRef ds:uri="urn:microsoft-dynamics-nav/reports/Reminder/117/"/>
+    <ds:schemaRef ds:uri="urn:microsoft-dynamics-businesscentral/internal/extended/reports/Reminder/117/"/>
   </ds:schemaRefs>
 </ds:datastoreItem>
 </file>
 
 <file path=customXml/itemProps2.xml><?xml version="1.0" encoding="utf-8"?>
-<ds:datastoreItem xmlns:ds="http://schemas.openxmlformats.org/officeDocument/2006/customXml" ds:itemID="{FE56F702-F142-4CA1-8589-15004D54878D}">
+<ds:datastoreItem xmlns:ds="http://schemas.openxmlformats.org/officeDocument/2006/customXml" ds:itemID="{FE17076F-F7CB-4B69-BAF0-2C02B8D424A1}">
   <ds:schemaRefs>
-    <ds:schemaRef ds:uri="urn:microsoft-dynamics-businesscentral/internal/extended/reports/Reminder/117/"/>
+    <ds:schemaRef ds:uri="urn:microsoft-dynamics-nav/reports/Reminder/117/"/>
   </ds:schemaRefs>
 </ds:datastoreItem>
 </file>

</xml_diff>